<commit_message>
Added the Actor and Use Case description. Added the Use case summaries
</commit_message>
<xml_diff>
--- a/LoopSolutionsInc_SRS_SelfStart.docx
+++ b/LoopSolutionsInc_SRS_SelfStart.docx
@@ -260,7 +260,10 @@
               <w:t>&lt;</w:t>
             </w:r>
             <w:r>
-              <w:t>09/10/2017</w:t>
+              <w:t>09/11</w:t>
+            </w:r>
+            <w:r>
+              <w:t>/2017</w:t>
             </w:r>
             <w:r>
               <w:t>&gt;</w:t>
@@ -320,7 +323,10 @@
               <w:pStyle w:val="Tabletext"/>
             </w:pPr>
             <w:r>
-              <w:t>&lt;14/10/2017&gt;</w:t>
+              <w:t>&lt;14/11</w:t>
+            </w:r>
+            <w:r>
+              <w:t>/2017&gt;</w:t>
             </w:r>
           </w:p>
         </w:tc>
@@ -373,6 +379,9 @@
             <w:pPr>
               <w:pStyle w:val="Tabletext"/>
             </w:pPr>
+            <w:r>
+              <w:t>&lt;15/11/2017&gt;</w:t>
+            </w:r>
           </w:p>
         </w:tc>
         <w:tc>
@@ -383,6 +392,9 @@
             <w:pPr>
               <w:pStyle w:val="Tabletext"/>
             </w:pPr>
+            <w:r>
+              <w:t>&lt;1.2&gt;</w:t>
+            </w:r>
           </w:p>
         </w:tc>
         <w:tc>
@@ -393,6 +405,9 @@
             <w:pPr>
               <w:pStyle w:val="Tabletext"/>
             </w:pPr>
+            <w:r>
+              <w:t>Finished the Actor, Use Case descriptions</w:t>
+            </w:r>
           </w:p>
         </w:tc>
         <w:tc>
@@ -403,6 +418,9 @@
             <w:pPr>
               <w:pStyle w:val="Tabletext"/>
             </w:pPr>
+            <w:r>
+              <w:t>Everyone</w:t>
+            </w:r>
           </w:p>
         </w:tc>
       </w:tr>
@@ -3330,144 +3348,6 @@
       </w:r>
       <w:bookmarkEnd w:id="6"/>
       <w:bookmarkEnd w:id="7"/>
-    </w:p>
-    <w:p>
-      <w:pPr>
-        <w:pStyle w:val="InfoBlue"/>
-      </w:pPr>
-      <w:r>
-        <w:t>[This subsection should provide the definitions of all terms, acronyms, and abbreviations required to interpret properly the Modern SRS.  This information may be provided by reference to the project Glossary.]</w:t>
-      </w:r>
-    </w:p>
-    <w:p>
-      <w:pPr>
-        <w:pStyle w:val="Heading2"/>
-      </w:pPr>
-      <w:bookmarkStart w:id="8" w:name="_Toc455818120"/>
-      <w:bookmarkStart w:id="9" w:name="_Toc465558695"/>
-      <w:r>
-        <w:t>References</w:t>
-      </w:r>
-      <w:bookmarkEnd w:id="8"/>
-      <w:bookmarkEnd w:id="9"/>
-    </w:p>
-    <w:p>
-      <w:pPr>
-        <w:pStyle w:val="InfoBlue"/>
-      </w:pPr>
-      <w:r>
-        <w:t>[This subsection should provide a complete list of all documents referenced elsewhere in the Modern SRS.  Each document should be identified by title, report number (if applicable), date, and publishing organization.  Specify the sources from which the references can be obtained. This information may be provided by reference to an appendix or to another document.]</w:t>
-      </w:r>
-    </w:p>
-    <w:p>
-      <w:pPr>
-        <w:pStyle w:val="Heading2"/>
-      </w:pPr>
-      <w:bookmarkStart w:id="10" w:name="_Toc455818121"/>
-      <w:bookmarkStart w:id="11" w:name="_Toc465558696"/>
-      <w:r>
-        <w:t>Overview</w:t>
-      </w:r>
-      <w:bookmarkEnd w:id="10"/>
-      <w:bookmarkEnd w:id="11"/>
-    </w:p>
-    <w:p>
-      <w:pPr>
-        <w:pStyle w:val="InfoBlue"/>
-      </w:pPr>
-      <w:r>
-        <w:t>[This subsection should describe what the rest of the Modern SRS contains and explain how the Modern SRS is organized.]</w:t>
-      </w:r>
-    </w:p>
-    <w:p>
-      <w:pPr>
-        <w:pStyle w:val="Heading1"/>
-      </w:pPr>
-      <w:bookmarkStart w:id="12" w:name="_Toc455818122"/>
-      <w:bookmarkStart w:id="13" w:name="_Toc465558697"/>
-      <w:r>
-        <w:t>Overall Description</w:t>
-      </w:r>
-      <w:bookmarkEnd w:id="12"/>
-      <w:bookmarkEnd w:id="13"/>
-    </w:p>
-    <w:p>
-      <w:pPr>
-        <w:pStyle w:val="InfoBlue"/>
-      </w:pPr>
-      <w:r>
-        <w:t>[This section of the Modern SRS should describe the general factors that affect the product and its requirements.  This section does not state specific requirements.  Instead, it provides a background for those requirements, which are defined in detail in section 3, and makes them easier to understand. Include such items as product perspective, product functions, user characteristics, constraints, assumptions and dependencies, and requirements subsets.]</w:t>
-      </w:r>
-    </w:p>
-    <w:p>
-      <w:pPr>
-        <w:pStyle w:val="Heading2"/>
-      </w:pPr>
-      <w:bookmarkStart w:id="14" w:name="_Toc455818123"/>
-      <w:bookmarkStart w:id="15" w:name="_Toc465558698"/>
-      <w:r>
-        <w:t>Use-Case Model Survey</w:t>
-      </w:r>
-      <w:bookmarkEnd w:id="14"/>
-      <w:bookmarkEnd w:id="15"/>
-    </w:p>
-    <w:p>
-      <w:pPr>
-        <w:pStyle w:val="InfoBlue"/>
-      </w:pPr>
-      <w:r>
-        <w:t xml:space="preserve"> [This section contains an overview of the use-case model or the subset of the use-case model that is applicable for this subsystem or feature.  This includes a list of names and brief descriptions of all use cases and actors, along with applicable diagrams and relationships. This section describes the use-case model comprehensively, in terms of how the model is structured into packages and what use cases and actors there are in the model. If you are using packages, the document shows the model structure hierarchically.]</w:t>
-      </w:r>
-    </w:p>
-    <w:p>
-      <w:pPr>
-        <w:pStyle w:val="Heading3"/>
-      </w:pPr>
-      <w:bookmarkStart w:id="16" w:name="_Toc465558699"/>
-      <w:r>
-        <w:t>Introduction</w:t>
-      </w:r>
-      <w:bookmarkEnd w:id="16"/>
-    </w:p>
-    <w:p>
-      <w:pPr>
-        <w:pStyle w:val="InfoBlue"/>
-      </w:pPr>
-      <w:r>
-        <w:t>[Introduction to the use-case model.]</w:t>
-      </w:r>
-    </w:p>
-    <w:p>
-      <w:pPr>
-        <w:pStyle w:val="Heading3"/>
-      </w:pPr>
-      <w:bookmarkStart w:id="17" w:name="_Toc465558700"/>
-      <w:r>
-        <w:t>Survey Description</w:t>
-      </w:r>
-      <w:bookmarkEnd w:id="17"/>
-    </w:p>
-    <w:p>
-      <w:pPr>
-        <w:pStyle w:val="InfoBlue"/>
-      </w:pPr>
-      <w:r>
-        <w:t>[Survey description of the use-case model.]</w:t>
-      </w:r>
-    </w:p>
-    <w:p>
-      <w:pPr>
-        <w:pStyle w:val="Heading3"/>
-      </w:pPr>
-      <w:bookmarkStart w:id="18" w:name="_Toc465558701"/>
-      <w:r>
-        <w:lastRenderedPageBreak/>
-        <w:t>Use-Case Model Hierarchy</w:t>
-      </w:r>
-      <w:bookmarkEnd w:id="18"/>
-      <w:r>
-        <w:t xml:space="preserve"> </w:t>
-      </w:r>
     </w:p>
     <w:tbl>
       <w:tblPr>
@@ -3477,79 +3357,81 @@
         <w:tblLook w:val="04A0" w:firstRow="1" w:lastRow="0" w:firstColumn="1" w:lastColumn="0" w:noHBand="0" w:noVBand="1"/>
       </w:tblPr>
       <w:tblGrid>
-        <w:gridCol w:w="4437"/>
-        <w:gridCol w:w="4419"/>
+        <w:gridCol w:w="1798"/>
+        <w:gridCol w:w="7058"/>
       </w:tblGrid>
       <w:tr>
         <w:tc>
           <w:tcPr>
-            <w:tcW w:w="4788" w:type="dxa"/>
-          </w:tcPr>
-          <w:p>
-            <w:pPr>
-              <w:rPr>
-                <w:b/>
-              </w:rPr>
-            </w:pPr>
-            <w:r>
-              <w:rPr>
-                <w:b/>
-              </w:rPr>
-              <w:t>Actors</w:t>
-            </w:r>
-          </w:p>
-        </w:tc>
-        <w:tc>
-          <w:tcPr>
-            <w:tcW w:w="4788" w:type="dxa"/>
-          </w:tcPr>
-          <w:p>
-            <w:pPr>
-              <w:rPr>
-                <w:b/>
-              </w:rPr>
-            </w:pPr>
-            <w:r>
-              <w:rPr>
-                <w:b/>
-              </w:rPr>
-              <w:t>Descriptions</w:t>
-            </w:r>
-          </w:p>
-        </w:tc>
-      </w:tr>
-      <w:tr>
-        <w:tc>
-          <w:tcPr>
-            <w:tcW w:w="4788" w:type="dxa"/>
-          </w:tcPr>
-          <w:p>
-            <w:r>
-              <w:t>User</w:t>
-            </w:r>
-          </w:p>
-        </w:tc>
-        <w:tc>
-          <w:tcPr>
-            <w:tcW w:w="4788" w:type="dxa"/>
+            <w:tcW w:w="1798" w:type="dxa"/>
+          </w:tcPr>
+          <w:p>
+            <w:pPr>
+              <w:rPr>
+                <w:b/>
+              </w:rPr>
+            </w:pPr>
+            <w:r>
+              <w:rPr>
+                <w:b/>
+              </w:rPr>
+              <w:t>Term</w:t>
+            </w:r>
+          </w:p>
+        </w:tc>
+        <w:tc>
+          <w:tcPr>
+            <w:tcW w:w="7058" w:type="dxa"/>
+          </w:tcPr>
+          <w:p>
+            <w:pPr>
+              <w:rPr>
+                <w:b/>
+              </w:rPr>
+            </w:pPr>
+            <w:r>
+              <w:rPr>
+                <w:b/>
+              </w:rPr>
+              <w:t>Definition</w:t>
+            </w:r>
+          </w:p>
+        </w:tc>
+      </w:tr>
+      <w:tr>
+        <w:tc>
+          <w:tcPr>
+            <w:tcW w:w="1798" w:type="dxa"/>
+          </w:tcPr>
+          <w:p>
+            <w:r>
+              <w:t>SRS</w:t>
+            </w:r>
+          </w:p>
+        </w:tc>
+        <w:tc>
+          <w:tcPr>
+            <w:tcW w:w="7058" w:type="dxa"/>
+          </w:tcPr>
+          <w:p>
+            <w:r>
+              <w:t xml:space="preserve">Software Requirements Sepcification. </w:t>
+            </w:r>
+            <w:bookmarkStart w:id="8" w:name="_GoBack"/>
+            <w:bookmarkEnd w:id="8"/>
+          </w:p>
+        </w:tc>
+      </w:tr>
+      <w:tr>
+        <w:tc>
+          <w:tcPr>
+            <w:tcW w:w="1798" w:type="dxa"/>
           </w:tcPr>
           <w:p/>
         </w:tc>
-      </w:tr>
-      <w:tr>
-        <w:tc>
-          <w:tcPr>
-            <w:tcW w:w="4788" w:type="dxa"/>
-          </w:tcPr>
-          <w:p>
-            <w:r>
-              <w:t>Administrator</w:t>
-            </w:r>
-          </w:p>
-        </w:tc>
-        <w:tc>
-          <w:tcPr>
-            <w:tcW w:w="4788" w:type="dxa"/>
+        <w:tc>
+          <w:tcPr>
+            <w:tcW w:w="7058" w:type="dxa"/>
           </w:tcPr>
           <w:p/>
         </w:tc>
@@ -3557,26 +3439,208 @@
       <w:tr>
         <w:tc>
           <w:tcPr>
-            <w:tcW w:w="4788" w:type="dxa"/>
-          </w:tcPr>
-          <w:p>
-            <w:r>
-              <w:t>Physiotherapist</w:t>
-            </w:r>
-          </w:p>
-        </w:tc>
-        <w:tc>
-          <w:tcPr>
-            <w:tcW w:w="4788" w:type="dxa"/>
+            <w:tcW w:w="1798" w:type="dxa"/>
           </w:tcPr>
           <w:p/>
         </w:tc>
+        <w:tc>
+          <w:tcPr>
+            <w:tcW w:w="7058" w:type="dxa"/>
+          </w:tcPr>
+          <w:p/>
+        </w:tc>
+      </w:tr>
+      <w:tr>
+        <w:tc>
+          <w:tcPr>
+            <w:tcW w:w="1798" w:type="dxa"/>
+          </w:tcPr>
+          <w:p/>
+        </w:tc>
+        <w:tc>
+          <w:tcPr>
+            <w:tcW w:w="7058" w:type="dxa"/>
+          </w:tcPr>
+          <w:p/>
+        </w:tc>
+      </w:tr>
+      <w:tr>
+        <w:tc>
+          <w:tcPr>
+            <w:tcW w:w="1798" w:type="dxa"/>
+          </w:tcPr>
+          <w:p/>
+        </w:tc>
+        <w:tc>
+          <w:tcPr>
+            <w:tcW w:w="7058" w:type="dxa"/>
+          </w:tcPr>
+          <w:p/>
+        </w:tc>
+      </w:tr>
+      <w:tr>
+        <w:tc>
+          <w:tcPr>
+            <w:tcW w:w="1798" w:type="dxa"/>
+          </w:tcPr>
+          <w:p/>
+        </w:tc>
+        <w:tc>
+          <w:tcPr>
+            <w:tcW w:w="7058" w:type="dxa"/>
+          </w:tcPr>
+          <w:p/>
+        </w:tc>
       </w:tr>
     </w:tbl>
     <w:p>
       <w:pPr>
         <w:ind w:left="720"/>
       </w:pPr>
+    </w:p>
+    <w:p>
+      <w:pPr>
+        <w:pStyle w:val="InfoBlue"/>
+      </w:pPr>
+      <w:r>
+        <w:t>[This subsection should provide the definitions of all terms, acronyms, and abbreviations required to interpret properly the Modern SRS.  This information may be provided by reference to the project Glossary.]</w:t>
+      </w:r>
+    </w:p>
+    <w:p>
+      <w:pPr>
+        <w:pStyle w:val="Heading2"/>
+      </w:pPr>
+      <w:bookmarkStart w:id="9" w:name="_Toc455818120"/>
+      <w:bookmarkStart w:id="10" w:name="_Toc465558695"/>
+      <w:r>
+        <w:t>References</w:t>
+      </w:r>
+      <w:bookmarkEnd w:id="9"/>
+      <w:bookmarkEnd w:id="10"/>
+    </w:p>
+    <w:p>
+      <w:pPr>
+        <w:pStyle w:val="InfoBlue"/>
+      </w:pPr>
+      <w:r>
+        <w:t>[This subsection should provide a complete list of all documents referenced elsewhere in the Modern SRS.  Each document should be identified by title, report number (if applicable), date, and publishing organization.  Specify the sources from which the references can be obtained. This information may be provided by reference to an appendix or to another document.]</w:t>
+      </w:r>
+    </w:p>
+    <w:p>
+      <w:pPr>
+        <w:pStyle w:val="Heading2"/>
+      </w:pPr>
+      <w:bookmarkStart w:id="11" w:name="_Toc455818121"/>
+      <w:bookmarkStart w:id="12" w:name="_Toc465558696"/>
+      <w:r>
+        <w:t>Overview</w:t>
+      </w:r>
+      <w:bookmarkEnd w:id="11"/>
+      <w:bookmarkEnd w:id="12"/>
+    </w:p>
+    <w:p>
+      <w:pPr>
+        <w:pStyle w:val="InfoBlue"/>
+      </w:pPr>
+      <w:r>
+        <w:t>[This subsection should describe what the rest of the Modern SRS contains and explain how the Modern SRS is organized.]</w:t>
+      </w:r>
+    </w:p>
+    <w:p>
+      <w:pPr>
+        <w:pStyle w:val="Heading1"/>
+      </w:pPr>
+      <w:bookmarkStart w:id="13" w:name="_Toc455818122"/>
+      <w:bookmarkStart w:id="14" w:name="_Toc465558697"/>
+      <w:r>
+        <w:t>Overall Description</w:t>
+      </w:r>
+      <w:bookmarkEnd w:id="13"/>
+      <w:bookmarkEnd w:id="14"/>
+    </w:p>
+    <w:p>
+      <w:pPr>
+        <w:pStyle w:val="InfoBlue"/>
+      </w:pPr>
+      <w:r>
+        <w:t>[This section of the Modern SRS should describe the general factors that affect the product and its requirements.  This section does not state specific requirements.  Instead, it provides a background for those requirements, which are defined in detail in section 3, and makes them easier to understand. Include such items as product perspective, product functions, user characteristics, constraints, assumptions and dependencies, and requirements subsets.]</w:t>
+      </w:r>
+    </w:p>
+    <w:p>
+      <w:pPr>
+        <w:pStyle w:val="Heading2"/>
+      </w:pPr>
+      <w:bookmarkStart w:id="15" w:name="_Toc455818123"/>
+      <w:bookmarkStart w:id="16" w:name="_Toc465558698"/>
+      <w:r>
+        <w:t>Use-Case Model Survey</w:t>
+      </w:r>
+      <w:bookmarkEnd w:id="15"/>
+      <w:bookmarkEnd w:id="16"/>
+    </w:p>
+    <w:p>
+      <w:pPr>
+        <w:pStyle w:val="InfoBlue"/>
+      </w:pPr>
+      <w:r>
+        <w:t xml:space="preserve"> [This section contains an overview of the use-case model or the subset of the use-case model that is applicable for this subsystem or feature.  This includes a list of names and brief descriptions of all use cases and actors, along with applicable diagrams and relationships. This section describes the use-case model comprehensively, in terms of how the model is structured into packages and what use cases and </w:t>
+      </w:r>
+      <w:r>
+        <w:lastRenderedPageBreak/>
+        <w:t>actors there are in the model. If you are using packages, the document shows the model structure hierarchically.]</w:t>
+      </w:r>
+      <w:r>
+        <w:t xml:space="preserve"> </w:t>
+      </w:r>
+    </w:p>
+    <w:p>
+      <w:pPr>
+        <w:pStyle w:val="Heading3"/>
+      </w:pPr>
+      <w:bookmarkStart w:id="17" w:name="_Toc465558699"/>
+      <w:r>
+        <w:t>Introduction</w:t>
+      </w:r>
+      <w:bookmarkEnd w:id="17"/>
+    </w:p>
+    <w:p>
+      <w:pPr>
+        <w:pStyle w:val="InfoBlue"/>
+      </w:pPr>
+      <w:r>
+        <w:t>[Introduction to the use-case model.]</w:t>
+      </w:r>
+    </w:p>
+    <w:p>
+      <w:pPr>
+        <w:pStyle w:val="Heading3"/>
+      </w:pPr>
+      <w:bookmarkStart w:id="18" w:name="_Toc465558700"/>
+      <w:r>
+        <w:t>Survey Description</w:t>
+      </w:r>
+      <w:bookmarkEnd w:id="18"/>
+    </w:p>
+    <w:p>
+      <w:pPr>
+        <w:pStyle w:val="InfoBlue"/>
+      </w:pPr>
+      <w:r>
+        <w:t>[Survey description of the use-case model.]</w:t>
+      </w:r>
+    </w:p>
+    <w:p>
+      <w:pPr>
+        <w:pStyle w:val="Heading3"/>
+      </w:pPr>
+      <w:bookmarkStart w:id="19" w:name="_Toc465558701"/>
+      <w:r>
+        <w:t>Use-Case Model Hierarchy</w:t>
+      </w:r>
+      <w:bookmarkEnd w:id="19"/>
+      <w:r>
+        <w:t xml:space="preserve"> </w:t>
+      </w:r>
     </w:p>
     <w:tbl>
       <w:tblPr>
@@ -3604,6 +3668,130 @@
               <w:rPr>
                 <w:b/>
               </w:rPr>
+              <w:t>Actors</w:t>
+            </w:r>
+          </w:p>
+        </w:tc>
+        <w:tc>
+          <w:tcPr>
+            <w:tcW w:w="5924" w:type="dxa"/>
+          </w:tcPr>
+          <w:p>
+            <w:pPr>
+              <w:rPr>
+                <w:b/>
+              </w:rPr>
+            </w:pPr>
+            <w:r>
+              <w:rPr>
+                <w:b/>
+              </w:rPr>
+              <w:t>Descriptions</w:t>
+            </w:r>
+          </w:p>
+        </w:tc>
+      </w:tr>
+      <w:tr>
+        <w:tc>
+          <w:tcPr>
+            <w:tcW w:w="2932" w:type="dxa"/>
+          </w:tcPr>
+          <w:p>
+            <w:r>
+              <w:t>User</w:t>
+            </w:r>
+          </w:p>
+        </w:tc>
+        <w:tc>
+          <w:tcPr>
+            <w:tcW w:w="5924" w:type="dxa"/>
+          </w:tcPr>
+          <w:p>
+            <w:r>
+              <w:t>The User utilizes the system in-order to receive their desired medical assistance via a Physiotherapist.</w:t>
+            </w:r>
+          </w:p>
+        </w:tc>
+      </w:tr>
+      <w:tr>
+        <w:tc>
+          <w:tcPr>
+            <w:tcW w:w="2932" w:type="dxa"/>
+          </w:tcPr>
+          <w:p>
+            <w:r>
+              <w:t>Administrator</w:t>
+            </w:r>
+          </w:p>
+        </w:tc>
+        <w:tc>
+          <w:tcPr>
+            <w:tcW w:w="5924" w:type="dxa"/>
+          </w:tcPr>
+          <w:p>
+            <w:r>
+              <w:t xml:space="preserve">The Administrator maintain User and Physiotherapist accounts within the system as well as </w:t>
+            </w:r>
+            <w:r>
+              <w:t>make relevant changes to the dynamic forms within Self Start</w:t>
+            </w:r>
+          </w:p>
+        </w:tc>
+      </w:tr>
+      <w:tr>
+        <w:tc>
+          <w:tcPr>
+            <w:tcW w:w="2932" w:type="dxa"/>
+          </w:tcPr>
+          <w:p>
+            <w:r>
+              <w:t>Physiotherapist</w:t>
+            </w:r>
+          </w:p>
+        </w:tc>
+        <w:tc>
+          <w:tcPr>
+            <w:tcW w:w="5924" w:type="dxa"/>
+          </w:tcPr>
+          <w:p>
+            <w:r>
+              <w:t>The Physiotherapist utilizes the system in order to communicate, treat and store about their patients.</w:t>
+            </w:r>
+          </w:p>
+        </w:tc>
+      </w:tr>
+    </w:tbl>
+    <w:p>
+      <w:pPr>
+        <w:ind w:left="720"/>
+      </w:pPr>
+    </w:p>
+    <w:tbl>
+      <w:tblPr>
+        <w:tblStyle w:val="TableGrid"/>
+        <w:tblW w:w="0" w:type="auto"/>
+        <w:tblInd w:w="720" w:type="dxa"/>
+        <w:tblLook w:val="04A0" w:firstRow="1" w:lastRow="0" w:firstColumn="1" w:lastColumn="0" w:noHBand="0" w:noVBand="1"/>
+      </w:tblPr>
+      <w:tblGrid>
+        <w:gridCol w:w="2932"/>
+        <w:gridCol w:w="5924"/>
+      </w:tblGrid>
+      <w:tr>
+        <w:tc>
+          <w:tcPr>
+            <w:tcW w:w="2932" w:type="dxa"/>
+          </w:tcPr>
+          <w:p>
+            <w:pPr>
+              <w:rPr>
+                <w:b/>
+              </w:rPr>
+            </w:pPr>
+            <w:r>
+              <w:rPr>
+                <w:b/>
+              </w:rPr>
               <w:t>Use Case</w:t>
             </w:r>
           </w:p>
@@ -3642,7 +3830,11 @@
           <w:tcPr>
             <w:tcW w:w="5924" w:type="dxa"/>
           </w:tcPr>
-          <w:p/>
+          <w:p>
+            <w:r>
+              <w:t>Self Start allows the Administrator to make any required changes to the dynamic forms that exist within the system.</w:t>
+            </w:r>
+          </w:p>
         </w:tc>
       </w:tr>
       <w:tr>
@@ -3660,7 +3852,11 @@
           <w:tcPr>
             <w:tcW w:w="5924" w:type="dxa"/>
           </w:tcPr>
-          <w:p/>
+          <w:p>
+            <w:r>
+              <w:t xml:space="preserve">Self Start allows the Administrator to add, edit or delete User or Physiotherapist accounts from the system. The Admin can also reset passwords upon request. </w:t>
+            </w:r>
+          </w:p>
         </w:tc>
       </w:tr>
       <w:tr>
@@ -3678,7 +3874,11 @@
           <w:tcPr>
             <w:tcW w:w="5924" w:type="dxa"/>
           </w:tcPr>
-          <w:p/>
+          <w:p>
+            <w:r>
+              <w:t>Self Start allows Physiotherapists to add, edit or delete exercise.</w:t>
+            </w:r>
+          </w:p>
         </w:tc>
       </w:tr>
       <w:tr>
@@ -3696,7 +3896,11 @@
           <w:tcPr>
             <w:tcW w:w="5924" w:type="dxa"/>
           </w:tcPr>
-          <w:p/>
+          <w:p>
+            <w:r>
+              <w:t>Self Start allows Physiotherapists create, edit or delete standard and custom rehab plans.</w:t>
+            </w:r>
+          </w:p>
         </w:tc>
       </w:tr>
       <w:tr>
@@ -3714,7 +3918,11 @@
           <w:tcPr>
             <w:tcW w:w="5924" w:type="dxa"/>
           </w:tcPr>
-          <w:p/>
+          <w:p>
+            <w:r>
+              <w:t>Self Start allows Physiotherapists to add, edit or delete assessment tests.</w:t>
+            </w:r>
+          </w:p>
         </w:tc>
       </w:tr>
       <w:tr>
@@ -3732,7 +3940,11 @@
           <w:tcPr>
             <w:tcW w:w="5924" w:type="dxa"/>
           </w:tcPr>
-          <w:p/>
+          <w:p>
+            <w:r>
+              <w:t>Self Start allows a Physiotherapist to add exercises and tests to rehab plans and assessment tests.</w:t>
+            </w:r>
+          </w:p>
         </w:tc>
       </w:tr>
       <w:tr>
@@ -3750,7 +3962,11 @@
           <w:tcPr>
             <w:tcW w:w="5924" w:type="dxa"/>
           </w:tcPr>
-          <w:p/>
+          <w:p>
+            <w:r>
+              <w:t>Self Start allows a Physiotherapist to assign rehab plans and assessment tests to User’s that are assigned to them</w:t>
+            </w:r>
+          </w:p>
         </w:tc>
       </w:tr>
       <w:tr>
@@ -3768,7 +3984,11 @@
           <w:tcPr>
             <w:tcW w:w="5924" w:type="dxa"/>
           </w:tcPr>
-          <w:p/>
+          <w:p>
+            <w:r>
+              <w:t>Self Start allows a Physiotherapist to generate assessment reports about one of their assigned User’s.</w:t>
+            </w:r>
+          </w:p>
         </w:tc>
       </w:tr>
       <w:tr>
@@ -3786,7 +4006,11 @@
           <w:tcPr>
             <w:tcW w:w="5924" w:type="dxa"/>
           </w:tcPr>
-          <w:p/>
+          <w:p>
+            <w:r>
+              <w:t>From the results of a User’s assessment tests, the Self Start system allows the User’s Physiotherapist to make decisions about the future of their treatment.</w:t>
+            </w:r>
+          </w:p>
         </w:tc>
       </w:tr>
       <w:tr>
@@ -3804,7 +4028,11 @@
           <w:tcPr>
             <w:tcW w:w="5924" w:type="dxa"/>
           </w:tcPr>
-          <w:p/>
+          <w:p>
+            <w:r>
+              <w:t>Self Start allows a Physiotherapist to add, update or delete rubrics.</w:t>
+            </w:r>
+          </w:p>
         </w:tc>
       </w:tr>
       <w:tr>
@@ -3822,7 +4050,11 @@
           <w:tcPr>
             <w:tcW w:w="5924" w:type="dxa"/>
           </w:tcPr>
-          <w:p/>
+          <w:p>
+            <w:r>
+              <w:t>Self Start allows a Physiotherapist to display all of the information about one of the User’s assigned to them.</w:t>
+            </w:r>
+          </w:p>
         </w:tc>
       </w:tr>
       <w:tr>
@@ -3840,7 +4072,11 @@
           <w:tcPr>
             <w:tcW w:w="5924" w:type="dxa"/>
           </w:tcPr>
-          <w:p/>
+          <w:p>
+            <w:r>
+              <w:t>Self Start allows a User to change their password that is stored within the system</w:t>
+            </w:r>
+          </w:p>
         </w:tc>
       </w:tr>
       <w:tr>
@@ -3858,7 +4094,11 @@
           <w:tcPr>
             <w:tcW w:w="5924" w:type="dxa"/>
           </w:tcPr>
-          <w:p/>
+          <w:p>
+            <w:r>
+              <w:t>Self Start allows an individual to create an account in the Self Start system.</w:t>
+            </w:r>
+          </w:p>
         </w:tc>
       </w:tr>
       <w:tr>
@@ -3876,7 +4116,11 @@
           <w:tcPr>
             <w:tcW w:w="5924" w:type="dxa"/>
           </w:tcPr>
-          <w:p/>
+          <w:p>
+            <w:r>
+              <w:t>Self Start allows a non-registered user to submit an injury form.</w:t>
+            </w:r>
+          </w:p>
         </w:tc>
       </w:tr>
       <w:tr>
@@ -3894,7 +4138,11 @@
           <w:tcPr>
             <w:tcW w:w="5924" w:type="dxa"/>
           </w:tcPr>
-          <w:p/>
+          <w:p>
+            <w:r>
+              <w:t>Self Start allows a User to complete an assessment test that is assigned to them by their Physiotherapist.</w:t>
+            </w:r>
+          </w:p>
         </w:tc>
       </w:tr>
       <w:tr>
@@ -3912,7 +4160,11 @@
           <w:tcPr>
             <w:tcW w:w="5924" w:type="dxa"/>
           </w:tcPr>
-          <w:p/>
+          <w:p>
+            <w:r>
+              <w:t>Self Start allows a User to pay any outstanding fees that they owe.</w:t>
+            </w:r>
+          </w:p>
         </w:tc>
       </w:tr>
       <w:tr>
@@ -3930,7 +4182,11 @@
           <w:tcPr>
             <w:tcW w:w="5924" w:type="dxa"/>
           </w:tcPr>
-          <w:p/>
+          <w:p>
+            <w:r>
+              <w:t>Self Start allows a User to book or cancel appointments with their Physiotherapist.</w:t>
+            </w:r>
+          </w:p>
         </w:tc>
       </w:tr>
       <w:tr>
@@ -3940,6 +4196,7 @@
           </w:tcPr>
           <w:p>
             <w:r>
+              <w:lastRenderedPageBreak/>
               <w:t>View/PerformTreatmentPlans</w:t>
             </w:r>
           </w:p>
@@ -3948,7 +4205,14 @@
           <w:tcPr>
             <w:tcW w:w="5924" w:type="dxa"/>
           </w:tcPr>
-          <w:p/>
+          <w:p>
+            <w:r>
+              <w:t>Self Start</w:t>
+            </w:r>
+            <w:r>
+              <w:t xml:space="preserve"> allows a User to view or perform any of the treatment plans that are assigned to them.</w:t>
+            </w:r>
+          </w:p>
         </w:tc>
       </w:tr>
     </w:tbl>
@@ -4071,19 +4335,19 @@
       <w:pPr>
         <w:pStyle w:val="Heading3"/>
       </w:pPr>
-      <w:bookmarkStart w:id="19" w:name="_Toc465558702"/>
+      <w:bookmarkStart w:id="20" w:name="_Toc465558702"/>
       <w:r>
         <w:lastRenderedPageBreak/>
         <w:t>Diagrams of the Use-Case Model</w:t>
       </w:r>
-      <w:bookmarkEnd w:id="19"/>
+      <w:bookmarkEnd w:id="20"/>
     </w:p>
     <w:p>
       <w:pPr>
         <w:pStyle w:val="Heading2"/>
       </w:pPr>
-      <w:bookmarkStart w:id="20" w:name="_Toc455818124"/>
-      <w:bookmarkStart w:id="21" w:name="_Toc465558703"/>
+      <w:bookmarkStart w:id="21" w:name="_Toc455818124"/>
+      <w:bookmarkStart w:id="22" w:name="_Toc465558703"/>
       <w:r>
         <w:rPr>
           <w:noProof/>
@@ -4127,8 +4391,8 @@
       <w:r>
         <w:t>Assumptions and Dependencies</w:t>
       </w:r>
-      <w:bookmarkEnd w:id="20"/>
       <w:bookmarkEnd w:id="21"/>
+      <w:bookmarkEnd w:id="22"/>
     </w:p>
     <w:p>
       <w:pPr>
@@ -4142,13 +4406,13 @@
       <w:pPr>
         <w:pStyle w:val="Heading1"/>
       </w:pPr>
-      <w:bookmarkStart w:id="22" w:name="_Toc455818125"/>
-      <w:bookmarkStart w:id="23" w:name="_Toc465558704"/>
+      <w:bookmarkStart w:id="23" w:name="_Toc455818125"/>
+      <w:bookmarkStart w:id="24" w:name="_Toc465558704"/>
       <w:r>
         <w:t>Requirements</w:t>
       </w:r>
-      <w:bookmarkEnd w:id="22"/>
       <w:bookmarkEnd w:id="23"/>
+      <w:bookmarkEnd w:id="24"/>
       <w:r>
         <w:t xml:space="preserve"> </w:t>
       </w:r>
@@ -4165,17 +4429,17 @@
       <w:pPr>
         <w:pStyle w:val="Heading2"/>
       </w:pPr>
-      <w:bookmarkStart w:id="24" w:name="_Toc455818126"/>
-      <w:bookmarkStart w:id="25" w:name="_Toc465558705"/>
+      <w:bookmarkStart w:id="25" w:name="_Toc455818126"/>
+      <w:bookmarkStart w:id="26" w:name="_Toc465558705"/>
       <w:r>
         <w:lastRenderedPageBreak/>
         <w:t xml:space="preserve">Use-Case </w:t>
       </w:r>
-      <w:bookmarkEnd w:id="24"/>
+      <w:bookmarkEnd w:id="25"/>
       <w:r>
         <w:t>Specifications</w:t>
       </w:r>
-      <w:bookmarkEnd w:id="25"/>
+      <w:bookmarkEnd w:id="26"/>
     </w:p>
     <w:tbl>
       <w:tblPr>
@@ -4270,7 +4534,11 @@
           <w:tcPr>
             <w:tcW w:w="7483" w:type="dxa"/>
           </w:tcPr>
-          <w:p/>
+          <w:p>
+            <w:r>
+              <w:t>The Administrator has successfully logged in to Self Start.</w:t>
+            </w:r>
+          </w:p>
         </w:tc>
       </w:tr>
       <w:tr>
@@ -4296,7 +4564,53 @@
           <w:tcPr>
             <w:tcW w:w="7483" w:type="dxa"/>
           </w:tcPr>
-          <w:p/>
+          <w:p>
+            <w:r>
+              <w:t>1.</w:t>
+            </w:r>
+            <w:r>
+              <w:t xml:space="preserve"> The Administrator selects the m</w:t>
+            </w:r>
+            <w:r>
+              <w:t>anage</w:t>
+            </w:r>
+            <w:r>
+              <w:t xml:space="preserve"> d</w:t>
+            </w:r>
+            <w:r>
+              <w:t>ynamic</w:t>
+            </w:r>
+            <w:r>
+              <w:t xml:space="preserve"> f</w:t>
+            </w:r>
+            <w:r>
+              <w:t>orm option</w:t>
+            </w:r>
+            <w:r>
+              <w:t>.</w:t>
+            </w:r>
+          </w:p>
+          <w:p>
+            <w:pPr>
+              <w:ind w:left="720"/>
+            </w:pPr>
+            <w:r>
+              <w:t>2. Self Start responds by displaying a screen showing all dynamic forms within the system along the options add, change or delete them.</w:t>
+            </w:r>
+          </w:p>
+          <w:p>
+            <w:r>
+              <w:t>3. The Administrator selects one of the forms to manage (change or delete). Alternatively they can choose to add a new dynamic form to Self Start.</w:t>
+            </w:r>
+          </w:p>
+          <w:p>
+            <w:pPr>
+              <w:ind w:left="720"/>
+            </w:pPr>
+            <w:r>
+              <w:t>4. Self Start saves the changes made to the dynamic forms and displays the updated forms.</w:t>
+            </w:r>
+          </w:p>
         </w:tc>
       </w:tr>
       <w:tr>
@@ -4322,7 +4636,11 @@
           <w:tcPr>
             <w:tcW w:w="7483" w:type="dxa"/>
           </w:tcPr>
-          <w:p/>
+          <w:p>
+            <w:r>
+              <w:t>Self Start confirms the changes made to the system and all future requests includes these changes.</w:t>
+            </w:r>
+          </w:p>
         </w:tc>
       </w:tr>
       <w:tr>
@@ -4348,7 +4666,19 @@
           <w:tcPr>
             <w:tcW w:w="7483" w:type="dxa"/>
           </w:tcPr>
-          <w:p/>
+          <w:p>
+            <w:pPr>
+              <w:rPr>
+                <w:b/>
+              </w:rPr>
+            </w:pPr>
+            <w:r>
+              <w:rPr>
+                <w:b/>
+              </w:rPr>
+              <w:t>None</w:t>
+            </w:r>
+          </w:p>
         </w:tc>
       </w:tr>
     </w:tbl>
@@ -4420,6 +4750,9 @@
             <w:r>
               <w:t>Initiated by Administrator</w:t>
             </w:r>
+            <w:r>
+              <w:t>.</w:t>
+            </w:r>
           </w:p>
         </w:tc>
       </w:tr>
@@ -4446,7 +4779,11 @@
           <w:tcPr>
             <w:tcW w:w="7483" w:type="dxa"/>
           </w:tcPr>
-          <w:p/>
+          <w:p>
+            <w:r>
+              <w:t>The Administrator has successfully logged in to Self Start.</w:t>
+            </w:r>
+          </w:p>
         </w:tc>
       </w:tr>
       <w:tr>
@@ -4472,7 +4809,67 @@
           <w:tcPr>
             <w:tcW w:w="7483" w:type="dxa"/>
           </w:tcPr>
-          <w:p/>
+          <w:p>
+            <w:r>
+              <w:t>1. The Administrator selects the manage accounts option in Self Start</w:t>
+            </w:r>
+          </w:p>
+          <w:p>
+            <w:pPr>
+              <w:ind w:left="720"/>
+            </w:pPr>
+            <w:r>
+              <w:t>2. Self Start responds by showing the manage accounts window which displays all current accounts registered to the system, both User and Physiotherapist.</w:t>
+            </w:r>
+          </w:p>
+          <w:p>
+            <w:pPr>
+              <w:ind w:left="720"/>
+            </w:pPr>
+            <w:r>
+              <w:t>3. For each Physiotherapist or User, the system displays their name (family name, given name), gender, date of birth, address (city, region, postal code), telephone number, health card number, marital status, occupation and others.</w:t>
+            </w:r>
+          </w:p>
+          <w:p>
+            <w:r>
+              <w:t>4</w:t>
+            </w:r>
+            <w:r>
+              <w:t>. The Administrat</w:t>
+            </w:r>
+            <w:r>
+              <w:t xml:space="preserve">or chooses to update an account </w:t>
+            </w:r>
+            <w:r>
+              <w:t>(upda</w:t>
+            </w:r>
+            <w:r>
+              <w:t>te, delete) or to create a new U</w:t>
+            </w:r>
+            <w:r>
+              <w:t xml:space="preserve">ser </w:t>
+            </w:r>
+            <w:r>
+              <w:t>or P</w:t>
+            </w:r>
+            <w:r>
+              <w:t>hysiotherapist account.</w:t>
+            </w:r>
+            <w:r>
+              <w:t xml:space="preserve"> If creating a new account, the Administrator must fill in all the required information.</w:t>
+            </w:r>
+          </w:p>
+          <w:p>
+            <w:pPr>
+              <w:ind w:left="720"/>
+            </w:pPr>
+            <w:r>
+              <w:t>5</w:t>
+            </w:r>
+            <w:r>
+              <w:t xml:space="preserve">. Depending the Administrator actions, the registered accounts within the system will update accordingly. </w:t>
+            </w:r>
+          </w:p>
         </w:tc>
       </w:tr>
       <w:tr>
@@ -4498,7 +4895,11 @@
           <w:tcPr>
             <w:tcW w:w="7483" w:type="dxa"/>
           </w:tcPr>
-          <w:p/>
+          <w:p>
+            <w:r>
+              <w:t>Self Start saves all changes made to the registered accounts.</w:t>
+            </w:r>
+          </w:p>
         </w:tc>
       </w:tr>
       <w:tr>
@@ -4524,7 +4925,25 @@
           <w:tcPr>
             <w:tcW w:w="7483" w:type="dxa"/>
           </w:tcPr>
-          <w:p/>
+          <w:p>
+            <w:r>
+              <w:t>At any given time</w:t>
+            </w:r>
+            <w:r>
+              <w:t>,</w:t>
+            </w:r>
+            <w:r>
+              <w:t xml:space="preserve"> the Administrator can choose to filter the list of accounts to only show Users or Physiotherapists.</w:t>
+            </w:r>
+            <w:r>
+              <w:t xml:space="preserve"> </w:t>
+            </w:r>
+          </w:p>
+          <w:p>
+            <w:r>
+              <w:t>On the occurrence of a User password request, the Administration is given the ability to fulfill or deny the request.</w:t>
+            </w:r>
+          </w:p>
         </w:tc>
       </w:tr>
     </w:tbl>
@@ -4622,7 +5041,11 @@
           <w:tcPr>
             <w:tcW w:w="7483" w:type="dxa"/>
           </w:tcPr>
-          <w:p/>
+          <w:p>
+            <w:r>
+              <w:t>The Physiotherapist has successfully logged in to Self Start.</w:t>
+            </w:r>
+          </w:p>
         </w:tc>
       </w:tr>
       <w:tr>
@@ -4648,7 +5071,35 @@
           <w:tcPr>
             <w:tcW w:w="7483" w:type="dxa"/>
           </w:tcPr>
-          <w:p/>
+          <w:p>
+            <w:r>
+              <w:t>1. The Physiotherapist has clicked on the ManageExercise button.</w:t>
+            </w:r>
+          </w:p>
+          <w:p>
+            <w:pPr>
+              <w:ind w:left="720"/>
+            </w:pPr>
+            <w:r>
+              <w:t>2. Self Start directs the Physiotherapist page where they can create, update, or delete an exercise.</w:t>
+            </w:r>
+          </w:p>
+          <w:p>
+            <w:r>
+              <w:t>3. The Physiotherapist</w:t>
+            </w:r>
+            <w:r>
+              <w:t xml:space="preserve"> makes their desired changes and submits these to the system.</w:t>
+            </w:r>
+          </w:p>
+          <w:p>
+            <w:pPr>
+              <w:ind w:left="720"/>
+            </w:pPr>
+            <w:r>
+              <w:t>4. The Self Start system saves the changes that the Physiotherapist has made.</w:t>
+            </w:r>
+          </w:p>
         </w:tc>
       </w:tr>
       <w:tr>
@@ -4674,7 +5125,11 @@
           <w:tcPr>
             <w:tcW w:w="7483" w:type="dxa"/>
           </w:tcPr>
-          <w:p/>
+          <w:p>
+            <w:r>
+              <w:t xml:space="preserve">All changes to Self Start have been save to the database. </w:t>
+            </w:r>
+          </w:p>
         </w:tc>
       </w:tr>
       <w:tr>
@@ -4700,7 +5155,19 @@
           <w:tcPr>
             <w:tcW w:w="7483" w:type="dxa"/>
           </w:tcPr>
-          <w:p/>
+          <w:p>
+            <w:pPr>
+              <w:rPr>
+                <w:b/>
+              </w:rPr>
+            </w:pPr>
+            <w:r>
+              <w:rPr>
+                <w:b/>
+              </w:rPr>
+              <w:t>None</w:t>
+            </w:r>
+          </w:p>
         </w:tc>
       </w:tr>
     </w:tbl>
@@ -4772,6 +5239,9 @@
             <w:r>
               <w:t>Initiated by Physiotherapist</w:t>
             </w:r>
+            <w:r>
+              <w:t>.</w:t>
+            </w:r>
           </w:p>
         </w:tc>
       </w:tr>
@@ -4798,7 +5268,11 @@
           <w:tcPr>
             <w:tcW w:w="7483" w:type="dxa"/>
           </w:tcPr>
-          <w:p/>
+          <w:p>
+            <w:r>
+              <w:t>The Physiotherapist has successfully logged in to the Self Start.</w:t>
+            </w:r>
+          </w:p>
         </w:tc>
       </w:tr>
       <w:tr>
@@ -4824,7 +5298,50 @@
           <w:tcPr>
             <w:tcW w:w="7483" w:type="dxa"/>
           </w:tcPr>
-          <w:p/>
+          <w:p>
+            <w:r>
+              <w:t>1. The Physiotherapist chooses the ManageRehabPlans button.</w:t>
+            </w:r>
+          </w:p>
+          <w:p>
+            <w:pPr>
+              <w:ind w:left="720"/>
+            </w:pPr>
+            <w:r>
+              <w:t>2. Within the ManageRehabPlans tab, the Physiotherapist can create</w:t>
+            </w:r>
+            <w:r>
+              <w:t xml:space="preserve"> </w:t>
+            </w:r>
+            <w:r>
+              <w:t xml:space="preserve">(standard or </w:t>
+            </w:r>
+            <w:r>
+              <w:lastRenderedPageBreak/>
+              <w:t>custom), manage or update existing plans.</w:t>
+            </w:r>
+          </w:p>
+          <w:p>
+            <w:pPr>
+              <w:ind w:left="720"/>
+            </w:pPr>
+            <w:r>
+              <w:t>3. For each rehab plan, the system displays it’s unique identification code, name, description, author name, overall rehabilitation goal, list and order of exercises, a time frame to complete the plan and the assessment tests.</w:t>
+            </w:r>
+          </w:p>
+          <w:p>
+            <w:r>
+              <w:t>4. The Physiotherapist manages these rehab plans however they choose too. If they choose to create a new plan they must fill out all the required forms.</w:t>
+            </w:r>
+          </w:p>
+          <w:p>
+            <w:pPr>
+              <w:ind w:left="720"/>
+            </w:pPr>
+            <w:r>
+              <w:t>5. The system reflects any Physiotherapist changes.</w:t>
+            </w:r>
+          </w:p>
         </w:tc>
       </w:tr>
       <w:tr>
@@ -4842,6 +5359,7 @@
               <w:rPr>
                 <w:b/>
               </w:rPr>
+              <w:lastRenderedPageBreak/>
               <w:t>Exit condition</w:t>
             </w:r>
           </w:p>
@@ -4850,7 +5368,11 @@
           <w:tcPr>
             <w:tcW w:w="7483" w:type="dxa"/>
           </w:tcPr>
-          <w:p/>
+          <w:p>
+            <w:r>
+              <w:t>Self Start reflects the changes to the plans and updates the database.</w:t>
+            </w:r>
+          </w:p>
         </w:tc>
       </w:tr>
       <w:tr>
@@ -4876,7 +5398,19 @@
           <w:tcPr>
             <w:tcW w:w="7483" w:type="dxa"/>
           </w:tcPr>
-          <w:p/>
+          <w:p>
+            <w:pPr>
+              <w:rPr>
+                <w:b/>
+              </w:rPr>
+            </w:pPr>
+            <w:r>
+              <w:rPr>
+                <w:b/>
+              </w:rPr>
+              <w:t>None</w:t>
+            </w:r>
+          </w:p>
         </w:tc>
       </w:tr>
     </w:tbl>
@@ -4974,7 +5508,11 @@
           <w:tcPr>
             <w:tcW w:w="7483" w:type="dxa"/>
           </w:tcPr>
-          <w:p/>
+          <w:p>
+            <w:r>
+              <w:t>The Physiotherapist has successfully logged in to Self Start</w:t>
+            </w:r>
+          </w:p>
         </w:tc>
       </w:tr>
       <w:tr>
@@ -5000,7 +5538,43 @@
           <w:tcPr>
             <w:tcW w:w="7483" w:type="dxa"/>
           </w:tcPr>
-          <w:p/>
+          <w:p>
+            <w:r>
+              <w:t>1. The Physiotherapist chooses the ManageAssessmentTests button</w:t>
+            </w:r>
+          </w:p>
+          <w:p>
+            <w:pPr>
+              <w:ind w:left="720"/>
+            </w:pPr>
+            <w:r>
+              <w:t xml:space="preserve">2. Upon the button being clicked, the Self Start system displays the all the registered assessment tests along with their </w:t>
+            </w:r>
+            <w:r>
+              <w:t>unique identification code, name, description, author name, assessment tools and, assessment rubric.</w:t>
+            </w:r>
+          </w:p>
+          <w:p>
+            <w:pPr>
+              <w:ind w:left="720"/>
+            </w:pPr>
+            <w:r>
+              <w:t>3. Self Start gives the Physiotherapist the option to create a new assessment test, update an existing one or delete an existing one.</w:t>
+            </w:r>
+          </w:p>
+          <w:p>
+            <w:r>
+              <w:t>4. The Physiotherapist manages the assessment tests. If they choose to create a new one they must fill in the appropriate information.</w:t>
+            </w:r>
+          </w:p>
+          <w:p>
+            <w:pPr>
+              <w:ind w:left="720"/>
+            </w:pPr>
+            <w:r>
+              <w:t>5. Self Start reflects the updated information altered by the Physiotherapist.</w:t>
+            </w:r>
+          </w:p>
         </w:tc>
       </w:tr>
       <w:tr>
@@ -5026,7 +5600,11 @@
           <w:tcPr>
             <w:tcW w:w="7483" w:type="dxa"/>
           </w:tcPr>
-          <w:p/>
+          <w:p>
+            <w:r>
+              <w:t>Self Start saves all changes made to the assessment tests to the database.</w:t>
+            </w:r>
+          </w:p>
         </w:tc>
       </w:tr>
       <w:tr>
@@ -5052,7 +5630,19 @@
           <w:tcPr>
             <w:tcW w:w="7483" w:type="dxa"/>
           </w:tcPr>
-          <w:p/>
+          <w:p>
+            <w:pPr>
+              <w:rPr>
+                <w:b/>
+              </w:rPr>
+            </w:pPr>
+            <w:r>
+              <w:rPr>
+                <w:b/>
+              </w:rPr>
+              <w:t>None</w:t>
+            </w:r>
+          </w:p>
         </w:tc>
       </w:tr>
     </w:tbl>
@@ -5150,7 +5740,11 @@
           <w:tcPr>
             <w:tcW w:w="7483" w:type="dxa"/>
           </w:tcPr>
-          <w:p/>
+          <w:p>
+            <w:r>
+              <w:t>The Physiotherapist has successfully logged in to Self Start</w:t>
+            </w:r>
+          </w:p>
         </w:tc>
       </w:tr>
       <w:tr>
@@ -5176,7 +5770,35 @@
           <w:tcPr>
             <w:tcW w:w="7483" w:type="dxa"/>
           </w:tcPr>
-          <w:p/>
+          <w:p>
+            <w:r>
+              <w:t>1. The Physiotherapist clicks on the assign exercise and tests button.</w:t>
+            </w:r>
+          </w:p>
+          <w:p>
+            <w:pPr>
+              <w:ind w:left="720"/>
+            </w:pPr>
+            <w:r>
+              <w:t>2. The system responds by displaying the assign exercise and tests screen for the Physiotherapist</w:t>
+            </w:r>
+            <w:r>
+              <w:t xml:space="preserve">. </w:t>
+            </w:r>
+          </w:p>
+          <w:p>
+            <w:r>
+              <w:t xml:space="preserve">3. The Physiotherapist is able to assign an exercise or an assessment test to a desired plan. </w:t>
+            </w:r>
+          </w:p>
+          <w:p>
+            <w:pPr>
+              <w:ind w:left="720"/>
+            </w:pPr>
+            <w:r>
+              <w:t xml:space="preserve">4. Self Start updates the rehabilitation plan according to the Physiotherapist ‘s input. </w:t>
+            </w:r>
+          </w:p>
         </w:tc>
       </w:tr>
       <w:tr>
@@ -5202,7 +5824,11 @@
           <w:tcPr>
             <w:tcW w:w="7483" w:type="dxa"/>
           </w:tcPr>
-          <w:p/>
+          <w:p>
+            <w:r>
+              <w:t xml:space="preserve">The system saves all changes to the rehabilitation plans, in the database, performed by the Physiotherapist. </w:t>
+            </w:r>
+          </w:p>
         </w:tc>
       </w:tr>
       <w:tr>
@@ -5228,7 +5854,19 @@
           <w:tcPr>
             <w:tcW w:w="7483" w:type="dxa"/>
           </w:tcPr>
-          <w:p/>
+          <w:p>
+            <w:pPr>
+              <w:rPr>
+                <w:b/>
+              </w:rPr>
+            </w:pPr>
+            <w:r>
+              <w:rPr>
+                <w:b/>
+              </w:rPr>
+              <w:t>None</w:t>
+            </w:r>
+          </w:p>
         </w:tc>
       </w:tr>
     </w:tbl>
@@ -5326,7 +5964,11 @@
           <w:tcPr>
             <w:tcW w:w="7483" w:type="dxa"/>
           </w:tcPr>
-          <w:p/>
+          <w:p>
+            <w:r>
+              <w:t xml:space="preserve">The Physiotherapist has successfully logged in to Self Start. </w:t>
+            </w:r>
+          </w:p>
         </w:tc>
       </w:tr>
       <w:tr>
@@ -5352,7 +5994,52 @@
           <w:tcPr>
             <w:tcW w:w="7483" w:type="dxa"/>
           </w:tcPr>
-          <w:p/>
+          <w:p>
+            <w:r>
+              <w:t>1. The Physiotherapist selects the AssignPlans button.</w:t>
+            </w:r>
+          </w:p>
+          <w:p>
+            <w:pPr>
+              <w:ind w:left="720"/>
+            </w:pPr>
+            <w:r>
+              <w:t xml:space="preserve">2. Self Start will display all user’s that are currently being treated </w:t>
+            </w:r>
+            <w:r>
+              <w:t>by the Physiotherapist. It will only display the user’s name.</w:t>
+            </w:r>
+          </w:p>
+          <w:p>
+            <w:r>
+              <w:t>3. The Physiotherapist selects one of the user’s from the list presented to them.</w:t>
+            </w:r>
+          </w:p>
+          <w:p>
+            <w:pPr>
+              <w:ind w:left="720"/>
+            </w:pPr>
+            <w:r>
+              <w:t>4. Self Start than displays only the user’s name, gender, age and their injury report.</w:t>
+            </w:r>
+          </w:p>
+          <w:p>
+            <w:r>
+              <w:t>5. The Physiotherapist designates a rehabilitation plan, either standard or custom, to the selected user.</w:t>
+            </w:r>
+          </w:p>
+          <w:p>
+            <w:pPr>
+              <w:ind w:left="720"/>
+            </w:pPr>
+            <w:r>
+              <w:t xml:space="preserve">6. Self Start updates the user’s treatment plan with the selected rehabilitation plan designated by the physiotherapist. Self Start then sends the user a notification </w:t>
+            </w:r>
+            <w:r>
+              <w:lastRenderedPageBreak/>
+              <w:t>that new plan has been has been added to their treatment plan.</w:t>
+            </w:r>
+          </w:p>
         </w:tc>
       </w:tr>
       <w:tr>
@@ -5370,6 +6057,7 @@
               <w:rPr>
                 <w:b/>
               </w:rPr>
+              <w:lastRenderedPageBreak/>
               <w:t>Exit condition</w:t>
             </w:r>
           </w:p>
@@ -5378,7 +6066,11 @@
           <w:tcPr>
             <w:tcW w:w="7483" w:type="dxa"/>
           </w:tcPr>
-          <w:p/>
+          <w:p>
+            <w:r>
+              <w:t>Self Start saves the updated user’s treatment plan to the database and contacts the user based on the changes.</w:t>
+            </w:r>
+          </w:p>
         </w:tc>
       </w:tr>
       <w:tr>
@@ -5404,7 +6096,19 @@
           <w:tcPr>
             <w:tcW w:w="7483" w:type="dxa"/>
           </w:tcPr>
-          <w:p/>
+          <w:p>
+            <w:pPr>
+              <w:rPr>
+                <w:b/>
+              </w:rPr>
+            </w:pPr>
+            <w:r>
+              <w:rPr>
+                <w:b/>
+              </w:rPr>
+              <w:t>None</w:t>
+            </w:r>
+          </w:p>
         </w:tc>
       </w:tr>
     </w:tbl>
@@ -5434,7 +6138,6 @@
               <w:rPr>
                 <w:b/>
               </w:rPr>
-              <w:lastRenderedPageBreak/>
               <w:t>Use case name</w:t>
             </w:r>
           </w:p>
@@ -5503,7 +6206,11 @@
           <w:tcPr>
             <w:tcW w:w="7483" w:type="dxa"/>
           </w:tcPr>
-          <w:p/>
+          <w:p>
+            <w:r>
+              <w:t>The Physiotherapist has successfully logged in and a user has completed their assessment test.</w:t>
+            </w:r>
+          </w:p>
         </w:tc>
       </w:tr>
       <w:tr>
@@ -5529,7 +6236,62 @@
           <w:tcPr>
             <w:tcW w:w="7483" w:type="dxa"/>
           </w:tcPr>
-          <w:p/>
+          <w:p>
+            <w:r>
+              <w:t>1. The Physiotherapist has selected the generate assessment report button.</w:t>
+            </w:r>
+          </w:p>
+          <w:p>
+            <w:pPr>
+              <w:ind w:left="720"/>
+            </w:pPr>
+            <w:r>
+              <w:t>2. Self Start directs them to a window that shows all their designated users.</w:t>
+            </w:r>
+          </w:p>
+          <w:p>
+            <w:r>
+              <w:t>3. The Physiotherapist selects the desired user given they have completed an assessment test.</w:t>
+            </w:r>
+          </w:p>
+          <w:p>
+            <w:pPr>
+              <w:ind w:left="720"/>
+            </w:pPr>
+            <w:r>
+              <w:t>4. Self Start displays the current assessment plan and examination result for the user as well as their completed associated rubrics to the assessment tests.</w:t>
+            </w:r>
+          </w:p>
+          <w:p>
+            <w:pPr>
+              <w:ind w:left="720"/>
+            </w:pPr>
+            <w:r>
+              <w:t xml:space="preserve">5. The system displays the following options to the Physiotherapist: print/send an examination summary with the user’s corresponding treatment plan, </w:t>
+            </w:r>
+            <w:r>
+              <w:t xml:space="preserve">based off the assessment tests and rubrics the system generates data analysis to show the physiotherapist, </w:t>
+            </w:r>
+            <w:r>
+              <w:t>as well as generate a summary report (which includes patient personal information, the diagnose case, the treatments, the appointment calendar, invoice payments and the final outcome) to be displayed or printed.</w:t>
+            </w:r>
+          </w:p>
+          <w:p>
+            <w:r>
+              <w:t>6. The Physiotherapist chooses one of the options displayed by the Self Start system.</w:t>
+            </w:r>
+          </w:p>
+          <w:p>
+            <w:pPr>
+              <w:ind w:left="720"/>
+            </w:pPr>
+            <w:r>
+              <w:t xml:space="preserve">7. </w:t>
+            </w:r>
+            <w:r>
+              <w:t>Based off the Physiotherapists decision, the system completes the desired action and notifies the User if necessary.</w:t>
+            </w:r>
+          </w:p>
         </w:tc>
       </w:tr>
       <w:tr>
@@ -5555,7 +6317,11 @@
           <w:tcPr>
             <w:tcW w:w="7483" w:type="dxa"/>
           </w:tcPr>
-          <w:p/>
+          <w:p>
+            <w:r>
+              <w:t>The system updates the required information pertaining to the User’s treatment. If necessary, the User is notified by the system regarding the changes to their treatment plan.</w:t>
+            </w:r>
+          </w:p>
         </w:tc>
       </w:tr>
       <w:tr>
@@ -5581,7 +6347,19 @@
           <w:tcPr>
             <w:tcW w:w="7483" w:type="dxa"/>
           </w:tcPr>
-          <w:p/>
+          <w:p>
+            <w:pPr>
+              <w:rPr>
+                <w:b/>
+              </w:rPr>
+            </w:pPr>
+            <w:r>
+              <w:rPr>
+                <w:b/>
+              </w:rPr>
+              <w:t>None</w:t>
+            </w:r>
+          </w:p>
         </w:tc>
       </w:tr>
     </w:tbl>
@@ -5679,7 +6457,11 @@
           <w:tcPr>
             <w:tcW w:w="7483" w:type="dxa"/>
           </w:tcPr>
-          <w:p/>
+          <w:p>
+            <w:r>
+              <w:t>The Physiotherapist has successfully logged in to the system.</w:t>
+            </w:r>
+          </w:p>
         </w:tc>
       </w:tr>
       <w:tr>
@@ -5705,7 +6487,48 @@
           <w:tcPr>
             <w:tcW w:w="7483" w:type="dxa"/>
           </w:tcPr>
-          <w:p/>
+          <w:p>
+            <w:r>
+              <w:t>1. The Physiotherapist selects the manage treatment button.</w:t>
+            </w:r>
+          </w:p>
+          <w:p>
+            <w:pPr>
+              <w:ind w:left="720"/>
+            </w:pPr>
+            <w:r>
+              <w:t>2. Self Start displays a list of all the User’s assigned to the Physiotherapist.</w:t>
+            </w:r>
+          </w:p>
+          <w:p>
+            <w:r>
+              <w:t>3. From this presented list, one of the User’s is selected by the Physiotherapist.</w:t>
+            </w:r>
+          </w:p>
+          <w:p>
+            <w:pPr>
+              <w:ind w:left="720"/>
+            </w:pPr>
+            <w:r>
+              <w:t xml:space="preserve">4. </w:t>
+            </w:r>
+            <w:r>
+              <w:t>Based off the User’s past assessment test results, the Self System will recommend a course of action. The options to continue treatment or close treatment is presented to the Physiotherapist along with the treatment rubrics.</w:t>
+            </w:r>
+          </w:p>
+          <w:p>
+            <w:r>
+              <w:t>5. The Physiotherapist acknowledges system’s recommendations along with the assessment rubrics and selects a treatment option.</w:t>
+            </w:r>
+          </w:p>
+          <w:p>
+            <w:pPr>
+              <w:ind w:left="720"/>
+            </w:pPr>
+            <w:r>
+              <w:t>6. The system notifies the User based on the action taken.</w:t>
+            </w:r>
+          </w:p>
         </w:tc>
       </w:tr>
       <w:tr>
@@ -5731,7 +6554,11 @@
           <w:tcPr>
             <w:tcW w:w="7483" w:type="dxa"/>
           </w:tcPr>
-          <w:p/>
+          <w:p>
+            <w:r>
+              <w:t xml:space="preserve">The system sends the User a note that they’re treatment will continue OR the system sends the User a note that their treatment is concluded. </w:t>
+            </w:r>
+          </w:p>
         </w:tc>
       </w:tr>
       <w:tr>
@@ -5757,7 +6584,19 @@
           <w:tcPr>
             <w:tcW w:w="7483" w:type="dxa"/>
           </w:tcPr>
-          <w:p/>
+          <w:p>
+            <w:pPr>
+              <w:rPr>
+                <w:b/>
+              </w:rPr>
+            </w:pPr>
+            <w:r>
+              <w:rPr>
+                <w:b/>
+              </w:rPr>
+              <w:t>None</w:t>
+            </w:r>
+          </w:p>
         </w:tc>
       </w:tr>
     </w:tbl>
@@ -5855,7 +6694,11 @@
           <w:tcPr>
             <w:tcW w:w="7483" w:type="dxa"/>
           </w:tcPr>
-          <w:p/>
+          <w:p>
+            <w:r>
+              <w:t>The Physiotherapist has successfully logged in.</w:t>
+            </w:r>
+          </w:p>
         </w:tc>
       </w:tr>
       <w:tr>
@@ -5881,7 +6724,36 @@
           <w:tcPr>
             <w:tcW w:w="7483" w:type="dxa"/>
           </w:tcPr>
-          <w:p/>
+          <w:p>
+            <w:r>
+              <w:t>1. The Physiotherapist selects the manage rubrics button.</w:t>
+            </w:r>
+          </w:p>
+          <w:p>
+            <w:pPr>
+              <w:ind w:left="720"/>
+            </w:pPr>
+            <w:r>
+              <w:t>2. The Self Start system displays the screen with all of the registered rubrics within the database.</w:t>
+            </w:r>
+            <w:r>
+              <w:t xml:space="preserve"> The options to create, update or delete rubrics are shown to the Physiotherapist.</w:t>
+            </w:r>
+          </w:p>
+          <w:p>
+            <w:r>
+              <w:lastRenderedPageBreak/>
+              <w:t>3. The Physiotherapist selects one of the options that is presented to them.</w:t>
+            </w:r>
+          </w:p>
+          <w:p>
+            <w:pPr>
+              <w:ind w:left="720"/>
+            </w:pPr>
+            <w:r>
+              <w:t>4. The system reflects all changes made to the rubrics.</w:t>
+            </w:r>
+          </w:p>
         </w:tc>
       </w:tr>
       <w:tr>
@@ -5899,6 +6771,7 @@
               <w:rPr>
                 <w:b/>
               </w:rPr>
+              <w:lastRenderedPageBreak/>
               <w:t>Exit condition</w:t>
             </w:r>
           </w:p>
@@ -5907,7 +6780,11 @@
           <w:tcPr>
             <w:tcW w:w="7483" w:type="dxa"/>
           </w:tcPr>
-          <w:p/>
+          <w:p>
+            <w:r>
+              <w:t>All changes to the rubrics are saved to the database by the system.</w:t>
+            </w:r>
+          </w:p>
         </w:tc>
       </w:tr>
       <w:tr>
@@ -5933,7 +6810,19 @@
           <w:tcPr>
             <w:tcW w:w="7483" w:type="dxa"/>
           </w:tcPr>
-          <w:p/>
+          <w:p>
+            <w:pPr>
+              <w:rPr>
+                <w:b/>
+              </w:rPr>
+            </w:pPr>
+            <w:r>
+              <w:rPr>
+                <w:b/>
+              </w:rPr>
+              <w:t>None</w:t>
+            </w:r>
+          </w:p>
         </w:tc>
       </w:tr>
     </w:tbl>
@@ -6031,7 +6920,14 @@
           <w:tcPr>
             <w:tcW w:w="7483" w:type="dxa"/>
           </w:tcPr>
-          <w:p/>
+          <w:p>
+            <w:r>
+              <w:t xml:space="preserve">The Physiotherapist has successfully logged in to the </w:t>
+            </w:r>
+            <w:r>
+              <w:t>system and have selected to see all users.</w:t>
+            </w:r>
+          </w:p>
         </w:tc>
       </w:tr>
       <w:tr>
@@ -6057,7 +6953,19 @@
           <w:tcPr>
             <w:tcW w:w="7483" w:type="dxa"/>
           </w:tcPr>
-          <w:p/>
+          <w:p>
+            <w:r>
+              <w:t>1. The Physiotherapist chooses a User from their list of assigned Users.</w:t>
+            </w:r>
+          </w:p>
+          <w:p>
+            <w:pPr>
+              <w:ind w:left="720"/>
+            </w:pPr>
+            <w:r>
+              <w:t>2. The system displays all assessment tests through the User’s progression through their treatment.</w:t>
+            </w:r>
+          </w:p>
         </w:tc>
       </w:tr>
       <w:tr>
@@ -6083,7 +6991,11 @@
           <w:tcPr>
             <w:tcW w:w="7483" w:type="dxa"/>
           </w:tcPr>
-          <w:p/>
+          <w:p>
+            <w:r>
+              <w:t>The User’s history has been successfully retrieved and displayed.</w:t>
+            </w:r>
+          </w:p>
         </w:tc>
       </w:tr>
       <w:tr>
@@ -6109,7 +7021,19 @@
           <w:tcPr>
             <w:tcW w:w="7483" w:type="dxa"/>
           </w:tcPr>
-          <w:p/>
+          <w:p>
+            <w:pPr>
+              <w:rPr>
+                <w:b/>
+              </w:rPr>
+            </w:pPr>
+            <w:r>
+              <w:rPr>
+                <w:b/>
+              </w:rPr>
+              <w:t>None</w:t>
+            </w:r>
+          </w:p>
         </w:tc>
       </w:tr>
     </w:tbl>
@@ -6207,7 +7131,14 @@
           <w:tcPr>
             <w:tcW w:w="7483" w:type="dxa"/>
           </w:tcPr>
-          <w:p/>
+          <w:p>
+            <w:r>
+              <w:t>The User has successfully logged in.</w:t>
+            </w:r>
+            <w:r>
+              <w:t xml:space="preserve"> </w:t>
+            </w:r>
+          </w:p>
         </w:tc>
       </w:tr>
       <w:tr>
@@ -6233,7 +7164,32 @@
           <w:tcPr>
             <w:tcW w:w="7483" w:type="dxa"/>
           </w:tcPr>
-          <w:p/>
+          <w:p>
+            <w:r>
+              <w:t>1. The User selects to the change password button from their account settings.</w:t>
+            </w:r>
+          </w:p>
+          <w:p>
+            <w:pPr>
+              <w:ind w:left="720"/>
+            </w:pPr>
+            <w:r>
+              <w:t xml:space="preserve">2. The system displays a form to the User prompting them to re-enter their old password and then enter their new password twice. </w:t>
+            </w:r>
+          </w:p>
+          <w:p>
+            <w:r>
+              <w:t>3. The User enters all requested information.</w:t>
+            </w:r>
+          </w:p>
+          <w:p>
+            <w:pPr>
+              <w:ind w:left="720"/>
+            </w:pPr>
+            <w:r>
+              <w:t>4. The system verifies all the information such as the old password is correct and the new password is identical in the two textboxes. It then sends a confirmation message whether the request was successful or unsuccessful.</w:t>
+            </w:r>
+          </w:p>
         </w:tc>
       </w:tr>
       <w:tr>
@@ -6259,7 +7215,11 @@
           <w:tcPr>
             <w:tcW w:w="7483" w:type="dxa"/>
           </w:tcPr>
-          <w:p/>
+          <w:p>
+            <w:r>
+              <w:t>The Users password has been successfully changed and is updated within the database OR the Users request to change their password was denied as their old password was entered incorrectly or the two new passwords entered don’t match</w:t>
+            </w:r>
+          </w:p>
         </w:tc>
       </w:tr>
       <w:tr>
@@ -6285,7 +7245,11 @@
           <w:tcPr>
             <w:tcW w:w="7483" w:type="dxa"/>
           </w:tcPr>
-          <w:p/>
+          <w:p>
+            <w:r>
+              <w:t>If the User couldn’t log in because they were unable to enter the correct password, they can request to have their password reset by the Administrator.</w:t>
+            </w:r>
+          </w:p>
         </w:tc>
       </w:tr>
     </w:tbl>
@@ -6383,7 +7347,11 @@
           <w:tcPr>
             <w:tcW w:w="7483" w:type="dxa"/>
           </w:tcPr>
-          <w:p/>
+          <w:p>
+            <w:r>
+              <w:t>The User has accessed the Self Start website.</w:t>
+            </w:r>
+          </w:p>
         </w:tc>
       </w:tr>
       <w:tr>
@@ -6409,7 +7377,32 @@
           <w:tcPr>
             <w:tcW w:w="7483" w:type="dxa"/>
           </w:tcPr>
-          <w:p/>
+          <w:p>
+            <w:r>
+              <w:t>1. The User selects the register account button on the home page.</w:t>
+            </w:r>
+          </w:p>
+          <w:p>
+            <w:pPr>
+              <w:ind w:left="720"/>
+            </w:pPr>
+            <w:r>
+              <w:t>2. Self Start responds by displaying the sign-up form, prompting the user to enter a username(email) and password. Additionally, they must enter their full name, gender, date-of-birth, address, telephone number, health card number, marital status, occupation and any additional information.</w:t>
+            </w:r>
+          </w:p>
+          <w:p>
+            <w:r>
+              <w:t>3. The User fills in all required information and submits the form.</w:t>
+            </w:r>
+          </w:p>
+          <w:p>
+            <w:pPr>
+              <w:ind w:left="720"/>
+            </w:pPr>
+            <w:r>
+              <w:t>4. The Self Start system checks if the information is valid (ie email not in user) use and replies to the User.</w:t>
+            </w:r>
+          </w:p>
         </w:tc>
       </w:tr>
       <w:tr>
@@ -6435,7 +7428,11 @@
           <w:tcPr>
             <w:tcW w:w="7483" w:type="dxa"/>
           </w:tcPr>
-          <w:p/>
+          <w:p>
+            <w:r>
+              <w:t>Self Start alerts the User that their account was successfully and saves the account to the database OR Self Start alerts the User some information was entered invalidly and prompts them to correct it.</w:t>
+            </w:r>
+          </w:p>
         </w:tc>
       </w:tr>
       <w:tr>
@@ -6461,7 +7458,19 @@
           <w:tcPr>
             <w:tcW w:w="7483" w:type="dxa"/>
           </w:tcPr>
-          <w:p/>
+          <w:p>
+            <w:pPr>
+              <w:rPr>
+                <w:b/>
+              </w:rPr>
+            </w:pPr>
+            <w:r>
+              <w:rPr>
+                <w:b/>
+              </w:rPr>
+              <w:t>None</w:t>
+            </w:r>
+          </w:p>
         </w:tc>
       </w:tr>
     </w:tbl>
@@ -6559,7 +7568,11 @@
           <w:tcPr>
             <w:tcW w:w="7483" w:type="dxa"/>
           </w:tcPr>
-          <w:p/>
+          <w:p>
+            <w:r>
+              <w:t>The successfully created/logged in to their account in Self Start.</w:t>
+            </w:r>
+          </w:p>
         </w:tc>
       </w:tr>
       <w:tr>
@@ -6585,7 +7598,48 @@
           <w:tcPr>
             <w:tcW w:w="7483" w:type="dxa"/>
           </w:tcPr>
-          <w:p/>
+          <w:p>
+            <w:r>
+              <w:t>1. The User navigates to the submit injury form option.</w:t>
+            </w:r>
+          </w:p>
+          <w:p>
+            <w:pPr>
+              <w:ind w:left="720"/>
+            </w:pPr>
+            <w:r>
+              <w:lastRenderedPageBreak/>
+              <w:t xml:space="preserve">2. </w:t>
+            </w:r>
+            <w:r>
+              <w:t xml:space="preserve">The </w:t>
+            </w:r>
+            <w:r>
+              <w:t>Self Start system</w:t>
+            </w:r>
+            <w:r>
+              <w:t xml:space="preserve"> displays the form to the User</w:t>
+            </w:r>
+            <w:r>
+              <w:t xml:space="preserve"> </w:t>
+            </w:r>
+            <w:r>
+              <w:t>and prompts them to enter general information about their injury.</w:t>
+            </w:r>
+          </w:p>
+          <w:p>
+            <w:r>
+              <w:t>3. The User fills out all required information.</w:t>
+            </w:r>
+          </w:p>
+          <w:p>
+            <w:pPr>
+              <w:ind w:left="720"/>
+            </w:pPr>
+            <w:r>
+              <w:t>4. The system acknowledges the information entered, determines if the all required information has been entered correctly, and responds accordingly.</w:t>
+            </w:r>
+          </w:p>
         </w:tc>
       </w:tr>
       <w:tr>
@@ -6603,6 +7657,7 @@
               <w:rPr>
                 <w:b/>
               </w:rPr>
+              <w:lastRenderedPageBreak/>
               <w:t>Exit condition</w:t>
             </w:r>
           </w:p>
@@ -6611,7 +7666,11 @@
           <w:tcPr>
             <w:tcW w:w="7483" w:type="dxa"/>
           </w:tcPr>
-          <w:p/>
+          <w:p>
+            <w:r>
+              <w:t>The information has been entered correctly, the system saves all the information to the database and contacts a physiotherapist OR the system determines that information has be incorrectly entered and the user is prompted to fix it.</w:t>
+            </w:r>
+          </w:p>
         </w:tc>
       </w:tr>
       <w:tr>
@@ -6637,7 +7696,19 @@
           <w:tcPr>
             <w:tcW w:w="7483" w:type="dxa"/>
           </w:tcPr>
-          <w:p/>
+          <w:p>
+            <w:pPr>
+              <w:rPr>
+                <w:b/>
+              </w:rPr>
+            </w:pPr>
+            <w:r>
+              <w:rPr>
+                <w:b/>
+              </w:rPr>
+              <w:t>None</w:t>
+            </w:r>
+          </w:p>
         </w:tc>
       </w:tr>
     </w:tbl>
@@ -6697,7 +7768,6 @@
               <w:rPr>
                 <w:b/>
               </w:rPr>
-              <w:lastRenderedPageBreak/>
               <w:t>Participating actors</w:t>
             </w:r>
           </w:p>
@@ -6736,7 +7806,11 @@
           <w:tcPr>
             <w:tcW w:w="7483" w:type="dxa"/>
           </w:tcPr>
-          <w:p/>
+          <w:p>
+            <w:r>
+              <w:t>The User has successfully logged in to their account within Self Start and have an active rehabilitation plan with assessment tests.</w:t>
+            </w:r>
+          </w:p>
         </w:tc>
       </w:tr>
       <w:tr>
@@ -6762,7 +7836,35 @@
           <w:tcPr>
             <w:tcW w:w="7483" w:type="dxa"/>
           </w:tcPr>
-          <w:p/>
+          <w:p>
+            <w:r>
+              <w:t>1. The User navigates to the treatment plan page and selects the complete assessment test option.</w:t>
+            </w:r>
+          </w:p>
+          <w:p>
+            <w:pPr>
+              <w:ind w:left="720"/>
+            </w:pPr>
+            <w:r>
+              <w:t>2. The system brings up all User’s relevant assessment tests</w:t>
+            </w:r>
+            <w:r>
+              <w:t xml:space="preserve"> assigned to them from a treatment plan.</w:t>
+            </w:r>
+          </w:p>
+          <w:p>
+            <w:r>
+              <w:t>3. The User now fills out the Assessment Test.</w:t>
+            </w:r>
+          </w:p>
+          <w:p>
+            <w:pPr>
+              <w:ind w:left="720"/>
+            </w:pPr>
+            <w:r>
+              <w:t>4. The system updates the related assessment rubrics and updates the progress by the User within the treatment plan</w:t>
+            </w:r>
+          </w:p>
         </w:tc>
       </w:tr>
       <w:tr>
@@ -6788,7 +7890,11 @@
           <w:tcPr>
             <w:tcW w:w="7483" w:type="dxa"/>
           </w:tcPr>
-          <w:p/>
+          <w:p>
+            <w:r>
+              <w:t>The system updates the filled-out assessment tests within the database for the User’s Physiotherapist to see.</w:t>
+            </w:r>
+          </w:p>
         </w:tc>
       </w:tr>
       <w:tr>
@@ -6814,7 +7920,19 @@
           <w:tcPr>
             <w:tcW w:w="7483" w:type="dxa"/>
           </w:tcPr>
-          <w:p/>
+          <w:p>
+            <w:pPr>
+              <w:rPr>
+                <w:b/>
+              </w:rPr>
+            </w:pPr>
+            <w:r>
+              <w:rPr>
+                <w:b/>
+              </w:rPr>
+              <w:t>None</w:t>
+            </w:r>
+          </w:p>
         </w:tc>
       </w:tr>
     </w:tbl>
@@ -6912,7 +8030,11 @@
           <w:tcPr>
             <w:tcW w:w="7483" w:type="dxa"/>
           </w:tcPr>
-          <w:p/>
+          <w:p>
+            <w:r>
+              <w:t>The User has successfully logged in to Self Start and outgoing payment to be made.</w:t>
+            </w:r>
+          </w:p>
         </w:tc>
       </w:tr>
       <w:tr>
@@ -6938,7 +8060,35 @@
           <w:tcPr>
             <w:tcW w:w="7483" w:type="dxa"/>
           </w:tcPr>
-          <w:p/>
+          <w:p>
+            <w:r>
+              <w:t>1. The User selects the make payment button.</w:t>
+            </w:r>
+          </w:p>
+          <w:p>
+            <w:pPr>
+              <w:ind w:left="720"/>
+            </w:pPr>
+            <w:r>
+              <w:t>2. Based on their past requests (ie. Booking an initial or supplementary appointment) the system displays the required payment amount. A form is also provided for to enter their payment information.</w:t>
+            </w:r>
+          </w:p>
+          <w:p>
+            <w:r>
+              <w:t>3. The User enters their payment information and clicks the submit button.</w:t>
+            </w:r>
+          </w:p>
+          <w:p>
+            <w:pPr>
+              <w:ind w:left="720"/>
+            </w:pPr>
+            <w:r>
+              <w:t xml:space="preserve">4. </w:t>
+            </w:r>
+            <w:r>
+              <w:t>The system processes the payment, checking to see if the information provided is valid and responds accordingly.</w:t>
+            </w:r>
+          </w:p>
         </w:tc>
       </w:tr>
       <w:tr>
@@ -6964,7 +8114,11 @@
           <w:tcPr>
             <w:tcW w:w="7483" w:type="dxa"/>
           </w:tcPr>
-          <w:p/>
+          <w:p>
+            <w:r>
+              <w:t>The User has entered valid information and the system displays that the payment was successfully processed OR the User has entered incorrect information and the system prompts the User to enter correct their information.</w:t>
+            </w:r>
+          </w:p>
         </w:tc>
       </w:tr>
       <w:tr>
@@ -6990,7 +8144,11 @@
           <w:tcPr>
             <w:tcW w:w="7483" w:type="dxa"/>
           </w:tcPr>
-          <w:p/>
+          <w:p>
+            <w:r>
+              <w:t>The system must use HTTPS to ensure that the payment request sent to the system is secure.</w:t>
+            </w:r>
+          </w:p>
         </w:tc>
       </w:tr>
     </w:tbl>
@@ -7088,7 +8246,11 @@
           <w:tcPr>
             <w:tcW w:w="7483" w:type="dxa"/>
           </w:tcPr>
-          <w:p/>
+          <w:p>
+            <w:r>
+              <w:t>The User has accessed the Self Start website.</w:t>
+            </w:r>
+          </w:p>
         </w:tc>
       </w:tr>
       <w:tr>
@@ -7114,7 +8276,36 @@
           <w:tcPr>
             <w:tcW w:w="7483" w:type="dxa"/>
           </w:tcPr>
-          <w:p/>
+          <w:p>
+            <w:r>
+              <w:t>1. The User selects the manage appointments button.</w:t>
+            </w:r>
+          </w:p>
+          <w:p>
+            <w:pPr>
+              <w:ind w:left="720"/>
+            </w:pPr>
+            <w:r>
+              <w:t xml:space="preserve">2. The system checks if the User has already logged in. If they have not </w:t>
+            </w:r>
+            <w:r>
+              <w:t>they are taken to the initial appointment page where they can request an initial appointment or fill out an injury form. Otherwise, the User is logged in and is shown the book follow-up appointment screen.</w:t>
+            </w:r>
+          </w:p>
+          <w:p>
+            <w:r>
+              <w:t>3. The logged in User can either request a supplementary appointment, and/or cancel future appointments they have already booked as they choose.</w:t>
+            </w:r>
+          </w:p>
+          <w:p>
+            <w:pPr>
+              <w:ind w:left="720"/>
+            </w:pPr>
+            <w:r>
+              <w:lastRenderedPageBreak/>
+              <w:t>4. The system acknowledges these changes made and displays a confirmation message to the User if their requests were successfully completed.</w:t>
+            </w:r>
+          </w:p>
         </w:tc>
       </w:tr>
       <w:tr>
@@ -7132,6 +8323,7 @@
               <w:rPr>
                 <w:b/>
               </w:rPr>
+              <w:lastRenderedPageBreak/>
               <w:t>Exit condition</w:t>
             </w:r>
           </w:p>
@@ -7140,7 +8332,11 @@
           <w:tcPr>
             <w:tcW w:w="7483" w:type="dxa"/>
           </w:tcPr>
-          <w:p/>
+          <w:p>
+            <w:r>
+              <w:t>The system displays a confirmation message to the User that their requests were successful and have been saved. The system saves these changes to the database.</w:t>
+            </w:r>
+          </w:p>
         </w:tc>
       </w:tr>
       <w:tr>
@@ -7166,7 +8362,19 @@
           <w:tcPr>
             <w:tcW w:w="7483" w:type="dxa"/>
           </w:tcPr>
-          <w:p/>
+          <w:p>
+            <w:pPr>
+              <w:rPr>
+                <w:b/>
+              </w:rPr>
+            </w:pPr>
+            <w:r>
+              <w:rPr>
+                <w:b/>
+              </w:rPr>
+              <w:t>None</w:t>
+            </w:r>
+          </w:p>
         </w:tc>
       </w:tr>
     </w:tbl>
@@ -7238,8 +8446,6 @@
             <w:r>
               <w:t>Initiated by User.</w:t>
             </w:r>
-            <w:bookmarkStart w:id="26" w:name="_GoBack"/>
-            <w:bookmarkEnd w:id="26"/>
           </w:p>
         </w:tc>
       </w:tr>
@@ -7266,7 +8472,11 @@
           <w:tcPr>
             <w:tcW w:w="7483" w:type="dxa"/>
           </w:tcPr>
-          <w:p/>
+          <w:p>
+            <w:r>
+              <w:t>The User has successfully logged in and has a treatment plan assigned to them.</w:t>
+            </w:r>
+          </w:p>
         </w:tc>
       </w:tr>
       <w:tr>
@@ -7292,7 +8502,32 @@
           <w:tcPr>
             <w:tcW w:w="7483" w:type="dxa"/>
           </w:tcPr>
-          <w:p/>
+          <w:p>
+            <w:r>
+              <w:t>1. The User navigates to their treatment plan page.</w:t>
+            </w:r>
+          </w:p>
+          <w:p>
+            <w:pPr>
+              <w:ind w:left="720"/>
+            </w:pPr>
+            <w:r>
+              <w:t>2. The system responds by displaying their treatment plan history and current status.</w:t>
+            </w:r>
+          </w:p>
+          <w:p>
+            <w:r>
+              <w:t>3. The User chooses to either view their progression through their treatment plan, view their current treatment plan or proceed with the next steps of their treatment plan(ie complete an assessment test)</w:t>
+            </w:r>
+          </w:p>
+          <w:p>
+            <w:pPr>
+              <w:ind w:left="720"/>
+            </w:pPr>
+            <w:r>
+              <w:t>4. The system acknowledges the User’s request and displays the appropriate page.</w:t>
+            </w:r>
+          </w:p>
         </w:tc>
       </w:tr>
       <w:tr>
@@ -7318,7 +8553,11 @@
           <w:tcPr>
             <w:tcW w:w="7483" w:type="dxa"/>
           </w:tcPr>
-          <w:p/>
+          <w:p>
+            <w:r>
+              <w:t>The system has successfully fulfilled the User’s request and the User is displayed the correct screen.</w:t>
+            </w:r>
+          </w:p>
         </w:tc>
       </w:tr>
       <w:tr>
@@ -7344,7 +8583,19 @@
           <w:tcPr>
             <w:tcW w:w="7483" w:type="dxa"/>
           </w:tcPr>
-          <w:p/>
+          <w:p>
+            <w:pPr>
+              <w:rPr>
+                <w:b/>
+              </w:rPr>
+            </w:pPr>
+            <w:r>
+              <w:rPr>
+                <w:b/>
+              </w:rPr>
+              <w:t>None</w:t>
+            </w:r>
+          </w:p>
         </w:tc>
       </w:tr>
     </w:tbl>
@@ -7355,7 +8606,13 @@
         <w:pStyle w:val="InfoBlue"/>
       </w:pPr>
       <w:r>
-        <w:t>[In use-case modeling, the use cases often define the majority of the functional requirements of the system, along with some non-functional requirements.  For each use case in the above use-case model, or subset thereof, enclose the use-case specification here. If you have documented use cases in an separate document, cross reference to all applicable external use-case specifications in this section.  Make sure that each requirement is clearly labeled.]</w:t>
+        <w:t>[In use-case modeling, the use cases often define the majority of the functional requirements of the system, along with some non-functional requirements.  For each use case in the above use-case model, or subset thereof, enclose the use-case specification here. If you</w:t>
+      </w:r>
+      <w:r>
+        <w:t xml:space="preserve"> have documented use cases in a</w:t>
+      </w:r>
+      <w:r>
+        <w:t xml:space="preserve"> separate document, cross reference to all applicable external use-case specifications in this section.  Make sure that each requirement is clearly labeled.]</w:t>
       </w:r>
     </w:p>
     <w:p>
@@ -7458,11 +8715,7 @@
         </w:tabs>
       </w:pPr>
       <w:r>
-        <w:t xml:space="preserve">Specify the required training time for a normal users and power users to become productive at </w:t>
-      </w:r>
-      <w:r>
-        <w:lastRenderedPageBreak/>
-        <w:t>particular operations.</w:t>
+        <w:t>Specify the required training time for a normal users and power users to become productive at particular operations.</w:t>
       </w:r>
     </w:p>
     <w:p>
@@ -7518,6 +8771,7 @@
       <w:bookmarkStart w:id="37" w:name="_Toc457262457"/>
       <w:bookmarkStart w:id="38" w:name="_Toc465558709"/>
       <w:r>
+        <w:lastRenderedPageBreak/>
         <w:t>&lt;Usability Requirement One&gt;</w:t>
       </w:r>
       <w:bookmarkEnd w:id="36"/>
@@ -7854,7 +9108,6 @@
       <w:bookmarkStart w:id="57" w:name="_Toc457262464"/>
       <w:bookmarkStart w:id="58" w:name="_Toc465558715"/>
       <w:r>
-        <w:lastRenderedPageBreak/>
         <w:t>Design Constraints</w:t>
       </w:r>
       <w:bookmarkEnd w:id="56"/>
@@ -7877,6 +9130,7 @@
       <w:bookmarkStart w:id="60" w:name="_Toc457262465"/>
       <w:bookmarkStart w:id="61" w:name="_Toc465558716"/>
       <w:r>
+        <w:lastRenderedPageBreak/>
         <w:t>&lt;Design Constraint One&gt;</w:t>
       </w:r>
       <w:bookmarkEnd w:id="59"/>
@@ -8260,7 +9514,7 @@
               <w:rStyle w:val="PageNumber"/>
               <w:noProof/>
             </w:rPr>
-            <w:t>9</w:t>
+            <w:t>4</w:t>
           </w:r>
           <w:r>
             <w:rPr>
@@ -8440,10 +9694,7 @@
             <w:ind w:right="68"/>
           </w:pPr>
           <w:r>
-            <w:t xml:space="preserve">  Version:           &lt;1.1</w:t>
-          </w:r>
-          <w:r>
-            <w:t>&gt;</w:t>
+            <w:t xml:space="preserve">  Version:           &lt;1.2&gt;</w:t>
           </w:r>
         </w:p>
       </w:tc>
@@ -8467,13 +9718,7 @@
         </w:tcPr>
         <w:p>
           <w:r>
-            <w:t xml:space="preserve">  Date:  &lt;</w:t>
-          </w:r>
-          <w:r>
-            <w:t>14/10/2017</w:t>
-          </w:r>
-          <w:r>
-            <w:t>&gt;</w:t>
+            <w:t xml:space="preserve">  Date:  &lt;15/11/2017&gt;</w:t>
           </w:r>
         </w:p>
       </w:tc>

</xml_diff>

<commit_message>
Updated Use Case Diagram and SRS doc
</commit_message>
<xml_diff>
--- a/LoopSolutionsInc_SRS_SelfStart.docx
+++ b/LoopSolutionsInc_SRS_SelfStart.docx
@@ -433,6 +433,9 @@
             <w:pPr>
               <w:pStyle w:val="Tabletext"/>
             </w:pPr>
+            <w:r>
+              <w:t>&lt;15/11/2017&gt;</w:t>
+            </w:r>
           </w:p>
         </w:tc>
         <w:tc>
@@ -443,6 +446,9 @@
             <w:pPr>
               <w:pStyle w:val="Tabletext"/>
             </w:pPr>
+            <w:r>
+              <w:t>&lt;1.3&gt;</w:t>
+            </w:r>
           </w:p>
         </w:tc>
         <w:tc>
@@ -453,6 +459,9 @@
             <w:pPr>
               <w:pStyle w:val="Tabletext"/>
             </w:pPr>
+            <w:r>
+              <w:t>Completed the Introduction and Survey Description for Task Two</w:t>
+            </w:r>
           </w:p>
         </w:tc>
         <w:tc>
@@ -463,6 +472,9 @@
             <w:pPr>
               <w:pStyle w:val="Tabletext"/>
             </w:pPr>
+            <w:r>
+              <w:t>Everyone</w:t>
+            </w:r>
           </w:p>
         </w:tc>
       </w:tr>
@@ -3415,10 +3427,20 @@
           </w:tcPr>
           <w:p>
             <w:r>
-              <w:t xml:space="preserve">Software Requirements Sepcification. </w:t>
-            </w:r>
-            <w:bookmarkStart w:id="8" w:name="_GoBack"/>
-            <w:bookmarkEnd w:id="8"/>
+              <w:t xml:space="preserve">Software Requirements </w:t>
+            </w:r>
+            <w:r>
+              <w:t>Specification</w:t>
+            </w:r>
+            <w:r>
+              <w:t xml:space="preserve">. </w:t>
+            </w:r>
+            <w:r>
+              <w:t xml:space="preserve">The document that describes the software </w:t>
+            </w:r>
+            <w:r>
+              <w:t>system that is to be developed, including the functional requirements, non-functional requirements and the use cases and their interaction with the actors.</w:t>
+            </w:r>
           </w:p>
         </w:tc>
       </w:tr>
@@ -3427,6 +3449,28 @@
           <w:tcPr>
             <w:tcW w:w="1798" w:type="dxa"/>
           </w:tcPr>
+          <w:p>
+            <w:r>
+              <w:t>GUI</w:t>
+            </w:r>
+          </w:p>
+        </w:tc>
+        <w:tc>
+          <w:tcPr>
+            <w:tcW w:w="7058" w:type="dxa"/>
+          </w:tcPr>
+          <w:p>
+            <w:r>
+              <w:t>Graphical User Interface.</w:t>
+            </w:r>
+          </w:p>
+        </w:tc>
+      </w:tr>
+      <w:tr>
+        <w:tc>
+          <w:tcPr>
+            <w:tcW w:w="1798" w:type="dxa"/>
+          </w:tcPr>
           <w:p/>
         </w:tc>
         <w:tc>
@@ -3478,20 +3522,6 @@
           <w:p/>
         </w:tc>
       </w:tr>
-      <w:tr>
-        <w:tc>
-          <w:tcPr>
-            <w:tcW w:w="1798" w:type="dxa"/>
-          </w:tcPr>
-          <w:p/>
-        </w:tc>
-        <w:tc>
-          <w:tcPr>
-            <w:tcW w:w="7058" w:type="dxa"/>
-          </w:tcPr>
-          <w:p/>
-        </w:tc>
-      </w:tr>
     </w:tbl>
     <w:p>
       <w:pPr>
@@ -3510,134 +3540,134 @@
       <w:pPr>
         <w:pStyle w:val="Heading2"/>
       </w:pPr>
-      <w:bookmarkStart w:id="9" w:name="_Toc455818120"/>
-      <w:bookmarkStart w:id="10" w:name="_Toc465558695"/>
+      <w:bookmarkStart w:id="8" w:name="_Toc455818120"/>
+      <w:bookmarkStart w:id="9" w:name="_Toc465558695"/>
       <w:r>
         <w:t>References</w:t>
       </w:r>
+      <w:bookmarkEnd w:id="8"/>
       <w:bookmarkEnd w:id="9"/>
+    </w:p>
+    <w:p>
+      <w:pPr>
+        <w:pStyle w:val="InfoBlue"/>
+      </w:pPr>
+      <w:r>
+        <w:t>[This subsection should provide a complete list of all documents referenced elsewhere in the Modern SRS.  Each document should be identified by title, report number (if applicable), date, and publishing organization.  Specify the sources from which the references can be obtained. This information may be provided by reference to an appendix or to another document.]</w:t>
+      </w:r>
+    </w:p>
+    <w:p>
+      <w:pPr>
+        <w:pStyle w:val="Heading2"/>
+      </w:pPr>
+      <w:bookmarkStart w:id="10" w:name="_Toc455818121"/>
+      <w:bookmarkStart w:id="11" w:name="_Toc465558696"/>
+      <w:r>
+        <w:t>Overview</w:t>
+      </w:r>
       <w:bookmarkEnd w:id="10"/>
+      <w:bookmarkEnd w:id="11"/>
     </w:p>
     <w:p>
       <w:pPr>
         <w:pStyle w:val="InfoBlue"/>
       </w:pPr>
       <w:r>
-        <w:t>[This subsection should provide a complete list of all documents referenced elsewhere in the Modern SRS.  Each document should be identified by title, report number (if applicable), date, and publishing organization.  Specify the sources from which the references can be obtained. This information may be provided by reference to an appendix or to another document.]</w:t>
+        <w:t>[This subsection should describe what the rest of the Modern SRS contains and explain how the Modern SRS is organized.]</w:t>
+      </w:r>
+    </w:p>
+    <w:p>
+      <w:pPr>
+        <w:pStyle w:val="Heading1"/>
+      </w:pPr>
+      <w:bookmarkStart w:id="12" w:name="_Toc455818122"/>
+      <w:bookmarkStart w:id="13" w:name="_Toc465558697"/>
+      <w:r>
+        <w:t>Overall Description</w:t>
+      </w:r>
+      <w:bookmarkEnd w:id="12"/>
+      <w:bookmarkEnd w:id="13"/>
+    </w:p>
+    <w:p>
+      <w:pPr>
+        <w:pStyle w:val="InfoBlue"/>
+      </w:pPr>
+      <w:r>
+        <w:t>[This section of the Modern SRS should describe the general factors that affect the product and its requirements.  This section does not state specific requirements.  Instead, it provides a background for those requirements, which are defined in detail in section 3, and makes them easier to understand. Include such items as product perspective, product functions, user characteristics, constraints, assumptions and dependencies, and requirements subsets.]</w:t>
       </w:r>
     </w:p>
     <w:p>
       <w:pPr>
         <w:pStyle w:val="Heading2"/>
       </w:pPr>
-      <w:bookmarkStart w:id="11" w:name="_Toc455818121"/>
-      <w:bookmarkStart w:id="12" w:name="_Toc465558696"/>
-      <w:r>
-        <w:t>Overview</w:t>
-      </w:r>
-      <w:bookmarkEnd w:id="11"/>
-      <w:bookmarkEnd w:id="12"/>
+      <w:bookmarkStart w:id="14" w:name="_Toc455818123"/>
+      <w:bookmarkStart w:id="15" w:name="_Toc465558698"/>
+      <w:r>
+        <w:t>Use-Case Model Survey</w:t>
+      </w:r>
+      <w:bookmarkEnd w:id="14"/>
+      <w:bookmarkEnd w:id="15"/>
     </w:p>
     <w:p>
       <w:pPr>
         <w:pStyle w:val="InfoBlue"/>
       </w:pPr>
       <w:r>
-        <w:t>[This subsection should describe what the rest of the Modern SRS contains and explain how the Modern SRS is organized.]</w:t>
-      </w:r>
-    </w:p>
-    <w:p>
-      <w:pPr>
-        <w:pStyle w:val="Heading1"/>
-      </w:pPr>
-      <w:bookmarkStart w:id="13" w:name="_Toc455818122"/>
-      <w:bookmarkStart w:id="14" w:name="_Toc465558697"/>
-      <w:r>
-        <w:t>Overall Description</w:t>
-      </w:r>
-      <w:bookmarkEnd w:id="13"/>
-      <w:bookmarkEnd w:id="14"/>
+        <w:t xml:space="preserve"> [This section contains an overview of the use-case model or the subset of the use-case model that is applicable for this subsystem or feature.  This includes a list of names and brief descriptions of all use </w:t>
+      </w:r>
+      <w:r>
+        <w:lastRenderedPageBreak/>
+        <w:t>cases and actors, along with applicable diagrams and relationships. This section describes the use-case model comprehensively, in terms of how the model is structured into packages and what use cases and actors there are in the model. If you are using packages, the document shows the model structure hierarchically.]</w:t>
+      </w:r>
+      <w:r>
+        <w:t xml:space="preserve"> </w:t>
+      </w:r>
+    </w:p>
+    <w:p>
+      <w:pPr>
+        <w:pStyle w:val="Heading3"/>
+      </w:pPr>
+      <w:bookmarkStart w:id="16" w:name="_Toc465558699"/>
+      <w:r>
+        <w:t>Introduction</w:t>
+      </w:r>
+      <w:bookmarkEnd w:id="16"/>
     </w:p>
     <w:p>
       <w:pPr>
         <w:pStyle w:val="InfoBlue"/>
       </w:pPr>
       <w:r>
-        <w:t>[This section of the Modern SRS should describe the general factors that affect the product and its requirements.  This section does not state specific requirements.  Instead, it provides a background for those requirements, which are defined in detail in section 3, and makes them easier to understand. Include such items as product perspective, product functions, user characteristics, constraints, assumptions and dependencies, and requirements subsets.]</w:t>
-      </w:r>
-    </w:p>
-    <w:p>
-      <w:pPr>
-        <w:pStyle w:val="Heading2"/>
-      </w:pPr>
-      <w:bookmarkStart w:id="15" w:name="_Toc455818123"/>
-      <w:bookmarkStart w:id="16" w:name="_Toc465558698"/>
-      <w:r>
-        <w:t>Use-Case Model Survey</w:t>
-      </w:r>
-      <w:bookmarkEnd w:id="15"/>
-      <w:bookmarkEnd w:id="16"/>
+        <w:t>[Introduction to the use-case model.]</w:t>
+      </w:r>
+    </w:p>
+    <w:p>
+      <w:pPr>
+        <w:pStyle w:val="Heading3"/>
+      </w:pPr>
+      <w:bookmarkStart w:id="17" w:name="_Toc465558700"/>
+      <w:r>
+        <w:t>Survey Description</w:t>
+      </w:r>
+      <w:bookmarkEnd w:id="17"/>
     </w:p>
     <w:p>
       <w:pPr>
         <w:pStyle w:val="InfoBlue"/>
       </w:pPr>
       <w:r>
-        <w:t xml:space="preserve"> [This section contains an overview of the use-case model or the subset of the use-case model that is applicable for this subsystem or feature.  This includes a list of names and brief descriptions of all use cases and actors, along with applicable diagrams and relationships. This section describes the use-case model comprehensively, in terms of how the model is structured into packages and what use cases and </w:t>
-      </w:r>
-      <w:r>
-        <w:lastRenderedPageBreak/>
-        <w:t>actors there are in the model. If you are using packages, the document shows the model structure hierarchically.]</w:t>
-      </w:r>
-      <w:r>
-        <w:t xml:space="preserve"> </w:t>
+        <w:t>[Survey description of the use-case model.]</w:t>
       </w:r>
     </w:p>
     <w:p>
       <w:pPr>
         <w:pStyle w:val="Heading3"/>
       </w:pPr>
-      <w:bookmarkStart w:id="17" w:name="_Toc465558699"/>
-      <w:r>
-        <w:t>Introduction</w:t>
-      </w:r>
-      <w:bookmarkEnd w:id="17"/>
-    </w:p>
-    <w:p>
-      <w:pPr>
-        <w:pStyle w:val="InfoBlue"/>
-      </w:pPr>
-      <w:r>
-        <w:t>[Introduction to the use-case model.]</w:t>
-      </w:r>
-    </w:p>
-    <w:p>
-      <w:pPr>
-        <w:pStyle w:val="Heading3"/>
-      </w:pPr>
-      <w:bookmarkStart w:id="18" w:name="_Toc465558700"/>
-      <w:r>
-        <w:t>Survey Description</w:t>
+      <w:bookmarkStart w:id="18" w:name="_Toc465558701"/>
+      <w:r>
+        <w:t>Use-Case Model Hierarchy</w:t>
       </w:r>
       <w:bookmarkEnd w:id="18"/>
-    </w:p>
-    <w:p>
-      <w:pPr>
-        <w:pStyle w:val="InfoBlue"/>
-      </w:pPr>
-      <w:r>
-        <w:t>[Survey description of the use-case model.]</w:t>
-      </w:r>
-    </w:p>
-    <w:p>
-      <w:pPr>
-        <w:pStyle w:val="Heading3"/>
-      </w:pPr>
-      <w:bookmarkStart w:id="19" w:name="_Toc465558701"/>
-      <w:r>
-        <w:t>Use-Case Model Hierarchy</w:t>
-      </w:r>
-      <w:bookmarkEnd w:id="19"/>
       <w:r>
         <w:t xml:space="preserve"> </w:t>
       </w:r>
@@ -3698,7 +3728,7 @@
           </w:tcPr>
           <w:p>
             <w:r>
-              <w:t>User</w:t>
+              <w:t>Patient</w:t>
             </w:r>
           </w:p>
         </w:tc>
@@ -3708,7 +3738,13 @@
           </w:tcPr>
           <w:p>
             <w:r>
-              <w:t>The User utilizes the system in-order to receive their desired medical assistance via a Physiotherapist.</w:t>
+              <w:t xml:space="preserve">The </w:t>
+            </w:r>
+            <w:r>
+              <w:t>Patient</w:t>
+            </w:r>
+            <w:r>
+              <w:t xml:space="preserve"> utilizes the system in-order to receive their desired medical assistance via a Physiotherapist.</w:t>
             </w:r>
           </w:p>
         </w:tc>
@@ -3730,7 +3766,13 @@
           </w:tcPr>
           <w:p>
             <w:r>
-              <w:t xml:space="preserve">The Administrator maintain User and Physiotherapist accounts within the system as well as </w:t>
+              <w:t xml:space="preserve">The Administrator maintain </w:t>
+            </w:r>
+            <w:r>
+              <w:t>Patient</w:t>
+            </w:r>
+            <w:r>
+              <w:t xml:space="preserve"> and Physiotherapist accounts within the system as well as </w:t>
             </w:r>
             <w:r>
               <w:t>make relevant changes to the dynamic forms within Self Start</w:t>
@@ -3854,7 +3896,13 @@
           </w:tcPr>
           <w:p>
             <w:r>
-              <w:t xml:space="preserve">Self Start allows the Administrator to add, edit or delete User or Physiotherapist accounts from the system. The Admin can also reset passwords upon request. </w:t>
+              <w:t xml:space="preserve">Self Start allows the Administrator to add, edit or delete </w:t>
+            </w:r>
+            <w:r>
+              <w:t>Patient</w:t>
+            </w:r>
+            <w:r>
+              <w:t xml:space="preserve"> or Physiotherapist accounts from the system. The Admin can also reset passwords upon request. </w:t>
             </w:r>
           </w:p>
         </w:tc>
@@ -3964,7 +4012,13 @@
           </w:tcPr>
           <w:p>
             <w:r>
-              <w:t>Self Start allows a Physiotherapist to assign rehab plans and assessment tests to User’s that are assigned to them</w:t>
+              <w:t xml:space="preserve">Self Start allows a Physiotherapist to assign rehab plans and assessment tests to </w:t>
+            </w:r>
+            <w:r>
+              <w:t>Patient</w:t>
+            </w:r>
+            <w:r>
+              <w:t>’s that are assigned to them</w:t>
             </w:r>
           </w:p>
         </w:tc>
@@ -3986,7 +4040,13 @@
           </w:tcPr>
           <w:p>
             <w:r>
-              <w:t>Self Start allows a Physiotherapist to generate assessment reports about one of their assigned User’s.</w:t>
+              <w:t xml:space="preserve">Self Start allows a Physiotherapist to generate assessment reports about one of their assigned </w:t>
+            </w:r>
+            <w:r>
+              <w:t>Patient</w:t>
+            </w:r>
+            <w:r>
+              <w:t>’s.</w:t>
             </w:r>
           </w:p>
         </w:tc>
@@ -4008,7 +4068,19 @@
           </w:tcPr>
           <w:p>
             <w:r>
-              <w:t>From the results of a User’s assessment tests, the Self Start system allows the User’s Physiotherapist to make decisions about the future of their treatment.</w:t>
+              <w:t xml:space="preserve">From the results of a </w:t>
+            </w:r>
+            <w:r>
+              <w:t>Patient</w:t>
+            </w:r>
+            <w:r>
+              <w:t xml:space="preserve">’s assessment tests, the Self Start system allows the </w:t>
+            </w:r>
+            <w:r>
+              <w:t>Patient</w:t>
+            </w:r>
+            <w:r>
+              <w:t>’s Physiotherapist to make decisions about the future of their treatment.</w:t>
             </w:r>
           </w:p>
         </w:tc>
@@ -4042,7 +4114,13 @@
           </w:tcPr>
           <w:p>
             <w:r>
-              <w:t>DisplayUserHistory</w:t>
+              <w:t>Display</w:t>
+            </w:r>
+            <w:r>
+              <w:t>Patient</w:t>
+            </w:r>
+            <w:r>
+              <w:t>History</w:t>
             </w:r>
           </w:p>
         </w:tc>
@@ -4052,7 +4130,13 @@
           </w:tcPr>
           <w:p>
             <w:r>
-              <w:t>Self Start allows a Physiotherapist to display all of the information about one of the User’s assigned to them.</w:t>
+              <w:t xml:space="preserve">Self Start allows a Physiotherapist to display all of the information about one of the </w:t>
+            </w:r>
+            <w:r>
+              <w:t>Patient</w:t>
+            </w:r>
+            <w:r>
+              <w:t>’s assigned to them.</w:t>
             </w:r>
           </w:p>
         </w:tc>
@@ -4074,7 +4158,13 @@
           </w:tcPr>
           <w:p>
             <w:r>
-              <w:t>Self Start allows a User to change their password that is stored within the system</w:t>
+              <w:t xml:space="preserve">Self Start allows a </w:t>
+            </w:r>
+            <w:r>
+              <w:t>Patient</w:t>
+            </w:r>
+            <w:r>
+              <w:t xml:space="preserve"> to change their password that is stored within the system</w:t>
             </w:r>
           </w:p>
         </w:tc>
@@ -4140,7 +4230,13 @@
           </w:tcPr>
           <w:p>
             <w:r>
-              <w:t>Self Start allows a User to complete an assessment test that is assigned to them by their Physiotherapist.</w:t>
+              <w:t xml:space="preserve">Self Start allows a </w:t>
+            </w:r>
+            <w:r>
+              <w:t>Patient</w:t>
+            </w:r>
+            <w:r>
+              <w:t xml:space="preserve"> to complete an assessment test that is assigned to them by their Physiotherapist.</w:t>
             </w:r>
           </w:p>
         </w:tc>
@@ -4162,7 +4258,13 @@
           </w:tcPr>
           <w:p>
             <w:r>
-              <w:t>Self Start allows a User to pay any outstanding fees that they owe.</w:t>
+              <w:t xml:space="preserve">Self Start allows a </w:t>
+            </w:r>
+            <w:r>
+              <w:t>Patient</w:t>
+            </w:r>
+            <w:r>
+              <w:t xml:space="preserve"> to pay any outstanding fees that they owe.</w:t>
             </w:r>
           </w:p>
         </w:tc>
@@ -4174,6 +4276,7 @@
           </w:tcPr>
           <w:p>
             <w:r>
+              <w:lastRenderedPageBreak/>
               <w:t>ManageAppointments</w:t>
             </w:r>
           </w:p>
@@ -4184,7 +4287,13 @@
           </w:tcPr>
           <w:p>
             <w:r>
-              <w:t>Self Start allows a User to book or cancel appointments with their Physiotherapist.</w:t>
+              <w:t xml:space="preserve">Self Start allows a </w:t>
+            </w:r>
+            <w:r>
+              <w:t>Patient</w:t>
+            </w:r>
+            <w:r>
+              <w:t xml:space="preserve"> to book or cancel appointments with their Physiotherapist.</w:t>
             </w:r>
           </w:p>
         </w:tc>
@@ -4196,7 +4305,6 @@
           </w:tcPr>
           <w:p>
             <w:r>
-              <w:lastRenderedPageBreak/>
               <w:t>View/PerformTreatmentPlans</w:t>
             </w:r>
           </w:p>
@@ -4210,7 +4318,13 @@
               <w:t>Self Start</w:t>
             </w:r>
             <w:r>
-              <w:t xml:space="preserve"> allows a User to view or perform any of the treatment plans that are assigned to them.</w:t>
+              <w:t xml:space="preserve"> allows a </w:t>
+            </w:r>
+            <w:r>
+              <w:t>Patient</w:t>
+            </w:r>
+            <w:r>
+              <w:t xml:space="preserve"> to view or perform any of the treatment plans that are assigned to them.</w:t>
             </w:r>
           </w:p>
         </w:tc>
@@ -4335,64 +4449,25 @@
       <w:pPr>
         <w:pStyle w:val="Heading3"/>
       </w:pPr>
-      <w:bookmarkStart w:id="20" w:name="_Toc465558702"/>
-      <w:r>
-        <w:lastRenderedPageBreak/>
+      <w:bookmarkStart w:id="19" w:name="_Toc465558702"/>
+      <w:r>
         <w:t>Diagrams of the Use-Case Model</w:t>
       </w:r>
+      <w:bookmarkEnd w:id="19"/>
+    </w:p>
+    <w:p>
+      <w:pPr>
+        <w:pStyle w:val="Heading2"/>
+      </w:pPr>
+      <w:bookmarkStart w:id="20" w:name="_Toc455818124"/>
+      <w:bookmarkStart w:id="21" w:name="_Toc465558703"/>
+      <w:bookmarkStart w:id="22" w:name="_GoBack"/>
+      <w:bookmarkEnd w:id="22"/>
+      <w:r>
+        <w:t>Assumptions and Dependencies</w:t>
+      </w:r>
       <w:bookmarkEnd w:id="20"/>
-    </w:p>
-    <w:p>
-      <w:pPr>
-        <w:pStyle w:val="Heading2"/>
-      </w:pPr>
-      <w:bookmarkStart w:id="21" w:name="_Toc455818124"/>
-      <w:bookmarkStart w:id="22" w:name="_Toc465558703"/>
-      <w:r>
-        <w:rPr>
-          <w:noProof/>
-        </w:rPr>
-        <w:drawing>
-          <wp:inline distT="0" distB="0" distL="0" distR="0" wp14:anchorId="5C674889" wp14:editId="292ED828">
-            <wp:extent cx="5943600" cy="6271895"/>
-            <wp:effectExtent l="0" t="0" r="0" b="0"/>
-            <wp:docPr id="1" name="Picture 1"/>
-            <wp:cNvGraphicFramePr>
-              <a:graphicFrameLocks xmlns:a="http://schemas.openxmlformats.org/drawingml/2006/main" noChangeAspect="1"/>
-            </wp:cNvGraphicFramePr>
-            <a:graphic xmlns:a="http://schemas.openxmlformats.org/drawingml/2006/main">
-              <a:graphicData uri="http://schemas.openxmlformats.org/drawingml/2006/picture">
-                <pic:pic xmlns:pic="http://schemas.openxmlformats.org/drawingml/2006/picture">
-                  <pic:nvPicPr>
-                    <pic:cNvPr id="1" name=""/>
-                    <pic:cNvPicPr/>
-                  </pic:nvPicPr>
-                  <pic:blipFill>
-                    <a:blip r:embed="rId9"/>
-                    <a:stretch>
-                      <a:fillRect/>
-                    </a:stretch>
-                  </pic:blipFill>
-                  <pic:spPr>
-                    <a:xfrm>
-                      <a:off x="0" y="0"/>
-                      <a:ext cx="5943600" cy="6271895"/>
-                    </a:xfrm>
-                    <a:prstGeom prst="rect">
-                      <a:avLst/>
-                    </a:prstGeom>
-                  </pic:spPr>
-                </pic:pic>
-              </a:graphicData>
-            </a:graphic>
-          </wp:inline>
-        </w:drawing>
-      </w:r>
-      <w:r>
-        <w:t>Assumptions and Dependencies</w:t>
-      </w:r>
       <w:bookmarkEnd w:id="21"/>
-      <w:bookmarkEnd w:id="22"/>
     </w:p>
     <w:p>
       <w:pPr>
@@ -4432,7 +4507,6 @@
       <w:bookmarkStart w:id="25" w:name="_Toc455818126"/>
       <w:bookmarkStart w:id="26" w:name="_Toc465558705"/>
       <w:r>
-        <w:lastRenderedPageBreak/>
         <w:t xml:space="preserve">Use-Case </w:t>
       </w:r>
       <w:bookmarkEnd w:id="25"/>
@@ -4771,6 +4845,7 @@
               <w:rPr>
                 <w:b/>
               </w:rPr>
+              <w:lastRenderedPageBreak/>
               <w:t>Entry condition</w:t>
             </w:r>
           </w:p>
@@ -4819,7 +4894,13 @@
               <w:ind w:left="720"/>
             </w:pPr>
             <w:r>
-              <w:t>2. Self Start responds by showing the manage accounts window which displays all current accounts registered to the system, both User and Physiotherapist.</w:t>
+              <w:t xml:space="preserve">2. Self Start responds by showing the manage accounts window which displays all current accounts registered to the system, both </w:t>
+            </w:r>
+            <w:r>
+              <w:t>Patient</w:t>
+            </w:r>
+            <w:r>
+              <w:t xml:space="preserve"> and Physiotherapist.</w:t>
             </w:r>
           </w:p>
           <w:p>
@@ -4827,7 +4908,13 @@
               <w:ind w:left="720"/>
             </w:pPr>
             <w:r>
-              <w:t>3. For each Physiotherapist or User, the system displays their name (family name, given name), gender, date of birth, address (city, region, postal code), telephone number, health card number, marital status, occupation and others.</w:t>
+              <w:t xml:space="preserve">3. For each Physiotherapist or </w:t>
+            </w:r>
+            <w:r>
+              <w:t>Patient</w:t>
+            </w:r>
+            <w:r>
+              <w:t>, the system displays their name (family name, given name), gender, date of birth, address (city, region, postal code), telephone number, health card number, marital status, occupation and others.</w:t>
             </w:r>
           </w:p>
           <w:p>
@@ -4844,10 +4931,13 @@
               <w:t>(upda</w:t>
             </w:r>
             <w:r>
-              <w:t>te, delete) or to create a new U</w:t>
-            </w:r>
-            <w:r>
-              <w:t xml:space="preserve">ser </w:t>
+              <w:t xml:space="preserve">te, delete) or to create a new </w:t>
+            </w:r>
+            <w:r>
+              <w:t>Patient</w:t>
+            </w:r>
+            <w:r>
+              <w:t xml:space="preserve"> </w:t>
             </w:r>
             <w:r>
               <w:t>or P</w:t>
@@ -4933,7 +5023,13 @@
               <w:t>,</w:t>
             </w:r>
             <w:r>
-              <w:t xml:space="preserve"> the Administrator can choose to filter the list of accounts to only show Users or Physiotherapists.</w:t>
+              <w:t xml:space="preserve"> the Administrator can choose to filter the list of accounts to only show </w:t>
+            </w:r>
+            <w:r>
+              <w:t>Patient</w:t>
+            </w:r>
+            <w:r>
+              <w:t>s or Physiotherapists.</w:t>
             </w:r>
             <w:r>
               <w:t xml:space="preserve"> </w:t>
@@ -4941,7 +5037,13 @@
           </w:p>
           <w:p>
             <w:r>
-              <w:t>On the occurrence of a User password request, the Administration is given the ability to fulfill or deny the request.</w:t>
+              <w:t xml:space="preserve">On the occurrence of a </w:t>
+            </w:r>
+            <w:r>
+              <w:t>Patient</w:t>
+            </w:r>
+            <w:r>
+              <w:t xml:space="preserve"> password request, the Administration is given the ability to fulfill or deny the request.</w:t>
             </w:r>
           </w:p>
         </w:tc>
@@ -5314,11 +5416,7 @@
               <w:t xml:space="preserve"> </w:t>
             </w:r>
             <w:r>
-              <w:t xml:space="preserve">(standard or </w:t>
-            </w:r>
-            <w:r>
-              <w:lastRenderedPageBreak/>
-              <w:t>custom), manage or update existing plans.</w:t>
+              <w:t>(standard or custom), manage or update existing plans.</w:t>
             </w:r>
           </w:p>
           <w:p>
@@ -5359,7 +5457,6 @@
               <w:rPr>
                 <w:b/>
               </w:rPr>
-              <w:lastRenderedPageBreak/>
               <w:t>Exit condition</w:t>
             </w:r>
           </w:p>
@@ -5559,6 +5656,7 @@
               <w:ind w:left="720"/>
             </w:pPr>
             <w:r>
+              <w:lastRenderedPageBreak/>
               <w:t>3. Self Start gives the Physiotherapist the option to create a new assessment test, update an existing one or delete an existing one.</w:t>
             </w:r>
           </w:p>
@@ -5592,6 +5690,7 @@
               <w:rPr>
                 <w:b/>
               </w:rPr>
+              <w:lastRenderedPageBreak/>
               <w:t>Exit condition</w:t>
             </w:r>
           </w:p>
@@ -5936,7 +6035,13 @@
           </w:tcPr>
           <w:p>
             <w:r>
-              <w:t>Initiated by Physiotherapist. Participated in by User.</w:t>
+              <w:t xml:space="preserve">Initiated by Physiotherapist. Participated in by </w:t>
+            </w:r>
+            <w:r>
+              <w:t>Patient</w:t>
+            </w:r>
+            <w:r>
+              <w:t>.</w:t>
             </w:r>
           </w:p>
         </w:tc>
@@ -6033,11 +6138,7 @@
               <w:ind w:left="720"/>
             </w:pPr>
             <w:r>
-              <w:t xml:space="preserve">6. Self Start updates the user’s treatment plan with the selected rehabilitation plan designated by the physiotherapist. Self Start then sends the user a notification </w:t>
-            </w:r>
-            <w:r>
-              <w:lastRenderedPageBreak/>
-              <w:t>that new plan has been has been added to their treatment plan.</w:t>
+              <w:t>6. Self Start updates the user’s treatment plan with the selected rehabilitation plan designated by the physiotherapist. Self Start then sends the user a notification that new plan has been has been added to their treatment plan.</w:t>
             </w:r>
           </w:p>
         </w:tc>
@@ -6057,7 +6158,6 @@
               <w:rPr>
                 <w:b/>
               </w:rPr>
-              <w:lastRenderedPageBreak/>
               <w:t>Exit condition</w:t>
             </w:r>
           </w:p>
@@ -6178,7 +6278,13 @@
           </w:tcPr>
           <w:p>
             <w:r>
-              <w:t>Initiated by Physiotherapist. Participated in by User.</w:t>
+              <w:t xml:space="preserve">Initiated by Physiotherapist. Participated in by </w:t>
+            </w:r>
+            <w:r>
+              <w:t>Patient</w:t>
+            </w:r>
+            <w:r>
+              <w:t>.</w:t>
             </w:r>
           </w:p>
         </w:tc>
@@ -6270,7 +6376,11 @@
               <w:t xml:space="preserve">5. The system displays the following options to the Physiotherapist: print/send an examination summary with the user’s corresponding treatment plan, </w:t>
             </w:r>
             <w:r>
-              <w:t xml:space="preserve">based off the assessment tests and rubrics the system generates data analysis to show the physiotherapist, </w:t>
+              <w:t xml:space="preserve">based off the </w:t>
+            </w:r>
+            <w:r>
+              <w:lastRenderedPageBreak/>
+              <w:t xml:space="preserve">assessment tests and rubrics the system generates data analysis to show the physiotherapist, </w:t>
             </w:r>
             <w:r>
               <w:t>as well as generate a summary report (which includes patient personal information, the diagnose case, the treatments, the appointment calendar, invoice payments and the final outcome) to be displayed or printed.</w:t>
@@ -6289,7 +6399,13 @@
               <w:t xml:space="preserve">7. </w:t>
             </w:r>
             <w:r>
-              <w:t>Based off the Physiotherapists decision, the system completes the desired action and notifies the User if necessary.</w:t>
+              <w:t xml:space="preserve">Based off the Physiotherapists decision, the system completes the desired action and notifies the </w:t>
+            </w:r>
+            <w:r>
+              <w:t>Patient</w:t>
+            </w:r>
+            <w:r>
+              <w:t xml:space="preserve"> if necessary.</w:t>
             </w:r>
           </w:p>
         </w:tc>
@@ -6309,6 +6425,7 @@
               <w:rPr>
                 <w:b/>
               </w:rPr>
+              <w:lastRenderedPageBreak/>
               <w:t>Exit condition</w:t>
             </w:r>
           </w:p>
@@ -6319,7 +6436,19 @@
           </w:tcPr>
           <w:p>
             <w:r>
-              <w:t>The system updates the required information pertaining to the User’s treatment. If necessary, the User is notified by the system regarding the changes to their treatment plan.</w:t>
+              <w:t xml:space="preserve">The system updates the required information pertaining to the </w:t>
+            </w:r>
+            <w:r>
+              <w:t>Patient</w:t>
+            </w:r>
+            <w:r>
+              <w:t xml:space="preserve">’s treatment. If necessary, the </w:t>
+            </w:r>
+            <w:r>
+              <w:t>Patient</w:t>
+            </w:r>
+            <w:r>
+              <w:t xml:space="preserve"> is notified by the system regarding the changes to their treatment plan.</w:t>
             </w:r>
           </w:p>
         </w:tc>
@@ -6429,7 +6558,10 @@
           </w:tcPr>
           <w:p>
             <w:r>
-              <w:t>Initated by Physiotherapist. Participated in by User</w:t>
+              <w:t xml:space="preserve">Initated by Physiotherapist. Participated in by </w:t>
+            </w:r>
+            <w:r>
+              <w:t>Patient</w:t>
             </w:r>
           </w:p>
         </w:tc>
@@ -6497,12 +6629,24 @@
               <w:ind w:left="720"/>
             </w:pPr>
             <w:r>
-              <w:t>2. Self Start displays a list of all the User’s assigned to the Physiotherapist.</w:t>
-            </w:r>
-          </w:p>
-          <w:p>
-            <w:r>
-              <w:t>3. From this presented list, one of the User’s is selected by the Physiotherapist.</w:t>
+              <w:t xml:space="preserve">2. Self Start displays a list of all the </w:t>
+            </w:r>
+            <w:r>
+              <w:t>Patient</w:t>
+            </w:r>
+            <w:r>
+              <w:t>’s assigned to the Physiotherapist.</w:t>
+            </w:r>
+          </w:p>
+          <w:p>
+            <w:r>
+              <w:t xml:space="preserve">3. From this presented list, one of the </w:t>
+            </w:r>
+            <w:r>
+              <w:t>Patient</w:t>
+            </w:r>
+            <w:r>
+              <w:t>’s is selected by the Physiotherapist.</w:t>
             </w:r>
           </w:p>
           <w:p>
@@ -6513,7 +6657,13 @@
               <w:t xml:space="preserve">4. </w:t>
             </w:r>
             <w:r>
-              <w:t>Based off the User’s past assessment test results, the Self System will recommend a course of action. The options to continue treatment or close treatment is presented to the Physiotherapist along with the treatment rubrics.</w:t>
+              <w:t xml:space="preserve">Based off the </w:t>
+            </w:r>
+            <w:r>
+              <w:t>Patient</w:t>
+            </w:r>
+            <w:r>
+              <w:t>’s past assessment test results, the Self System will recommend a course of action. The options to continue treatment or close treatment is presented to the Physiotherapist along with the treatment rubrics.</w:t>
             </w:r>
           </w:p>
           <w:p>
@@ -6526,7 +6676,13 @@
               <w:ind w:left="720"/>
             </w:pPr>
             <w:r>
-              <w:t>6. The system notifies the User based on the action taken.</w:t>
+              <w:t xml:space="preserve">6. The system notifies the </w:t>
+            </w:r>
+            <w:r>
+              <w:t>Patient</w:t>
+            </w:r>
+            <w:r>
+              <w:t xml:space="preserve"> based on the action taken.</w:t>
             </w:r>
           </w:p>
         </w:tc>
@@ -6556,7 +6712,19 @@
           </w:tcPr>
           <w:p>
             <w:r>
-              <w:t xml:space="preserve">The system sends the User a note that they’re treatment will continue OR the system sends the User a note that their treatment is concluded. </w:t>
+              <w:t xml:space="preserve">The system sends the </w:t>
+            </w:r>
+            <w:r>
+              <w:t>Patient</w:t>
+            </w:r>
+            <w:r>
+              <w:t xml:space="preserve"> a note that they’re treatment will continue OR the system sends the </w:t>
+            </w:r>
+            <w:r>
+              <w:t>Patient</w:t>
+            </w:r>
+            <w:r>
+              <w:t xml:space="preserve"> a note that their treatment is concluded. </w:t>
             </w:r>
           </w:p>
         </w:tc>
@@ -6742,7 +6910,6 @@
           </w:p>
           <w:p>
             <w:r>
-              <w:lastRenderedPageBreak/>
               <w:t>3. The Physiotherapist selects one of the options that is presented to them.</w:t>
             </w:r>
           </w:p>
@@ -6771,7 +6938,6 @@
               <w:rPr>
                 <w:b/>
               </w:rPr>
-              <w:lastRenderedPageBreak/>
               <w:t>Exit condition</w:t>
             </w:r>
           </w:p>
@@ -6862,7 +7028,13 @@
           </w:tcPr>
           <w:p>
             <w:r>
-              <w:t>DisplayUserHistory</w:t>
+              <w:t>Display</w:t>
+            </w:r>
+            <w:r>
+              <w:t>Patient</w:t>
+            </w:r>
+            <w:r>
+              <w:t>History</w:t>
             </w:r>
           </w:p>
         </w:tc>
@@ -6955,7 +7127,19 @@
           </w:tcPr>
           <w:p>
             <w:r>
-              <w:t>1. The Physiotherapist chooses a User from their list of assigned Users.</w:t>
+              <w:t xml:space="preserve">1. The Physiotherapist chooses a </w:t>
+            </w:r>
+            <w:r>
+              <w:t>Patient</w:t>
+            </w:r>
+            <w:r>
+              <w:t xml:space="preserve"> from their list of assigned </w:t>
+            </w:r>
+            <w:r>
+              <w:t>Patient</w:t>
+            </w:r>
+            <w:r>
+              <w:t>s.</w:t>
             </w:r>
           </w:p>
           <w:p>
@@ -6963,7 +7147,13 @@
               <w:ind w:left="720"/>
             </w:pPr>
             <w:r>
-              <w:t>2. The system displays all assessment tests through the User’s progression through their treatment.</w:t>
+              <w:t xml:space="preserve">2. The system displays all assessment tests through the </w:t>
+            </w:r>
+            <w:r>
+              <w:t>Patient</w:t>
+            </w:r>
+            <w:r>
+              <w:t>’s progression through their treatment.</w:t>
             </w:r>
           </w:p>
         </w:tc>
@@ -6993,7 +7183,13 @@
           </w:tcPr>
           <w:p>
             <w:r>
-              <w:t>The User’s history has been successfully retrieved and displayed.</w:t>
+              <w:t xml:space="preserve">The </w:t>
+            </w:r>
+            <w:r>
+              <w:t>Patient</w:t>
+            </w:r>
+            <w:r>
+              <w:t>’s history has been successfully retrieved and displayed.</w:t>
             </w:r>
           </w:p>
         </w:tc>
@@ -7093,6 +7289,7 @@
               <w:rPr>
                 <w:b/>
               </w:rPr>
+              <w:lastRenderedPageBreak/>
               <w:t>Participating actors</w:t>
             </w:r>
           </w:p>
@@ -7103,7 +7300,10 @@
           </w:tcPr>
           <w:p>
             <w:r>
-              <w:t>Initiated by User</w:t>
+              <w:t xml:space="preserve">Initiated by </w:t>
+            </w:r>
+            <w:r>
+              <w:t>Patient</w:t>
             </w:r>
           </w:p>
         </w:tc>
@@ -7133,7 +7333,13 @@
           </w:tcPr>
           <w:p>
             <w:r>
-              <w:t>The User has successfully logged in.</w:t>
+              <w:t xml:space="preserve">The </w:t>
+            </w:r>
+            <w:r>
+              <w:t>Patient</w:t>
+            </w:r>
+            <w:r>
+              <w:t xml:space="preserve"> has successfully logged in.</w:t>
             </w:r>
             <w:r>
               <w:t xml:space="preserve"> </w:t>
@@ -7166,7 +7372,13 @@
           </w:tcPr>
           <w:p>
             <w:r>
-              <w:t>1. The User selects to the change password button from their account settings.</w:t>
+              <w:t xml:space="preserve">1. The </w:t>
+            </w:r>
+            <w:r>
+              <w:t>Patient</w:t>
+            </w:r>
+            <w:r>
+              <w:t xml:space="preserve"> selects to the change password button from their account settings.</w:t>
             </w:r>
           </w:p>
           <w:p>
@@ -7174,12 +7386,24 @@
               <w:ind w:left="720"/>
             </w:pPr>
             <w:r>
-              <w:t xml:space="preserve">2. The system displays a form to the User prompting them to re-enter their old password and then enter their new password twice. </w:t>
-            </w:r>
-          </w:p>
-          <w:p>
-            <w:r>
-              <w:t>3. The User enters all requested information.</w:t>
+              <w:t xml:space="preserve">2. The system displays a form to the </w:t>
+            </w:r>
+            <w:r>
+              <w:t>Patient</w:t>
+            </w:r>
+            <w:r>
+              <w:t xml:space="preserve"> prompting them to re-enter their old password and then enter their new password twice. </w:t>
+            </w:r>
+          </w:p>
+          <w:p>
+            <w:r>
+              <w:t xml:space="preserve">3. The </w:t>
+            </w:r>
+            <w:r>
+              <w:t>Patient</w:t>
+            </w:r>
+            <w:r>
+              <w:t xml:space="preserve"> enters all requested information.</w:t>
             </w:r>
           </w:p>
           <w:p>
@@ -7217,7 +7441,19 @@
           </w:tcPr>
           <w:p>
             <w:r>
-              <w:t>The Users password has been successfully changed and is updated within the database OR the Users request to change their password was denied as their old password was entered incorrectly or the two new passwords entered don’t match</w:t>
+              <w:t xml:space="preserve">The </w:t>
+            </w:r>
+            <w:r>
+              <w:t>Patient</w:t>
+            </w:r>
+            <w:r>
+              <w:t xml:space="preserve">s password has been successfully changed and is updated within the database OR the </w:t>
+            </w:r>
+            <w:r>
+              <w:t>Patient</w:t>
+            </w:r>
+            <w:r>
+              <w:t>s request to change their password was denied as their old password was entered incorrectly or the two new passwords entered don’t match</w:t>
             </w:r>
           </w:p>
         </w:tc>
@@ -7247,7 +7483,13 @@
           </w:tcPr>
           <w:p>
             <w:r>
-              <w:t>If the User couldn’t log in because they were unable to enter the correct password, they can request to have their password reset by the Administrator.</w:t>
+              <w:t xml:space="preserve">If the </w:t>
+            </w:r>
+            <w:r>
+              <w:t>Patient</w:t>
+            </w:r>
+            <w:r>
+              <w:t xml:space="preserve"> couldn’t log in because they were unable to enter the correct password, they can request to have their password reset by the Administrator.</w:t>
             </w:r>
           </w:p>
         </w:tc>
@@ -7319,7 +7561,10 @@
           </w:tcPr>
           <w:p>
             <w:r>
-              <w:t>Initiated by User</w:t>
+              <w:t xml:space="preserve">Initiated by </w:t>
+            </w:r>
+            <w:r>
+              <w:t>Patient</w:t>
             </w:r>
           </w:p>
         </w:tc>
@@ -7349,7 +7594,13 @@
           </w:tcPr>
           <w:p>
             <w:r>
-              <w:t>The User has accessed the Self Start website.</w:t>
+              <w:t xml:space="preserve">The </w:t>
+            </w:r>
+            <w:r>
+              <w:t>Patient</w:t>
+            </w:r>
+            <w:r>
+              <w:t xml:space="preserve"> has accessed the Self Start website.</w:t>
             </w:r>
           </w:p>
         </w:tc>
@@ -7379,7 +7630,13 @@
           </w:tcPr>
           <w:p>
             <w:r>
-              <w:t>1. The User selects the register account button on the home page.</w:t>
+              <w:t xml:space="preserve">1. The </w:t>
+            </w:r>
+            <w:r>
+              <w:t>Patient</w:t>
+            </w:r>
+            <w:r>
+              <w:t xml:space="preserve"> selects the register account button on the home page.</w:t>
             </w:r>
           </w:p>
           <w:p>
@@ -7392,7 +7649,13 @@
           </w:p>
           <w:p>
             <w:r>
-              <w:t>3. The User fills in all required information and submits the form.</w:t>
+              <w:t xml:space="preserve">3. The </w:t>
+            </w:r>
+            <w:r>
+              <w:t>Patient</w:t>
+            </w:r>
+            <w:r>
+              <w:t xml:space="preserve"> fills in all required information and submits the form.</w:t>
             </w:r>
           </w:p>
           <w:p>
@@ -7400,7 +7663,13 @@
               <w:ind w:left="720"/>
             </w:pPr>
             <w:r>
-              <w:t>4. The Self Start system checks if the information is valid (ie email not in user) use and replies to the User.</w:t>
+              <w:t xml:space="preserve">4. The Self Start system checks if the information is valid (ie email not in user) use and replies to the </w:t>
+            </w:r>
+            <w:r>
+              <w:t>Patient</w:t>
+            </w:r>
+            <w:r>
+              <w:t>.</w:t>
             </w:r>
           </w:p>
         </w:tc>
@@ -7430,7 +7699,19 @@
           </w:tcPr>
           <w:p>
             <w:r>
-              <w:t>Self Start alerts the User that their account was successfully and saves the account to the database OR Self Start alerts the User some information was entered invalidly and prompts them to correct it.</w:t>
+              <w:t xml:space="preserve">Self Start alerts the </w:t>
+            </w:r>
+            <w:r>
+              <w:t>Patient</w:t>
+            </w:r>
+            <w:r>
+              <w:t xml:space="preserve"> that their account was successfully and saves the account to the database OR Self Start alerts the </w:t>
+            </w:r>
+            <w:r>
+              <w:t>Patient</w:t>
+            </w:r>
+            <w:r>
+              <w:t xml:space="preserve"> some information was entered invalidly and prompts them to correct it.</w:t>
             </w:r>
           </w:p>
         </w:tc>
@@ -7540,7 +7821,13 @@
           </w:tcPr>
           <w:p>
             <w:r>
-              <w:t>Initiated by User.</w:t>
+              <w:t xml:space="preserve">Initiated by </w:t>
+            </w:r>
+            <w:r>
+              <w:t>Patient</w:t>
+            </w:r>
+            <w:r>
+              <w:t>.</w:t>
             </w:r>
           </w:p>
         </w:tc>
@@ -7600,7 +7887,13 @@
           </w:tcPr>
           <w:p>
             <w:r>
-              <w:t>1. The User navigates to the submit injury form option.</w:t>
+              <w:t xml:space="preserve">1. The </w:t>
+            </w:r>
+            <w:r>
+              <w:t>Patient</w:t>
+            </w:r>
+            <w:r>
+              <w:t xml:space="preserve"> navigates to the submit injury form option.</w:t>
             </w:r>
           </w:p>
           <w:p>
@@ -7608,7 +7901,6 @@
               <w:ind w:left="720"/>
             </w:pPr>
             <w:r>
-              <w:lastRenderedPageBreak/>
               <w:t xml:space="preserve">2. </w:t>
             </w:r>
             <w:r>
@@ -7618,7 +7910,10 @@
               <w:t>Self Start system</w:t>
             </w:r>
             <w:r>
-              <w:t xml:space="preserve"> displays the form to the User</w:t>
+              <w:t xml:space="preserve"> displays the form to the </w:t>
+            </w:r>
+            <w:r>
+              <w:t>Patient</w:t>
             </w:r>
             <w:r>
               <w:t xml:space="preserve"> </w:t>
@@ -7629,7 +7924,13 @@
           </w:p>
           <w:p>
             <w:r>
-              <w:t>3. The User fills out all required information.</w:t>
+              <w:t xml:space="preserve">3. The </w:t>
+            </w:r>
+            <w:r>
+              <w:t>Patient</w:t>
+            </w:r>
+            <w:r>
+              <w:t xml:space="preserve"> fills out all required information.</w:t>
             </w:r>
           </w:p>
           <w:p>
@@ -7657,7 +7958,6 @@
               <w:rPr>
                 <w:b/>
               </w:rPr>
-              <w:lastRenderedPageBreak/>
               <w:t>Exit condition</w:t>
             </w:r>
           </w:p>
@@ -7778,7 +8078,10 @@
           </w:tcPr>
           <w:p>
             <w:r>
-              <w:t>Initiated by User</w:t>
+              <w:t xml:space="preserve">Initiated by </w:t>
+            </w:r>
+            <w:r>
+              <w:t>Patient</w:t>
             </w:r>
           </w:p>
         </w:tc>
@@ -7808,7 +8111,13 @@
           </w:tcPr>
           <w:p>
             <w:r>
-              <w:t>The User has successfully logged in to their account within Self Start and have an active rehabilitation plan with assessment tests.</w:t>
+              <w:t xml:space="preserve">The </w:t>
+            </w:r>
+            <w:r>
+              <w:t>Patient</w:t>
+            </w:r>
+            <w:r>
+              <w:t xml:space="preserve"> has successfully logged in to their account within Self Start and have an active rehabilitation plan with assessment tests.</w:t>
             </w:r>
           </w:p>
         </w:tc>
@@ -7838,7 +8147,13 @@
           </w:tcPr>
           <w:p>
             <w:r>
-              <w:t>1. The User navigates to the treatment plan page and selects the complete assessment test option.</w:t>
+              <w:t xml:space="preserve">1. The </w:t>
+            </w:r>
+            <w:r>
+              <w:t>Patient</w:t>
+            </w:r>
+            <w:r>
+              <w:t xml:space="preserve"> navigates to the treatment plan page and selects the complete assessment test option.</w:t>
             </w:r>
           </w:p>
           <w:p>
@@ -7846,7 +8161,14 @@
               <w:ind w:left="720"/>
             </w:pPr>
             <w:r>
-              <w:t>2. The system brings up all User’s relevant assessment tests</w:t>
+              <w:lastRenderedPageBreak/>
+              <w:t xml:space="preserve">2. The system brings up all </w:t>
+            </w:r>
+            <w:r>
+              <w:t>Patient</w:t>
+            </w:r>
+            <w:r>
+              <w:t>’s relevant assessment tests</w:t>
             </w:r>
             <w:r>
               <w:t xml:space="preserve"> assigned to them from a treatment plan.</w:t>
@@ -7854,7 +8176,13 @@
           </w:p>
           <w:p>
             <w:r>
-              <w:t>3. The User now fills out the Assessment Test.</w:t>
+              <w:t xml:space="preserve">3. The </w:t>
+            </w:r>
+            <w:r>
+              <w:t>Patient</w:t>
+            </w:r>
+            <w:r>
+              <w:t xml:space="preserve"> now fills out the Assessment Test.</w:t>
             </w:r>
           </w:p>
           <w:p>
@@ -7862,7 +8190,13 @@
               <w:ind w:left="720"/>
             </w:pPr>
             <w:r>
-              <w:t>4. The system updates the related assessment rubrics and updates the progress by the User within the treatment plan</w:t>
+              <w:t xml:space="preserve">4. The system updates the related assessment rubrics and updates the progress by the </w:t>
+            </w:r>
+            <w:r>
+              <w:t>Patient</w:t>
+            </w:r>
+            <w:r>
+              <w:t xml:space="preserve"> within the treatment plan</w:t>
             </w:r>
           </w:p>
         </w:tc>
@@ -7882,6 +8216,7 @@
               <w:rPr>
                 <w:b/>
               </w:rPr>
+              <w:lastRenderedPageBreak/>
               <w:t>Exit condition</w:t>
             </w:r>
           </w:p>
@@ -7892,7 +8227,13 @@
           </w:tcPr>
           <w:p>
             <w:r>
-              <w:t>The system updates the filled-out assessment tests within the database for the User’s Physiotherapist to see.</w:t>
+              <w:t xml:space="preserve">The system updates the filled-out assessment tests within the database for the </w:t>
+            </w:r>
+            <w:r>
+              <w:t>Patient</w:t>
+            </w:r>
+            <w:r>
+              <w:t>’s Physiotherapist to see.</w:t>
             </w:r>
           </w:p>
         </w:tc>
@@ -8002,7 +8343,10 @@
           </w:tcPr>
           <w:p>
             <w:r>
-              <w:t>Initiated by User</w:t>
+              <w:t xml:space="preserve">Initiated by </w:t>
+            </w:r>
+            <w:r>
+              <w:t>Patient</w:t>
             </w:r>
           </w:p>
         </w:tc>
@@ -8032,7 +8376,13 @@
           </w:tcPr>
           <w:p>
             <w:r>
-              <w:t>The User has successfully logged in to Self Start and outgoing payment to be made.</w:t>
+              <w:t xml:space="preserve">The </w:t>
+            </w:r>
+            <w:r>
+              <w:t>Patient</w:t>
+            </w:r>
+            <w:r>
+              <w:t xml:space="preserve"> has successfully logged in to Self Start and outgoing payment to be made.</w:t>
             </w:r>
           </w:p>
         </w:tc>
@@ -8062,7 +8412,13 @@
           </w:tcPr>
           <w:p>
             <w:r>
-              <w:t>1. The User selects the make payment button.</w:t>
+              <w:t xml:space="preserve">1. The </w:t>
+            </w:r>
+            <w:r>
+              <w:t>Patient</w:t>
+            </w:r>
+            <w:r>
+              <w:t xml:space="preserve"> selects the make payment button.</w:t>
             </w:r>
           </w:p>
           <w:p>
@@ -8075,7 +8431,13 @@
           </w:p>
           <w:p>
             <w:r>
-              <w:t>3. The User enters their payment information and clicks the submit button.</w:t>
+              <w:t xml:space="preserve">3. The </w:t>
+            </w:r>
+            <w:r>
+              <w:t>Patient</w:t>
+            </w:r>
+            <w:r>
+              <w:t xml:space="preserve"> enters their payment information and clicks the submit button.</w:t>
             </w:r>
           </w:p>
           <w:p>
@@ -8116,7 +8478,25 @@
           </w:tcPr>
           <w:p>
             <w:r>
-              <w:t>The User has entered valid information and the system displays that the payment was successfully processed OR the User has entered incorrect information and the system prompts the User to enter correct their information.</w:t>
+              <w:t xml:space="preserve">The </w:t>
+            </w:r>
+            <w:r>
+              <w:t>Patient</w:t>
+            </w:r>
+            <w:r>
+              <w:t xml:space="preserve"> has entered valid information and the system displays that the payment was successfully processed OR the </w:t>
+            </w:r>
+            <w:r>
+              <w:t>Patient</w:t>
+            </w:r>
+            <w:r>
+              <w:t xml:space="preserve"> has entered incorrect information and the system prompts the </w:t>
+            </w:r>
+            <w:r>
+              <w:t>Patient</w:t>
+            </w:r>
+            <w:r>
+              <w:t xml:space="preserve"> to enter correct their information.</w:t>
             </w:r>
           </w:p>
         </w:tc>
@@ -8218,7 +8598,13 @@
           </w:tcPr>
           <w:p>
             <w:r>
-              <w:t>Initiated by User. Participated in by Physiotherapist.</w:t>
+              <w:t xml:space="preserve">Initiated by </w:t>
+            </w:r>
+            <w:r>
+              <w:t>Patient</w:t>
+            </w:r>
+            <w:r>
+              <w:t>. Participated in by Physiotherapist.</w:t>
             </w:r>
           </w:p>
         </w:tc>
@@ -8248,7 +8634,13 @@
           </w:tcPr>
           <w:p>
             <w:r>
-              <w:t>The User has accessed the Self Start website.</w:t>
+              <w:t xml:space="preserve">The </w:t>
+            </w:r>
+            <w:r>
+              <w:t>Patient</w:t>
+            </w:r>
+            <w:r>
+              <w:t xml:space="preserve"> has accessed the Self Start website.</w:t>
             </w:r>
           </w:p>
         </w:tc>
@@ -8278,7 +8670,13 @@
           </w:tcPr>
           <w:p>
             <w:r>
-              <w:t>1. The User selects the manage appointments button.</w:t>
+              <w:t xml:space="preserve">1. The </w:t>
+            </w:r>
+            <w:r>
+              <w:t>Patient</w:t>
+            </w:r>
+            <w:r>
+              <w:t xml:space="preserve"> selects the manage appointments button.</w:t>
             </w:r>
           </w:p>
           <w:p>
@@ -8286,15 +8684,33 @@
               <w:ind w:left="720"/>
             </w:pPr>
             <w:r>
-              <w:t xml:space="preserve">2. The system checks if the User has already logged in. If they have not </w:t>
-            </w:r>
-            <w:r>
-              <w:t>they are taken to the initial appointment page where they can request an initial appointment or fill out an injury form. Otherwise, the User is logged in and is shown the book follow-up appointment screen.</w:t>
-            </w:r>
-          </w:p>
-          <w:p>
-            <w:r>
-              <w:t>3. The logged in User can either request a supplementary appointment, and/or cancel future appointments they have already booked as they choose.</w:t>
+              <w:t xml:space="preserve">2. The system checks if the </w:t>
+            </w:r>
+            <w:r>
+              <w:t>Patient</w:t>
+            </w:r>
+            <w:r>
+              <w:t xml:space="preserve"> has already logged in. If they have not </w:t>
+            </w:r>
+            <w:r>
+              <w:t xml:space="preserve">they are taken to the initial appointment page where they can request an initial appointment or fill out an injury form. Otherwise, the </w:t>
+            </w:r>
+            <w:r>
+              <w:t>Patient</w:t>
+            </w:r>
+            <w:r>
+              <w:t xml:space="preserve"> is logged in and is shown the book follow-up appointment screen.</w:t>
+            </w:r>
+          </w:p>
+          <w:p>
+            <w:r>
+              <w:t xml:space="preserve">3. The logged in </w:t>
+            </w:r>
+            <w:r>
+              <w:t>Patient</w:t>
+            </w:r>
+            <w:r>
+              <w:t xml:space="preserve"> can either request a supplementary appointment, and/or cancel future appointments they have already booked as they choose.</w:t>
             </w:r>
           </w:p>
           <w:p>
@@ -8302,8 +8718,13 @@
               <w:ind w:left="720"/>
             </w:pPr>
             <w:r>
-              <w:lastRenderedPageBreak/>
-              <w:t>4. The system acknowledges these changes made and displays a confirmation message to the User if their requests were successfully completed.</w:t>
+              <w:t xml:space="preserve">4. The system acknowledges these changes made and displays a confirmation message to the </w:t>
+            </w:r>
+            <w:r>
+              <w:t>Patient</w:t>
+            </w:r>
+            <w:r>
+              <w:t xml:space="preserve"> if their requests were successfully completed.</w:t>
             </w:r>
           </w:p>
         </w:tc>
@@ -8323,7 +8744,6 @@
               <w:rPr>
                 <w:b/>
               </w:rPr>
-              <w:lastRenderedPageBreak/>
               <w:t>Exit condition</w:t>
             </w:r>
           </w:p>
@@ -8334,7 +8754,13 @@
           </w:tcPr>
           <w:p>
             <w:r>
-              <w:t>The system displays a confirmation message to the User that their requests were successful and have been saved. The system saves these changes to the database.</w:t>
+              <w:t xml:space="preserve">The system displays a confirmation message to the </w:t>
+            </w:r>
+            <w:r>
+              <w:t>Patient</w:t>
+            </w:r>
+            <w:r>
+              <w:t xml:space="preserve"> that their requests were successful and have been saved. The system saves these changes to the database.</w:t>
             </w:r>
           </w:p>
         </w:tc>
@@ -8444,7 +8870,13 @@
           </w:tcPr>
           <w:p>
             <w:r>
-              <w:t>Initiated by User.</w:t>
+              <w:t xml:space="preserve">Initiated by </w:t>
+            </w:r>
+            <w:r>
+              <w:t>Patient</w:t>
+            </w:r>
+            <w:r>
+              <w:t>.</w:t>
             </w:r>
           </w:p>
         </w:tc>
@@ -8474,7 +8906,13 @@
           </w:tcPr>
           <w:p>
             <w:r>
-              <w:t>The User has successfully logged in and has a treatment plan assigned to them.</w:t>
+              <w:t xml:space="preserve">The </w:t>
+            </w:r>
+            <w:r>
+              <w:t>Patient</w:t>
+            </w:r>
+            <w:r>
+              <w:t xml:space="preserve"> has successfully logged in and has a treatment plan assigned to them.</w:t>
             </w:r>
           </w:p>
         </w:tc>
@@ -8504,7 +8942,13 @@
           </w:tcPr>
           <w:p>
             <w:r>
-              <w:t>1. The User navigates to their treatment plan page.</w:t>
+              <w:t xml:space="preserve">1. The </w:t>
+            </w:r>
+            <w:r>
+              <w:t>Patient</w:t>
+            </w:r>
+            <w:r>
+              <w:t xml:space="preserve"> navigates to their treatment plan page.</w:t>
             </w:r>
           </w:p>
           <w:p>
@@ -8517,7 +8961,13 @@
           </w:p>
           <w:p>
             <w:r>
-              <w:t>3. The User chooses to either view their progression through their treatment plan, view their current treatment plan or proceed with the next steps of their treatment plan(ie complete an assessment test)</w:t>
+              <w:t xml:space="preserve">3. The </w:t>
+            </w:r>
+            <w:r>
+              <w:t>Patient</w:t>
+            </w:r>
+            <w:r>
+              <w:t xml:space="preserve"> chooses to either view their progression through their treatment plan, view their current treatment plan or proceed with the next steps of their treatment plan(ie complete an assessment test)</w:t>
             </w:r>
           </w:p>
           <w:p>
@@ -8525,7 +8975,17 @@
               <w:ind w:left="720"/>
             </w:pPr>
             <w:r>
-              <w:t>4. The system acknowledges the User’s request and displays the appropriate page.</w:t>
+              <w:t xml:space="preserve">4. The system acknowledges the </w:t>
+            </w:r>
+            <w:r>
+              <w:t>Patient</w:t>
+            </w:r>
+            <w:r>
+              <w:t xml:space="preserve">’s request and displays the appropriate </w:t>
+            </w:r>
+            <w:r>
+              <w:lastRenderedPageBreak/>
+              <w:t>page.</w:t>
             </w:r>
           </w:p>
         </w:tc>
@@ -8545,6 +9005,7 @@
               <w:rPr>
                 <w:b/>
               </w:rPr>
+              <w:lastRenderedPageBreak/>
               <w:t>Exit condition</w:t>
             </w:r>
           </w:p>
@@ -8555,7 +9016,19 @@
           </w:tcPr>
           <w:p>
             <w:r>
-              <w:t>The system has successfully fulfilled the User’s request and the User is displayed the correct screen.</w:t>
+              <w:t xml:space="preserve">The system has successfully fulfilled the </w:t>
+            </w:r>
+            <w:r>
+              <w:t>Patient</w:t>
+            </w:r>
+            <w:r>
+              <w:t xml:space="preserve">’s request and the </w:t>
+            </w:r>
+            <w:r>
+              <w:t>Patient</w:t>
+            </w:r>
+            <w:r>
+              <w:t xml:space="preserve"> is displayed the correct screen.</w:t>
             </w:r>
           </w:p>
         </w:tc>
@@ -8771,7 +9244,6 @@
       <w:bookmarkStart w:id="37" w:name="_Toc457262457"/>
       <w:bookmarkStart w:id="38" w:name="_Toc465558709"/>
       <w:r>
-        <w:lastRenderedPageBreak/>
         <w:t>&lt;Usability Requirement One&gt;</w:t>
       </w:r>
       <w:bookmarkEnd w:id="36"/>
@@ -8883,6 +9355,7 @@
         </w:tabs>
       </w:pPr>
       <w:r>
+        <w:lastRenderedPageBreak/>
         <w:t>Maximum bugs or defect rate – usually expressed in terms of bugs/KLOC (thousands of lines of code), or bugs per function-point.</w:t>
       </w:r>
     </w:p>
@@ -9130,7 +9603,6 @@
       <w:bookmarkStart w:id="60" w:name="_Toc457262465"/>
       <w:bookmarkStart w:id="61" w:name="_Toc465558716"/>
       <w:r>
-        <w:lastRenderedPageBreak/>
         <w:t>&lt;Design Constraint One&gt;</w:t>
       </w:r>
       <w:bookmarkEnd w:id="59"/>
@@ -9241,6 +9713,7 @@
       <w:bookmarkStart w:id="75" w:name="_Toc457262470"/>
       <w:bookmarkStart w:id="76" w:name="_Toc465558721"/>
       <w:r>
+        <w:lastRenderedPageBreak/>
         <w:t>Hardware Interfaces</w:t>
       </w:r>
       <w:bookmarkEnd w:id="74"/>
@@ -9366,8 +9839,8 @@
       </w:r>
     </w:p>
     <w:sectPr>
-      <w:headerReference w:type="default" r:id="rId10"/>
-      <w:footerReference w:type="default" r:id="rId11"/>
+      <w:headerReference w:type="default" r:id="rId9"/>
+      <w:footerReference w:type="default" r:id="rId10"/>
       <w:pgSz w:w="12240" w:h="15840" w:code="1"/>
       <w:pgMar w:top="1440" w:right="1440" w:bottom="1440" w:left="1440" w:header="720" w:footer="720" w:gutter="0"/>
       <w:cols w:space="720"/>
@@ -9514,7 +9987,7 @@
               <w:rStyle w:val="PageNumber"/>
               <w:noProof/>
             </w:rPr>
-            <w:t>4</w:t>
+            <w:t>11</w:t>
           </w:r>
           <w:r>
             <w:rPr>

</xml_diff>

<commit_message>
Added the diagram to the word doc
</commit_message>
<xml_diff>
--- a/LoopSolutionsInc_SRS_SelfStart.docx
+++ b/LoopSolutionsInc_SRS_SelfStart.docx
@@ -16,11 +16,21 @@
         <w:pStyle w:val="Title"/>
         <w:jc w:val="right"/>
       </w:pPr>
-      <w:fldSimple w:instr=" TITLE  \* MERGEFORMAT ">
-        <w:r>
-          <w:t>Modern Software Requirements Specification</w:t>
-        </w:r>
-      </w:fldSimple>
+      <w:r>
+        <w:fldChar w:fldCharType="begin"/>
+      </w:r>
+      <w:r>
+        <w:instrText xml:space="preserve"> TITLE  \* MERGEFORMAT </w:instrText>
+      </w:r>
+      <w:r>
+        <w:fldChar w:fldCharType="separate"/>
+      </w:r>
+      <w:r>
+        <w:t>Modern Software Requirements Specification</w:t>
+      </w:r>
+      <w:r>
+        <w:fldChar w:fldCharType="end"/>
+      </w:r>
     </w:p>
     <w:p>
       <w:pPr>
@@ -3280,11 +3290,22 @@
       <w:r>
         <w:br w:type="page"/>
       </w:r>
-      <w:fldSimple w:instr=" TITLE  \* MERGEFORMAT ">
-        <w:r>
-          <w:t>Modern Software Requirements Specification</w:t>
-        </w:r>
-      </w:fldSimple>
+      <w:r>
+        <w:lastRenderedPageBreak/>
+        <w:fldChar w:fldCharType="begin"/>
+      </w:r>
+      <w:r>
+        <w:instrText xml:space="preserve"> TITLE  \* MERGEFORMAT </w:instrText>
+      </w:r>
+      <w:r>
+        <w:fldChar w:fldCharType="separate"/>
+      </w:r>
+      <w:r>
+        <w:t>Modern Software Requirements Specification</w:t>
+      </w:r>
+      <w:r>
+        <w:fldChar w:fldCharType="end"/>
+      </w:r>
       <w:r>
         <w:t xml:space="preserve"> </w:t>
       </w:r>
@@ -4451,23 +4472,66 @@
       </w:pPr>
       <w:bookmarkStart w:id="19" w:name="_Toc465558702"/>
       <w:r>
+        <w:lastRenderedPageBreak/>
         <w:t>Diagrams of the Use-Case Model</w:t>
       </w:r>
       <w:bookmarkEnd w:id="19"/>
     </w:p>
     <w:p>
+      <w:r>
+        <w:rPr>
+          <w:noProof/>
+        </w:rPr>
+        <w:drawing>
+          <wp:inline distT="0" distB="0" distL="0" distR="0" wp14:anchorId="097BC904" wp14:editId="28AFF06C">
+            <wp:extent cx="5943600" cy="6089015"/>
+            <wp:effectExtent l="0" t="0" r="0" b="6985"/>
+            <wp:docPr id="1" name="Picture 1"/>
+            <wp:cNvGraphicFramePr>
+              <a:graphicFrameLocks xmlns:a="http://schemas.openxmlformats.org/drawingml/2006/main" noChangeAspect="1"/>
+            </wp:cNvGraphicFramePr>
+            <a:graphic xmlns:a="http://schemas.openxmlformats.org/drawingml/2006/main">
+              <a:graphicData uri="http://schemas.openxmlformats.org/drawingml/2006/picture">
+                <pic:pic xmlns:pic="http://schemas.openxmlformats.org/drawingml/2006/picture">
+                  <pic:nvPicPr>
+                    <pic:cNvPr id="1" name=""/>
+                    <pic:cNvPicPr/>
+                  </pic:nvPicPr>
+                  <pic:blipFill>
+                    <a:blip r:embed="rId9"/>
+                    <a:stretch>
+                      <a:fillRect/>
+                    </a:stretch>
+                  </pic:blipFill>
+                  <pic:spPr>
+                    <a:xfrm>
+                      <a:off x="0" y="0"/>
+                      <a:ext cx="5943600" cy="6089015"/>
+                    </a:xfrm>
+                    <a:prstGeom prst="rect">
+                      <a:avLst/>
+                    </a:prstGeom>
+                  </pic:spPr>
+                </pic:pic>
+              </a:graphicData>
+            </a:graphic>
+          </wp:inline>
+        </w:drawing>
+      </w:r>
+      <w:bookmarkStart w:id="20" w:name="_GoBack"/>
+      <w:bookmarkEnd w:id="20"/>
+    </w:p>
+    <w:p>
       <w:pPr>
         <w:pStyle w:val="Heading2"/>
       </w:pPr>
-      <w:bookmarkStart w:id="20" w:name="_Toc455818124"/>
-      <w:bookmarkStart w:id="21" w:name="_Toc465558703"/>
-      <w:bookmarkStart w:id="22" w:name="_GoBack"/>
+      <w:bookmarkStart w:id="21" w:name="_Toc455818124"/>
+      <w:bookmarkStart w:id="22" w:name="_Toc465558703"/>
+      <w:r>
+        <w:t>Assumptions and Dependencies</w:t>
+      </w:r>
+      <w:bookmarkEnd w:id="21"/>
       <w:bookmarkEnd w:id="22"/>
-      <w:r>
-        <w:t>Assumptions and Dependencies</w:t>
-      </w:r>
-      <w:bookmarkEnd w:id="20"/>
-      <w:bookmarkEnd w:id="21"/>
     </w:p>
     <w:p>
       <w:pPr>
@@ -4507,6 +4571,7 @@
       <w:bookmarkStart w:id="25" w:name="_Toc455818126"/>
       <w:bookmarkStart w:id="26" w:name="_Toc465558705"/>
       <w:r>
+        <w:lastRenderedPageBreak/>
         <w:t xml:space="preserve">Use-Case </w:t>
       </w:r>
       <w:bookmarkEnd w:id="25"/>
@@ -4845,7 +4910,6 @@
               <w:rPr>
                 <w:b/>
               </w:rPr>
-              <w:lastRenderedPageBreak/>
               <w:t>Entry condition</w:t>
             </w:r>
           </w:p>
@@ -5416,7 +5480,11 @@
               <w:t xml:space="preserve"> </w:t>
             </w:r>
             <w:r>
-              <w:t>(standard or custom), manage or update existing plans.</w:t>
+              <w:t xml:space="preserve">(standard or </w:t>
+            </w:r>
+            <w:r>
+              <w:lastRenderedPageBreak/>
+              <w:t>custom), manage or update existing plans.</w:t>
             </w:r>
           </w:p>
           <w:p>
@@ -5457,6 +5525,7 @@
               <w:rPr>
                 <w:b/>
               </w:rPr>
+              <w:lastRenderedPageBreak/>
               <w:t>Exit condition</w:t>
             </w:r>
           </w:p>
@@ -5656,7 +5725,6 @@
               <w:ind w:left="720"/>
             </w:pPr>
             <w:r>
-              <w:lastRenderedPageBreak/>
               <w:t>3. Self Start gives the Physiotherapist the option to create a new assessment test, update an existing one or delete an existing one.</w:t>
             </w:r>
           </w:p>
@@ -5690,7 +5758,6 @@
               <w:rPr>
                 <w:b/>
               </w:rPr>
-              <w:lastRenderedPageBreak/>
               <w:t>Exit condition</w:t>
             </w:r>
           </w:p>
@@ -6138,7 +6205,11 @@
               <w:ind w:left="720"/>
             </w:pPr>
             <w:r>
-              <w:t>6. Self Start updates the user’s treatment plan with the selected rehabilitation plan designated by the physiotherapist. Self Start then sends the user a notification that new plan has been has been added to their treatment plan.</w:t>
+              <w:t xml:space="preserve">6. Self Start updates the user’s treatment plan with the selected rehabilitation plan designated by the physiotherapist. Self Start then sends the user a notification </w:t>
+            </w:r>
+            <w:r>
+              <w:lastRenderedPageBreak/>
+              <w:t>that new plan has been has been added to their treatment plan.</w:t>
             </w:r>
           </w:p>
         </w:tc>
@@ -6158,6 +6229,7 @@
               <w:rPr>
                 <w:b/>
               </w:rPr>
+              <w:lastRenderedPageBreak/>
               <w:t>Exit condition</w:t>
             </w:r>
           </w:p>
@@ -6376,11 +6448,7 @@
               <w:t xml:space="preserve">5. The system displays the following options to the Physiotherapist: print/send an examination summary with the user’s corresponding treatment plan, </w:t>
             </w:r>
             <w:r>
-              <w:t xml:space="preserve">based off the </w:t>
-            </w:r>
-            <w:r>
-              <w:lastRenderedPageBreak/>
-              <w:t xml:space="preserve">assessment tests and rubrics the system generates data analysis to show the physiotherapist, </w:t>
+              <w:t xml:space="preserve">based off the assessment tests and rubrics the system generates data analysis to show the physiotherapist, </w:t>
             </w:r>
             <w:r>
               <w:t>as well as generate a summary report (which includes patient personal information, the diagnose case, the treatments, the appointment calendar, invoice payments and the final outcome) to be displayed or printed.</w:t>
@@ -6425,7 +6493,6 @@
               <w:rPr>
                 <w:b/>
               </w:rPr>
-              <w:lastRenderedPageBreak/>
               <w:t>Exit condition</w:t>
             </w:r>
           </w:p>
@@ -6905,7 +6972,11 @@
               <w:t>2. The Self Start system displays the screen with all of the registered rubrics within the database.</w:t>
             </w:r>
             <w:r>
-              <w:t xml:space="preserve"> The options to create, update or delete rubrics are shown to the Physiotherapist.</w:t>
+              <w:t xml:space="preserve"> The options to create, update or delete rubrics are shown to </w:t>
+            </w:r>
+            <w:r>
+              <w:lastRenderedPageBreak/>
+              <w:t>the Physiotherapist.</w:t>
             </w:r>
           </w:p>
           <w:p>
@@ -6938,6 +7009,7 @@
               <w:rPr>
                 <w:b/>
               </w:rPr>
+              <w:lastRenderedPageBreak/>
               <w:t>Exit condition</w:t>
             </w:r>
           </w:p>
@@ -7289,7 +7361,6 @@
               <w:rPr>
                 <w:b/>
               </w:rPr>
-              <w:lastRenderedPageBreak/>
               <w:t>Participating actors</w:t>
             </w:r>
           </w:p>
@@ -7877,6 +7948,7 @@
               <w:rPr>
                 <w:b/>
               </w:rPr>
+              <w:lastRenderedPageBreak/>
               <w:t>Flow of events</w:t>
             </w:r>
           </w:p>
@@ -8161,7 +8233,6 @@
               <w:ind w:left="720"/>
             </w:pPr>
             <w:r>
-              <w:lastRenderedPageBreak/>
               <w:t xml:space="preserve">2. The system brings up all </w:t>
             </w:r>
             <w:r>
@@ -8216,7 +8287,6 @@
               <w:rPr>
                 <w:b/>
               </w:rPr>
-              <w:lastRenderedPageBreak/>
               <w:t>Exit condition</w:t>
             </w:r>
           </w:p>
@@ -8710,7 +8780,11 @@
               <w:t>Patient</w:t>
             </w:r>
             <w:r>
-              <w:t xml:space="preserve"> can either request a supplementary appointment, and/or cancel future appointments they have already booked as they choose.</w:t>
+              <w:t xml:space="preserve"> can either request a supplementary appointment, and/or cancel </w:t>
+            </w:r>
+            <w:r>
+              <w:lastRenderedPageBreak/>
+              <w:t>future appointments they have already booked as they choose.</w:t>
             </w:r>
           </w:p>
           <w:p>
@@ -8744,6 +8818,7 @@
               <w:rPr>
                 <w:b/>
               </w:rPr>
+              <w:lastRenderedPageBreak/>
               <w:t>Exit condition</w:t>
             </w:r>
           </w:p>
@@ -8981,11 +9056,7 @@
               <w:t>Patient</w:t>
             </w:r>
             <w:r>
-              <w:t xml:space="preserve">’s request and displays the appropriate </w:t>
-            </w:r>
-            <w:r>
-              <w:lastRenderedPageBreak/>
-              <w:t>page.</w:t>
+              <w:t>’s request and displays the appropriate page.</w:t>
             </w:r>
           </w:p>
         </w:tc>
@@ -9005,7 +9076,6 @@
               <w:rPr>
                 <w:b/>
               </w:rPr>
-              <w:lastRenderedPageBreak/>
               <w:t>Exit condition</w:t>
             </w:r>
           </w:p>
@@ -9233,7 +9303,11 @@
         </w:tabs>
       </w:pPr>
       <w:r>
-        <w:t>Specify requirements to conform to common usability standards – e.g., IBM’s CUA standards, or the GUI standards published by Microsoft for Windows 95.]</w:t>
+        <w:t xml:space="preserve">Specify requirements to conform to common usability standards – e.g., IBM’s CUA standards, or the </w:t>
+      </w:r>
+      <w:r>
+        <w:lastRenderedPageBreak/>
+        <w:t>GUI standards published by Microsoft for Windows 95.]</w:t>
       </w:r>
     </w:p>
     <w:p>
@@ -9355,7 +9429,6 @@
         </w:tabs>
       </w:pPr>
       <w:r>
-        <w:lastRenderedPageBreak/>
         <w:t>Maximum bugs or defect rate – usually expressed in terms of bugs/KLOC (thousands of lines of code), or bugs per function-point.</w:t>
       </w:r>
     </w:p>
@@ -9592,7 +9665,11 @@
         <w:pStyle w:val="InfoBlue"/>
       </w:pPr>
       <w:r>
-        <w:t>[This section should indicate any design constraints on the system being built. Design constraints represent design decisions that have been mandated and must be adhered to.  Examples include software languages, software process requirements, prescribed use of developmental tools, architectural and design constraints, purchased components, class libraries, etc.]</w:t>
+        <w:t xml:space="preserve">[This section should indicate any design constraints on the system being built. Design constraints represent design decisions that have been mandated and must be adhered to.  Examples include software languages, software process requirements, prescribed use of developmental tools, architectural and design </w:t>
+      </w:r>
+      <w:r>
+        <w:lastRenderedPageBreak/>
+        <w:t>constraints, purchased components, class libraries, etc.]</w:t>
       </w:r>
     </w:p>
     <w:p>
@@ -9713,7 +9790,6 @@
       <w:bookmarkStart w:id="75" w:name="_Toc457262470"/>
       <w:bookmarkStart w:id="76" w:name="_Toc465558721"/>
       <w:r>
-        <w:lastRenderedPageBreak/>
         <w:t>Hardware Interfaces</w:t>
       </w:r>
       <w:bookmarkEnd w:id="74"/>
@@ -9839,8 +9915,8 @@
       </w:r>
     </w:p>
     <w:sectPr>
-      <w:headerReference w:type="default" r:id="rId9"/>
-      <w:footerReference w:type="default" r:id="rId10"/>
+      <w:headerReference w:type="default" r:id="rId10"/>
+      <w:footerReference w:type="default" r:id="rId11"/>
       <w:pgSz w:w="12240" w:h="15840" w:code="1"/>
       <w:pgMar w:top="1440" w:right="1440" w:bottom="1440" w:left="1440" w:header="720" w:footer="720" w:gutter="0"/>
       <w:cols w:space="720"/>
@@ -9987,7 +10063,7 @@
               <w:rStyle w:val="PageNumber"/>
               <w:noProof/>
             </w:rPr>
-            <w:t>11</w:t>
+            <w:t>6</w:t>
           </w:r>
           <w:r>
             <w:rPr>
@@ -10178,11 +10254,21 @@
           <w:tcW w:w="6379" w:type="dxa"/>
         </w:tcPr>
         <w:p>
-          <w:fldSimple w:instr=" TITLE  \* MERGEFORMAT ">
-            <w:r>
-              <w:t>Modern Software Requirements Specification</w:t>
-            </w:r>
-          </w:fldSimple>
+          <w:r>
+            <w:fldChar w:fldCharType="begin"/>
+          </w:r>
+          <w:r>
+            <w:instrText xml:space="preserve"> TITLE  \* MERGEFORMAT </w:instrText>
+          </w:r>
+          <w:r>
+            <w:fldChar w:fldCharType="separate"/>
+          </w:r>
+          <w:r>
+            <w:t>Modern Software Requirements Specification</w:t>
+          </w:r>
+          <w:r>
+            <w:fldChar w:fldCharType="end"/>
+          </w:r>
         </w:p>
       </w:tc>
       <w:tc>

</xml_diff>

<commit_message>
Added Robert Northmore's part and Craig Cook's part to the SRS document
</commit_message>
<xml_diff>
--- a/LoopSolutionsInc_SRS_SelfStart.docx
+++ b/LoopSolutionsInc_SRS_SelfStart.docx
@@ -16,21 +16,11 @@
         <w:pStyle w:val="Title"/>
         <w:jc w:val="right"/>
       </w:pPr>
-      <w:r>
-        <w:fldChar w:fldCharType="begin"/>
-      </w:r>
-      <w:r>
-        <w:instrText xml:space="preserve"> TITLE  \* MERGEFORMAT </w:instrText>
-      </w:r>
-      <w:r>
-        <w:fldChar w:fldCharType="separate"/>
-      </w:r>
-      <w:r>
-        <w:t>Modern Software Requirements Specification</w:t>
-      </w:r>
-      <w:r>
-        <w:fldChar w:fldCharType="end"/>
-      </w:r>
+      <w:fldSimple w:instr=" TITLE  \* MERGEFORMAT ">
+        <w:r>
+          <w:t>Modern Software Requirements Specification</w:t>
+        </w:r>
+      </w:fldSimple>
     </w:p>
     <w:p>
       <w:pPr>
@@ -429,7 +419,13 @@
               <w:pStyle w:val="Tabletext"/>
             </w:pPr>
             <w:r>
-              <w:t>Everyone</w:t>
+              <w:t>Sam</w:t>
+            </w:r>
+            <w:r>
+              <w:t>uel</w:t>
+            </w:r>
+            <w:r>
+              <w:t xml:space="preserve"> Mallabone, Andrew Black</w:t>
             </w:r>
           </w:p>
         </w:tc>
@@ -483,8 +479,181 @@
               <w:pStyle w:val="Tabletext"/>
             </w:pPr>
             <w:r>
-              <w:t>Everyone</w:t>
-            </w:r>
+              <w:t>Sam</w:t>
+            </w:r>
+            <w:r>
+              <w:t>uel</w:t>
+            </w:r>
+            <w:r>
+              <w:t xml:space="preserve"> Mallabone, Andrew Black</w:t>
+            </w:r>
+          </w:p>
+        </w:tc>
+      </w:tr>
+      <w:tr>
+        <w:tc>
+          <w:tcPr>
+            <w:tcW w:w="2304" w:type="dxa"/>
+          </w:tcPr>
+          <w:p>
+            <w:pPr>
+              <w:pStyle w:val="Tabletext"/>
+            </w:pPr>
+            <w:r>
+              <w:t>&lt;15/11/2017&gt;</w:t>
+            </w:r>
+          </w:p>
+        </w:tc>
+        <w:tc>
+          <w:tcPr>
+            <w:tcW w:w="1152" w:type="dxa"/>
+          </w:tcPr>
+          <w:p>
+            <w:pPr>
+              <w:pStyle w:val="Tabletext"/>
+            </w:pPr>
+            <w:r>
+              <w:t>&lt;1.4&gt;</w:t>
+            </w:r>
+          </w:p>
+        </w:tc>
+        <w:tc>
+          <w:tcPr>
+            <w:tcW w:w="3744" w:type="dxa"/>
+          </w:tcPr>
+          <w:p>
+            <w:pPr>
+              <w:pStyle w:val="Tabletext"/>
+            </w:pPr>
+            <w:r>
+              <w:t>Completed</w:t>
+            </w:r>
+            <w:r>
+              <w:t xml:space="preserve"> Interface and Applicable Standards</w:t>
+            </w:r>
+          </w:p>
+        </w:tc>
+        <w:tc>
+          <w:tcPr>
+            <w:tcW w:w="2304" w:type="dxa"/>
+          </w:tcPr>
+          <w:p>
+            <w:pPr>
+              <w:pStyle w:val="Tabletext"/>
+            </w:pPr>
+            <w:r>
+              <w:t>Robert Northmore</w:t>
+            </w:r>
+          </w:p>
+        </w:tc>
+      </w:tr>
+      <w:tr>
+        <w:tc>
+          <w:tcPr>
+            <w:tcW w:w="2304" w:type="dxa"/>
+          </w:tcPr>
+          <w:p>
+            <w:pPr>
+              <w:pStyle w:val="Tabletext"/>
+            </w:pPr>
+            <w:r>
+              <w:t>&lt;15/11/2017&gt;</w:t>
+            </w:r>
+          </w:p>
+        </w:tc>
+        <w:tc>
+          <w:tcPr>
+            <w:tcW w:w="1152" w:type="dxa"/>
+          </w:tcPr>
+          <w:p>
+            <w:pPr>
+              <w:pStyle w:val="Tabletext"/>
+            </w:pPr>
+            <w:r>
+              <w:t>&lt;1.5&gt;</w:t>
+            </w:r>
+          </w:p>
+        </w:tc>
+        <w:tc>
+          <w:tcPr>
+            <w:tcW w:w="3744" w:type="dxa"/>
+          </w:tcPr>
+          <w:p>
+            <w:pPr>
+              <w:pStyle w:val="Tabletext"/>
+            </w:pPr>
+            <w:r>
+              <w:t>Completed Supportability, Design Constraints, User Online Documentation and Help System Requirements</w:t>
+            </w:r>
+          </w:p>
+        </w:tc>
+        <w:tc>
+          <w:tcPr>
+            <w:tcW w:w="2304" w:type="dxa"/>
+          </w:tcPr>
+          <w:p>
+            <w:pPr>
+              <w:pStyle w:val="Tabletext"/>
+            </w:pPr>
+            <w:r>
+              <w:t>Craig Cook</w:t>
+            </w:r>
+          </w:p>
+        </w:tc>
+      </w:tr>
+      <w:tr>
+        <w:tc>
+          <w:tcPr>
+            <w:tcW w:w="2304" w:type="dxa"/>
+          </w:tcPr>
+          <w:p>
+            <w:pPr>
+              <w:pStyle w:val="Tabletext"/>
+            </w:pPr>
+            <w:r>
+              <w:t>&lt;15/11/2017&gt;</w:t>
+            </w:r>
+          </w:p>
+        </w:tc>
+        <w:tc>
+          <w:tcPr>
+            <w:tcW w:w="1152" w:type="dxa"/>
+          </w:tcPr>
+          <w:p>
+            <w:pPr>
+              <w:pStyle w:val="Tabletext"/>
+            </w:pPr>
+            <w:r>
+              <w:t>&lt;1.6&gt;</w:t>
+            </w:r>
+          </w:p>
+        </w:tc>
+        <w:tc>
+          <w:tcPr>
+            <w:tcW w:w="3744" w:type="dxa"/>
+          </w:tcPr>
+          <w:p>
+            <w:pPr>
+              <w:pStyle w:val="Tabletext"/>
+            </w:pPr>
+            <w:r>
+              <w:t>Completed Use-Case Model Hierarchy</w:t>
+            </w:r>
+          </w:p>
+        </w:tc>
+        <w:tc>
+          <w:tcPr>
+            <w:tcW w:w="2304" w:type="dxa"/>
+          </w:tcPr>
+          <w:p>
+            <w:pPr>
+              <w:pStyle w:val="Tabletext"/>
+            </w:pPr>
+            <w:r>
+              <w:t>Samuel Mallabone, Andrew Black</w:t>
+            </w:r>
+            <w:bookmarkStart w:id="0" w:name="_GoBack"/>
+            <w:bookmarkEnd w:id="0"/>
           </w:p>
         </w:tc>
       </w:tr>
@@ -493,6 +662,7 @@
     <w:p>
       <w:pPr>
         <w:pStyle w:val="Title"/>
+        <w:spacing w:before="240"/>
       </w:pPr>
       <w:r>
         <w:br w:type="page"/>
@@ -3290,22 +3460,11 @@
       <w:r>
         <w:br w:type="page"/>
       </w:r>
-      <w:r>
-        <w:lastRenderedPageBreak/>
-        <w:fldChar w:fldCharType="begin"/>
-      </w:r>
-      <w:r>
-        <w:instrText xml:space="preserve"> TITLE  \* MERGEFORMAT </w:instrText>
-      </w:r>
-      <w:r>
-        <w:fldChar w:fldCharType="separate"/>
-      </w:r>
-      <w:r>
-        <w:t>Modern Software Requirements Specification</w:t>
-      </w:r>
-      <w:r>
-        <w:fldChar w:fldCharType="end"/>
-      </w:r>
+      <w:fldSimple w:instr=" TITLE  \* MERGEFORMAT ">
+        <w:r>
+          <w:t>Modern Software Requirements Specification</w:t>
+        </w:r>
+      </w:fldSimple>
       <w:r>
         <w:t xml:space="preserve"> </w:t>
       </w:r>
@@ -3314,13 +3473,13 @@
       <w:pPr>
         <w:pStyle w:val="Heading1"/>
       </w:pPr>
-      <w:bookmarkStart w:id="0" w:name="_Toc455818116"/>
-      <w:bookmarkStart w:id="1" w:name="_Toc465558691"/>
+      <w:bookmarkStart w:id="1" w:name="_Toc455818116"/>
+      <w:bookmarkStart w:id="2" w:name="_Toc465558691"/>
       <w:r>
         <w:t>Introduction</w:t>
       </w:r>
-      <w:bookmarkEnd w:id="0"/>
       <w:bookmarkEnd w:id="1"/>
+      <w:bookmarkEnd w:id="2"/>
     </w:p>
     <w:p>
       <w:pPr>
@@ -3334,13 +3493,13 @@
       <w:pPr>
         <w:pStyle w:val="Heading2"/>
       </w:pPr>
-      <w:bookmarkStart w:id="2" w:name="_Toc455818117"/>
-      <w:bookmarkStart w:id="3" w:name="_Toc465558692"/>
+      <w:bookmarkStart w:id="3" w:name="_Toc455818117"/>
+      <w:bookmarkStart w:id="4" w:name="_Toc465558692"/>
       <w:r>
         <w:t>Purpose</w:t>
       </w:r>
-      <w:bookmarkEnd w:id="2"/>
       <w:bookmarkEnd w:id="3"/>
+      <w:bookmarkEnd w:id="4"/>
     </w:p>
     <w:p>
       <w:pPr>
@@ -3354,13 +3513,13 @@
       <w:pPr>
         <w:pStyle w:val="Heading2"/>
       </w:pPr>
-      <w:bookmarkStart w:id="4" w:name="_Toc455818118"/>
-      <w:bookmarkStart w:id="5" w:name="_Toc465558693"/>
+      <w:bookmarkStart w:id="5" w:name="_Toc455818118"/>
+      <w:bookmarkStart w:id="6" w:name="_Toc465558693"/>
       <w:r>
         <w:t>Scope</w:t>
       </w:r>
-      <w:bookmarkEnd w:id="4"/>
       <w:bookmarkEnd w:id="5"/>
+      <w:bookmarkEnd w:id="6"/>
     </w:p>
     <w:p>
       <w:pPr>
@@ -3374,13 +3533,13 @@
       <w:pPr>
         <w:pStyle w:val="Heading2"/>
       </w:pPr>
-      <w:bookmarkStart w:id="6" w:name="_Toc455818119"/>
-      <w:bookmarkStart w:id="7" w:name="_Toc465558694"/>
+      <w:bookmarkStart w:id="7" w:name="_Toc455818119"/>
+      <w:bookmarkStart w:id="8" w:name="_Toc465558694"/>
       <w:r>
         <w:t>Definitions, Acronyms and Abbreviations</w:t>
       </w:r>
-      <w:bookmarkEnd w:id="6"/>
       <w:bookmarkEnd w:id="7"/>
+      <w:bookmarkEnd w:id="8"/>
     </w:p>
     <w:tbl>
       <w:tblPr>
@@ -3492,6 +3651,53 @@
           <w:tcPr>
             <w:tcW w:w="1798" w:type="dxa"/>
           </w:tcPr>
+          <w:p>
+            <w:r>
+              <w:t>Ember</w:t>
+            </w:r>
+          </w:p>
+        </w:tc>
+        <w:tc>
+          <w:tcPr>
+            <w:tcW w:w="7058" w:type="dxa"/>
+          </w:tcPr>
+          <w:p>
+            <w:r>
+              <w:t>An open-source JavaScript web framework, based on the model-view-viewmodel pattern.</w:t>
+            </w:r>
+          </w:p>
+        </w:tc>
+      </w:tr>
+      <w:tr>
+        <w:tc>
+          <w:tcPr>
+            <w:tcW w:w="1798" w:type="dxa"/>
+          </w:tcPr>
+          <w:p>
+            <w:r>
+              <w:t>Socket</w:t>
+            </w:r>
+            <w:r>
+              <w:t xml:space="preserve"> (also known as Network Socket)</w:t>
+            </w:r>
+          </w:p>
+        </w:tc>
+        <w:tc>
+          <w:tcPr>
+            <w:tcW w:w="7058" w:type="dxa"/>
+          </w:tcPr>
+          <w:p>
+            <w:r>
+              <w:t>An internal endpoint for sending or receiving data at a single node in a computer network.</w:t>
+            </w:r>
+          </w:p>
+        </w:tc>
+      </w:tr>
+      <w:tr>
+        <w:tc>
+          <w:tcPr>
+            <w:tcW w:w="1798" w:type="dxa"/>
+          </w:tcPr>
           <w:p/>
         </w:tc>
         <w:tc>
@@ -3515,34 +3721,6 @@
           <w:p/>
         </w:tc>
       </w:tr>
-      <w:tr>
-        <w:tc>
-          <w:tcPr>
-            <w:tcW w:w="1798" w:type="dxa"/>
-          </w:tcPr>
-          <w:p/>
-        </w:tc>
-        <w:tc>
-          <w:tcPr>
-            <w:tcW w:w="7058" w:type="dxa"/>
-          </w:tcPr>
-          <w:p/>
-        </w:tc>
-      </w:tr>
-      <w:tr>
-        <w:tc>
-          <w:tcPr>
-            <w:tcW w:w="1798" w:type="dxa"/>
-          </w:tcPr>
-          <w:p/>
-        </w:tc>
-        <w:tc>
-          <w:tcPr>
-            <w:tcW w:w="7058" w:type="dxa"/>
-          </w:tcPr>
-          <w:p/>
-        </w:tc>
-      </w:tr>
     </w:tbl>
     <w:p>
       <w:pPr>
@@ -3561,13 +3739,13 @@
       <w:pPr>
         <w:pStyle w:val="Heading2"/>
       </w:pPr>
-      <w:bookmarkStart w:id="8" w:name="_Toc455818120"/>
-      <w:bookmarkStart w:id="9" w:name="_Toc465558695"/>
+      <w:bookmarkStart w:id="9" w:name="_Toc455818120"/>
+      <w:bookmarkStart w:id="10" w:name="_Toc465558695"/>
       <w:r>
         <w:t>References</w:t>
       </w:r>
-      <w:bookmarkEnd w:id="8"/>
       <w:bookmarkEnd w:id="9"/>
+      <w:bookmarkEnd w:id="10"/>
     </w:p>
     <w:p>
       <w:pPr>
@@ -3581,13 +3759,13 @@
       <w:pPr>
         <w:pStyle w:val="Heading2"/>
       </w:pPr>
-      <w:bookmarkStart w:id="10" w:name="_Toc455818121"/>
-      <w:bookmarkStart w:id="11" w:name="_Toc465558696"/>
+      <w:bookmarkStart w:id="11" w:name="_Toc455818121"/>
+      <w:bookmarkStart w:id="12" w:name="_Toc465558696"/>
       <w:r>
         <w:t>Overview</w:t>
       </w:r>
-      <w:bookmarkEnd w:id="10"/>
       <w:bookmarkEnd w:id="11"/>
+      <w:bookmarkEnd w:id="12"/>
     </w:p>
     <w:p>
       <w:pPr>
@@ -3601,13 +3779,13 @@
       <w:pPr>
         <w:pStyle w:val="Heading1"/>
       </w:pPr>
-      <w:bookmarkStart w:id="12" w:name="_Toc455818122"/>
-      <w:bookmarkStart w:id="13" w:name="_Toc465558697"/>
+      <w:bookmarkStart w:id="13" w:name="_Toc455818122"/>
+      <w:bookmarkStart w:id="14" w:name="_Toc465558697"/>
       <w:r>
         <w:t>Overall Description</w:t>
       </w:r>
-      <w:bookmarkEnd w:id="12"/>
       <w:bookmarkEnd w:id="13"/>
+      <w:bookmarkEnd w:id="14"/>
     </w:p>
     <w:p>
       <w:pPr>
@@ -3621,24 +3799,21 @@
       <w:pPr>
         <w:pStyle w:val="Heading2"/>
       </w:pPr>
-      <w:bookmarkStart w:id="14" w:name="_Toc455818123"/>
-      <w:bookmarkStart w:id="15" w:name="_Toc465558698"/>
-      <w:r>
+      <w:bookmarkStart w:id="15" w:name="_Toc455818123"/>
+      <w:bookmarkStart w:id="16" w:name="_Toc465558698"/>
+      <w:r>
+        <w:lastRenderedPageBreak/>
         <w:t>Use-Case Model Survey</w:t>
       </w:r>
-      <w:bookmarkEnd w:id="14"/>
       <w:bookmarkEnd w:id="15"/>
+      <w:bookmarkEnd w:id="16"/>
     </w:p>
     <w:p>
       <w:pPr>
         <w:pStyle w:val="InfoBlue"/>
       </w:pPr>
       <w:r>
-        <w:t xml:space="preserve"> [This section contains an overview of the use-case model or the subset of the use-case model that is applicable for this subsystem or feature.  This includes a list of names and brief descriptions of all use </w:t>
-      </w:r>
-      <w:r>
-        <w:lastRenderedPageBreak/>
-        <w:t>cases and actors, along with applicable diagrams and relationships. This section describes the use-case model comprehensively, in terms of how the model is structured into packages and what use cases and actors there are in the model. If you are using packages, the document shows the model structure hierarchically.]</w:t>
+        <w:t xml:space="preserve"> [This section contains an overview of the use-case model or the subset of the use-case model that is applicable for this subsystem or feature.  This includes a list of names and brief descriptions of all use cases and actors, along with applicable diagrams and relationships. This section describes the use-case model comprehensively, in terms of how the model is structured into packages and what use cases and actors there are in the model. If you are using packages, the document shows the model structure hierarchically.]</w:t>
       </w:r>
       <w:r>
         <w:t xml:space="preserve"> </w:t>
@@ -3648,11 +3823,11 @@
       <w:pPr>
         <w:pStyle w:val="Heading3"/>
       </w:pPr>
-      <w:bookmarkStart w:id="16" w:name="_Toc465558699"/>
+      <w:bookmarkStart w:id="17" w:name="_Toc465558699"/>
       <w:r>
         <w:t>Introduction</w:t>
       </w:r>
-      <w:bookmarkEnd w:id="16"/>
+      <w:bookmarkEnd w:id="17"/>
     </w:p>
     <w:p>
       <w:pPr>
@@ -3666,11 +3841,11 @@
       <w:pPr>
         <w:pStyle w:val="Heading3"/>
       </w:pPr>
-      <w:bookmarkStart w:id="17" w:name="_Toc465558700"/>
+      <w:bookmarkStart w:id="18" w:name="_Toc465558700"/>
       <w:r>
         <w:t>Survey Description</w:t>
       </w:r>
-      <w:bookmarkEnd w:id="17"/>
+      <w:bookmarkEnd w:id="18"/>
     </w:p>
     <w:p>
       <w:pPr>
@@ -3684,11 +3859,11 @@
       <w:pPr>
         <w:pStyle w:val="Heading3"/>
       </w:pPr>
-      <w:bookmarkStart w:id="18" w:name="_Toc465558701"/>
+      <w:bookmarkStart w:id="19" w:name="_Toc465558701"/>
       <w:r>
         <w:t>Use-Case Model Hierarchy</w:t>
       </w:r>
-      <w:bookmarkEnd w:id="18"/>
+      <w:bookmarkEnd w:id="19"/>
       <w:r>
         <w:t xml:space="preserve"> </w:t>
       </w:r>
@@ -4241,6 +4416,7 @@
           </w:tcPr>
           <w:p>
             <w:r>
+              <w:lastRenderedPageBreak/>
               <w:t>CompleteAssessmentTest</w:t>
             </w:r>
           </w:p>
@@ -4297,7 +4473,6 @@
           </w:tcPr>
           <w:p>
             <w:r>
-              <w:lastRenderedPageBreak/>
               <w:t>ManageAppointments</w:t>
             </w:r>
           </w:p>
@@ -4470,12 +4645,12 @@
       <w:pPr>
         <w:pStyle w:val="Heading3"/>
       </w:pPr>
-      <w:bookmarkStart w:id="19" w:name="_Toc465558702"/>
+      <w:bookmarkStart w:id="20" w:name="_Toc465558702"/>
       <w:r>
         <w:lastRenderedPageBreak/>
         <w:t>Diagrams of the Use-Case Model</w:t>
       </w:r>
-      <w:bookmarkEnd w:id="19"/>
+      <w:bookmarkEnd w:id="20"/>
     </w:p>
     <w:p>
       <w:r>
@@ -4518,8 +4693,6 @@
           </wp:inline>
         </w:drawing>
       </w:r>
-      <w:bookmarkStart w:id="20" w:name="_GoBack"/>
-      <w:bookmarkEnd w:id="20"/>
     </w:p>
     <w:p>
       <w:pPr>
@@ -9627,12 +9800,183 @@
     <w:p>
       <w:pPr>
         <w:pStyle w:val="Heading3"/>
-      </w:pPr>
-      <w:bookmarkStart w:id="53" w:name="_Toc456660591"/>
-      <w:bookmarkStart w:id="54" w:name="_Toc457262463"/>
-      <w:bookmarkStart w:id="55" w:name="_Toc465558714"/>
+        <w:numPr>
+          <w:ilvl w:val="2"/>
+          <w:numId w:val="6"/>
+        </w:numPr>
+      </w:pPr>
+      <w:bookmarkStart w:id="53" w:name="_Toc456660592"/>
+      <w:bookmarkStart w:id="54" w:name="_Toc457262464"/>
+      <w:bookmarkStart w:id="55" w:name="_Toc465558715"/>
+      <w:bookmarkStart w:id="56" w:name="_Toc465558714"/>
+      <w:bookmarkStart w:id="57" w:name="_Toc457262463"/>
+      <w:bookmarkStart w:id="58" w:name="_Toc456660591"/>
       <w:r>
         <w:t>&lt;Supportability Requirement One&gt;</w:t>
+      </w:r>
+      <w:bookmarkEnd w:id="56"/>
+      <w:bookmarkEnd w:id="57"/>
+      <w:bookmarkEnd w:id="58"/>
+    </w:p>
+    <w:p>
+      <w:pPr>
+        <w:pStyle w:val="InfoBlue"/>
+      </w:pPr>
+      <w:r>
+        <w:t>[The requirement description.]</w:t>
+      </w:r>
+    </w:p>
+    <w:p>
+      <w:pPr>
+        <w:pStyle w:val="BodyText"/>
+      </w:pPr>
+      <w:r>
+        <w:t>GitHub will be used for version control during the rapid app development process to ensure accuracy and consistency throughout the life cycle. Versions will be individually committed by each developer until finished, followed by the collection of all versions to form a final report that can be found in a single location.</w:t>
+      </w:r>
+    </w:p>
+    <w:p>
+      <w:pPr>
+        <w:pStyle w:val="BodyText"/>
+      </w:pPr>
+    </w:p>
+    <w:p>
+      <w:pPr>
+        <w:pStyle w:val="Heading3"/>
+        <w:numPr>
+          <w:ilvl w:val="2"/>
+          <w:numId w:val="6"/>
+        </w:numPr>
+      </w:pPr>
+      <w:r>
+        <w:t>&lt;Supportability Requirement Two&gt;</w:t>
+      </w:r>
+    </w:p>
+    <w:p>
+      <w:pPr>
+        <w:pStyle w:val="InfoBlue"/>
+      </w:pPr>
+      <w:r>
+        <w:t>[The requirement description.]</w:t>
+      </w:r>
+    </w:p>
+    <w:p>
+      <w:pPr>
+        <w:pStyle w:val="BodyText"/>
+      </w:pPr>
+      <w:r>
+        <w:t>The webpage should be available and accessible on any web browser the customer wishes to view it on. Cross-browser support systems will be introduced to ensure the developers priority to create a supported application, and will be maintained for a variety of different devices. Browsera is a free to download application used to compare browser output and report Javascript errors that might arise from various browsers.</w:t>
+      </w:r>
+    </w:p>
+    <w:p>
+      <w:pPr>
+        <w:pStyle w:val="BodyText"/>
+      </w:pPr>
+    </w:p>
+    <w:p>
+      <w:pPr>
+        <w:pStyle w:val="Heading3"/>
+        <w:numPr>
+          <w:ilvl w:val="2"/>
+          <w:numId w:val="6"/>
+        </w:numPr>
+      </w:pPr>
+      <w:r>
+        <w:t>&lt;Supportability Requirement Three&gt;</w:t>
+      </w:r>
+    </w:p>
+    <w:p>
+      <w:pPr>
+        <w:pStyle w:val="InfoBlue"/>
+      </w:pPr>
+      <w:r>
+        <w:t>[The requirement description.]</w:t>
+      </w:r>
+    </w:p>
+    <w:p>
+      <w:pPr>
+        <w:pStyle w:val="BodyText"/>
+      </w:pPr>
+      <w:r>
+        <w:t>The system needs to be installed and hosted on the Marcotte Physiotherapy Clinic central server that is capable to run Node.js framework. The software team will develop the system in a way that allows for compatibility on the Clinic’s central server, maintained as needed in order to ensure availability 24/7 for patients.</w:t>
+      </w:r>
+    </w:p>
+    <w:p>
+      <w:pPr>
+        <w:pStyle w:val="Heading3"/>
+        <w:numPr>
+          <w:ilvl w:val="0"/>
+          <w:numId w:val="0"/>
+        </w:numPr>
+        <w:ind w:left="720"/>
+      </w:pPr>
+    </w:p>
+    <w:p>
+      <w:pPr>
+        <w:pStyle w:val="Heading3"/>
+        <w:numPr>
+          <w:ilvl w:val="2"/>
+          <w:numId w:val="6"/>
+        </w:numPr>
+      </w:pPr>
+      <w:r>
+        <w:t>&lt;Supportability Requirement Four&gt;</w:t>
+      </w:r>
+    </w:p>
+    <w:p>
+      <w:pPr>
+        <w:pStyle w:val="InfoBlue"/>
+      </w:pPr>
+      <w:r>
+        <w:t>[The requirement description.]</w:t>
+      </w:r>
+    </w:p>
+    <w:p>
+      <w:pPr>
+        <w:pStyle w:val="BodyText"/>
+      </w:pPr>
+      <w:r>
+        <w:t>PayPal API will be adopted to handle user payment transactions on the webpage with verification. PayPal’s reputable brand name third party interface will prevent any errors that might be a result of building a unique payment system from scratch. Embedding this in the system offers peace of mind for the clients that their money is being handled with care.</w:t>
+      </w:r>
+    </w:p>
+    <w:p>
+      <w:pPr>
+        <w:pStyle w:val="BodyText"/>
+      </w:pPr>
+    </w:p>
+    <w:p>
+      <w:pPr>
+        <w:pStyle w:val="Heading3"/>
+        <w:numPr>
+          <w:ilvl w:val="2"/>
+          <w:numId w:val="6"/>
+        </w:numPr>
+      </w:pPr>
+      <w:r>
+        <w:t>&lt;Supportability Requirement Five&gt;</w:t>
+      </w:r>
+    </w:p>
+    <w:p>
+      <w:pPr>
+        <w:pStyle w:val="InfoBlue"/>
+      </w:pPr>
+      <w:r>
+        <w:t>[The requirement description.]</w:t>
+      </w:r>
+    </w:p>
+    <w:p>
+      <w:pPr>
+        <w:pStyle w:val="BodyText"/>
+      </w:pPr>
+      <w:r>
+        <w:t>New video exercises and tutorials will be added regularly to avoid staleness of an out-of-date website. Material will be added to the website to ultimately better the patient’s experience by allowing access to as much useful content as possible.</w:t>
+      </w:r>
+    </w:p>
+    <w:p>
+      <w:pPr>
+        <w:pStyle w:val="Heading2"/>
+      </w:pPr>
+      <w:r>
+        <w:t>Design Constraints</w:t>
       </w:r>
       <w:bookmarkEnd w:id="53"/>
       <w:bookmarkEnd w:id="54"/>
@@ -9643,44 +9987,152 @@
         <w:pStyle w:val="InfoBlue"/>
       </w:pPr>
       <w:r>
+        <w:t>[This section should indicate any design constraints on the system being built. Design constraints represent design decisions that have been mandated and must be adhered to.  Examples include software languages, software process requirements, prescribed use of developmental tools, architectural and design constraints, purchased components, class libraries, etc.]</w:t>
+      </w:r>
+    </w:p>
+    <w:p>
+      <w:pPr>
+        <w:pStyle w:val="Heading3"/>
+        <w:numPr>
+          <w:ilvl w:val="2"/>
+          <w:numId w:val="6"/>
+        </w:numPr>
+      </w:pPr>
+      <w:bookmarkStart w:id="59" w:name="_Toc456660594"/>
+      <w:bookmarkStart w:id="60" w:name="_Toc457262466"/>
+      <w:bookmarkStart w:id="61" w:name="_Toc465558717"/>
+      <w:bookmarkStart w:id="62" w:name="_Toc465558716"/>
+      <w:bookmarkStart w:id="63" w:name="_Toc457262465"/>
+      <w:bookmarkStart w:id="64" w:name="_Toc456660593"/>
+      <w:r>
+        <w:t>&lt;Design Constraint One&gt;</w:t>
+      </w:r>
+      <w:bookmarkEnd w:id="62"/>
+      <w:bookmarkEnd w:id="63"/>
+      <w:bookmarkEnd w:id="64"/>
+    </w:p>
+    <w:p>
+      <w:pPr>
+        <w:pStyle w:val="InfoBlue"/>
+      </w:pPr>
+      <w:r>
         <w:t>[The requirement description.]</w:t>
       </w:r>
     </w:p>
     <w:p>
       <w:pPr>
+        <w:pStyle w:val="BodyText"/>
+      </w:pPr>
+      <w:r>
+        <w:t>The Self Start system holds private information about a variety of patients, including medical and billing information. As a result, it should be heavily protected to maintain privacy between patients, and abide by any and all doctor-patient confidentiality laws. This will be completed by using HTTPS as its internet communication protocol to generate secure encryption keys between the server and client browser’s.</w:t>
+      </w:r>
+    </w:p>
+    <w:p>
+      <w:pPr>
+        <w:pStyle w:val="BodyText"/>
+      </w:pPr>
+    </w:p>
+    <w:p>
+      <w:pPr>
+        <w:pStyle w:val="Heading3"/>
+        <w:numPr>
+          <w:ilvl w:val="2"/>
+          <w:numId w:val="6"/>
+        </w:numPr>
+      </w:pPr>
+      <w:r>
+        <w:t>&lt;Design Constraint Two&gt;</w:t>
+      </w:r>
+    </w:p>
+    <w:p>
+      <w:pPr>
+        <w:pStyle w:val="InfoBlue"/>
+      </w:pPr>
+      <w:r>
+        <w:t>[The requirement description.]</w:t>
+      </w:r>
+    </w:p>
+    <w:p>
+      <w:pPr>
+        <w:pStyle w:val="BodyText"/>
+      </w:pPr>
+      <w:r>
+        <w:lastRenderedPageBreak/>
+        <w:t>The exercise tutorial videos uploaded on the web application must be accurate, and free from flaws in technique. The videos must be easy to follow along with, considering it will be serving patients of all levels of capability.</w:t>
+      </w:r>
+    </w:p>
+    <w:p>
+      <w:pPr>
+        <w:pStyle w:val="BodyText"/>
+      </w:pPr>
+    </w:p>
+    <w:p>
+      <w:pPr>
+        <w:pStyle w:val="Heading3"/>
+        <w:numPr>
+          <w:ilvl w:val="2"/>
+          <w:numId w:val="6"/>
+        </w:numPr>
+      </w:pPr>
+      <w:r>
+        <w:t>&lt;Design Constraint Three&gt;</w:t>
+      </w:r>
+    </w:p>
+    <w:p>
+      <w:pPr>
+        <w:pStyle w:val="InfoBlue"/>
+      </w:pPr>
+      <w:r>
+        <w:t>[The requirement description.]</w:t>
+      </w:r>
+    </w:p>
+    <w:p>
+      <w:pPr>
+        <w:pStyle w:val="BodyText"/>
+      </w:pPr>
+      <w:r>
+        <w:t>The webpage should be constructed in a way that includes menu items, guidance, and animations that allow for smooth and easy access throughout the user’s experience. The user should not spend a lot time to understand how to use the application, but instead be seamlessly introduced to the format of functionalities in order to get the full efficiency out of Self Start’s online physiotherapy service.</w:t>
+      </w:r>
+    </w:p>
+    <w:p>
+      <w:pPr>
+        <w:pStyle w:val="BodyText"/>
+      </w:pPr>
+    </w:p>
+    <w:p>
+      <w:pPr>
+        <w:pStyle w:val="Heading3"/>
+        <w:numPr>
+          <w:ilvl w:val="2"/>
+          <w:numId w:val="6"/>
+        </w:numPr>
+      </w:pPr>
+      <w:r>
+        <w:t>&lt;Design Constraint Four&gt;</w:t>
+      </w:r>
+    </w:p>
+    <w:p>
+      <w:pPr>
+        <w:pStyle w:val="InfoBlue"/>
+      </w:pPr>
+      <w:r>
+        <w:t>[The requirement description.]</w:t>
+      </w:r>
+    </w:p>
+    <w:p>
+      <w:pPr>
+        <w:pStyle w:val="BodyText"/>
+      </w:pPr>
+      <w:r>
+        <w:t>The database containing scheduling information on the physiotherapists will be created in such a way that prevents conflicts between appointments. If a patient has previously booked an appointment with a physiotherapist, a different patient cannot schedule an appointment for that time with the same physiotherapist. The database will continuously update to keep scheduling information accessible at all times to ensure this is not the case.</w:t>
+      </w:r>
+    </w:p>
+    <w:p>
+      <w:pPr>
         <w:pStyle w:val="Heading2"/>
       </w:pPr>
-      <w:bookmarkStart w:id="56" w:name="_Toc456660592"/>
-      <w:bookmarkStart w:id="57" w:name="_Toc457262464"/>
-      <w:bookmarkStart w:id="58" w:name="_Toc465558715"/>
-      <w:r>
-        <w:t>Design Constraints</w:t>
-      </w:r>
-      <w:bookmarkEnd w:id="56"/>
-      <w:bookmarkEnd w:id="57"/>
-      <w:bookmarkEnd w:id="58"/>
-    </w:p>
-    <w:p>
-      <w:pPr>
-        <w:pStyle w:val="InfoBlue"/>
-      </w:pPr>
-      <w:r>
-        <w:t xml:space="preserve">[This section should indicate any design constraints on the system being built. Design constraints represent design decisions that have been mandated and must be adhered to.  Examples include software languages, software process requirements, prescribed use of developmental tools, architectural and design </w:t>
-      </w:r>
-      <w:r>
-        <w:lastRenderedPageBreak/>
-        <w:t>constraints, purchased components, class libraries, etc.]</w:t>
-      </w:r>
-    </w:p>
-    <w:p>
-      <w:pPr>
-        <w:pStyle w:val="Heading3"/>
-      </w:pPr>
-      <w:bookmarkStart w:id="59" w:name="_Toc456660593"/>
-      <w:bookmarkStart w:id="60" w:name="_Toc457262465"/>
-      <w:bookmarkStart w:id="61" w:name="_Toc465558716"/>
-      <w:r>
-        <w:t>&lt;Design Constraint One&gt;</w:t>
+      <w:r>
+        <w:t>Online User Documentation and Help System Requirements</w:t>
       </w:r>
       <w:bookmarkEnd w:id="59"/>
       <w:bookmarkEnd w:id="60"/>
@@ -9691,30 +10143,21 @@
         <w:pStyle w:val="InfoBlue"/>
       </w:pPr>
       <w:r>
-        <w:t>[The requirement description.]</w:t>
-      </w:r>
-    </w:p>
-    <w:p>
-      <w:pPr>
-        <w:pStyle w:val="Heading2"/>
-      </w:pPr>
-      <w:bookmarkStart w:id="62" w:name="_Toc456660594"/>
-      <w:bookmarkStart w:id="63" w:name="_Toc457262466"/>
-      <w:bookmarkStart w:id="64" w:name="_Toc465558717"/>
-      <w:r>
-        <w:t>Online User Documentation and Help System Requirements</w:t>
-      </w:r>
-      <w:bookmarkEnd w:id="62"/>
-      <w:bookmarkEnd w:id="63"/>
-      <w:bookmarkEnd w:id="64"/>
-    </w:p>
-    <w:p>
-      <w:pPr>
-        <w:pStyle w:val="InfoBlue"/>
-      </w:pPr>
-      <w:r>
         <w:t>[Describes the requirements, if any, for on-line user documentation, help systems, help about notices, etc.]</w:t>
       </w:r>
+    </w:p>
+    <w:p>
+      <w:pPr>
+        <w:pStyle w:val="BodyText"/>
+      </w:pPr>
+      <w:r>
+        <w:t>The Developers plan to complete the program under the rules of modular programming and delegated individual tasks. Delegated tasks ensure that each developer is an expert in at least one area of the entire system, and can provide a complete technical documentation on the system with combined knowledge. The documentation and system help will be consistent and thorough, yet still basic enough for the system administrator to follow when they have any questions or concerns with how the program is supposed to operate. The Self Start system will include 1 year worth of personal support from any or all team members, and provide each member’s contact information, since all of the developers are returning for a final undergraduate year at Western University.</w:t>
+      </w:r>
+    </w:p>
+    <w:p>
+      <w:pPr>
+        <w:pStyle w:val="BodyText"/>
+      </w:pPr>
     </w:p>
     <w:p>
       <w:pPr>
@@ -9740,12 +10183,20 @@
     </w:p>
     <w:p>
       <w:pPr>
-        <w:pStyle w:val="Heading2"/>
+        <w:pStyle w:val="BodyText"/>
       </w:pPr>
       <w:bookmarkStart w:id="68" w:name="_Toc456660596"/>
       <w:bookmarkStart w:id="69" w:name="_Toc457262468"/>
       <w:bookmarkStart w:id="70" w:name="_Toc465558719"/>
       <w:r>
+        <w:t xml:space="preserve">As the system developers are not qualified physiotherapists, experts need to be hired in order to model the required exercises correctly. Since physiotherapy is a complex art form at a small scale, even the smallest errors in technique could be dangerous to the patient’s health, and should be avoided by hiring professionals. This is the main area of concern regarding paid components for the system. The open source PayPal API to authenticate user payments is free to use, and therefore not a concern for budgeting. Payment authentication is an important feature that needs to operate flawlessly in order to maintain relationships with paying customers, and PayPal was sought to be the most efficient way to complete this feature after much research. </w:t>
+      </w:r>
+    </w:p>
+    <w:p>
+      <w:pPr>
+        <w:pStyle w:val="Heading2"/>
+      </w:pPr>
+      <w:r>
         <w:t>Interfaces</w:t>
       </w:r>
       <w:bookmarkEnd w:id="68"/>
@@ -9764,11 +10215,180 @@
       <w:pPr>
         <w:pStyle w:val="Heading3"/>
       </w:pPr>
-      <w:bookmarkStart w:id="71" w:name="_Toc456660597"/>
-      <w:bookmarkStart w:id="72" w:name="_Toc457262469"/>
-      <w:bookmarkStart w:id="73" w:name="_Toc465558720"/>
-      <w:r>
+      <w:bookmarkStart w:id="71" w:name="_Toc456660601"/>
+      <w:bookmarkStart w:id="72" w:name="_Toc457262473"/>
+      <w:bookmarkStart w:id="73" w:name="_Toc465558724"/>
+      <w:bookmarkStart w:id="74" w:name="_Toc456660597"/>
+      <w:bookmarkStart w:id="75" w:name="_Toc457262469"/>
+      <w:bookmarkStart w:id="76" w:name="_Toc465558720"/>
+      <w:r>
+        <w:lastRenderedPageBreak/>
         <w:t>User Interfaces</w:t>
+      </w:r>
+      <w:bookmarkEnd w:id="74"/>
+      <w:bookmarkEnd w:id="75"/>
+      <w:bookmarkEnd w:id="76"/>
+    </w:p>
+    <w:p>
+      <w:pPr>
+        <w:ind w:left="720"/>
+        <w:rPr>
+          <w:sz w:val="22"/>
+        </w:rPr>
+      </w:pPr>
+      <w:r>
+        <w:rPr>
+          <w:sz w:val="22"/>
+        </w:rPr>
+        <w:t>The application will support two primary views which will depend on the permissions of the user. In short, there will be a Physiotherapist view and a Client view. These interfaces will be designed for usability as it needs to allow easy navigation and understandability. Lastly, there will be a tertiary Admin view solely for the administer of the system. This view allows extensive permissions and administration of the application.</w:t>
+      </w:r>
+    </w:p>
+    <w:p/>
+    <w:p>
+      <w:pPr>
+        <w:pStyle w:val="Heading3"/>
+      </w:pPr>
+      <w:bookmarkStart w:id="77" w:name="_Toc456660598"/>
+      <w:bookmarkStart w:id="78" w:name="_Toc457262470"/>
+      <w:bookmarkStart w:id="79" w:name="_Toc465558721"/>
+      <w:r>
+        <w:t>Hardware Interfaces</w:t>
+      </w:r>
+      <w:bookmarkEnd w:id="77"/>
+      <w:bookmarkEnd w:id="78"/>
+      <w:bookmarkEnd w:id="79"/>
+    </w:p>
+    <w:p>
+      <w:pPr>
+        <w:ind w:left="720"/>
+      </w:pPr>
+      <w:r>
+        <w:rPr>
+          <w:sz w:val="22"/>
+        </w:rPr>
+        <w:t>This application will require hardware interfaces. A server that is able to be accessed through HTTP requests is required. Experimental tests and modifications may be performed using port 8080 however by default the server will be listening on port 80, therefore our client-side port will be 80 by default. For security, the Secure-Socket Layer will be used also known as Transport Layer Security. IP addresses are unknown at this time. The server should also be running 24/7 without interruption.</w:t>
+      </w:r>
+    </w:p>
+    <w:p>
+      <w:pPr>
+        <w:ind w:left="720"/>
+      </w:pPr>
+    </w:p>
+    <w:p>
+      <w:pPr>
+        <w:pStyle w:val="Heading3"/>
+      </w:pPr>
+      <w:bookmarkStart w:id="80" w:name="_Toc456660599"/>
+      <w:bookmarkStart w:id="81" w:name="_Toc457262471"/>
+      <w:bookmarkStart w:id="82" w:name="_Toc465558722"/>
+      <w:r>
+        <w:t>Software Interfaces</w:t>
+      </w:r>
+      <w:bookmarkEnd w:id="80"/>
+      <w:bookmarkEnd w:id="81"/>
+      <w:bookmarkEnd w:id="82"/>
+    </w:p>
+    <w:p>
+      <w:pPr>
+        <w:pStyle w:val="ListParagraph"/>
+        <w:numPr>
+          <w:ilvl w:val="0"/>
+          <w:numId w:val="5"/>
+        </w:numPr>
+        <w:rPr>
+          <w:sz w:val="22"/>
+          <w:szCs w:val="22"/>
+        </w:rPr>
+      </w:pPr>
+      <w:r>
+        <w:rPr>
+          <w:sz w:val="22"/>
+          <w:szCs w:val="22"/>
+        </w:rPr>
+        <w:t>For this application, we will be using an external JavaScript framework by the name of ember.js, as this requires a large amount of detail and many different user interactions. The use of this framework allows for complex user-interactions by managing the complexity of the web app. This is a third-party framework that is free and provides the described extension to JavaScript.</w:t>
+      </w:r>
+    </w:p>
+    <w:p>
+      <w:pPr>
+        <w:pStyle w:val="ListParagraph"/>
+        <w:numPr>
+          <w:ilvl w:val="0"/>
+          <w:numId w:val="5"/>
+        </w:numPr>
+        <w:rPr>
+          <w:sz w:val="22"/>
+        </w:rPr>
+      </w:pPr>
+      <w:r>
+        <w:rPr>
+          <w:sz w:val="22"/>
+          <w:szCs w:val="22"/>
+        </w:rPr>
+        <w:t>Like many other projects, this will require a purchased component. Due to the need to</w:t>
+      </w:r>
+      <w:r>
+        <w:rPr>
+          <w:sz w:val="24"/>
+        </w:rPr>
+        <w:t xml:space="preserve"> </w:t>
+      </w:r>
+      <w:r>
+        <w:rPr>
+          <w:sz w:val="22"/>
+        </w:rPr>
+        <w:t>continuously run the application, a web server that is always active must be purchased and used to host the final product as well as dealing with user traffic. For testing purposes a development server will be used however, the deployed product will contain this purchased component.</w:t>
+      </w:r>
+    </w:p>
+    <w:p>
+      <w:pPr>
+        <w:pStyle w:val="ListParagraph"/>
+        <w:numPr>
+          <w:ilvl w:val="0"/>
+          <w:numId w:val="5"/>
+        </w:numPr>
+        <w:rPr>
+          <w:sz w:val="22"/>
+        </w:rPr>
+      </w:pPr>
+      <w:r>
+        <w:rPr>
+          <w:sz w:val="22"/>
+        </w:rPr>
+        <w:t>Finally, a database will be required for this. Similar to many new systems, a new database will be used. This will possibly be filled with prior data from the previous software system Marcotte Physiotherapy had implemented. This component is an interface to view the records in an organized manor and will interact with the newly developed system. It is a newly created component.</w:t>
+      </w:r>
+    </w:p>
+    <w:p/>
+    <w:p>
+      <w:pPr>
+        <w:pStyle w:val="Heading3"/>
+      </w:pPr>
+      <w:bookmarkStart w:id="83" w:name="_Toc456660600"/>
+      <w:bookmarkStart w:id="84" w:name="_Toc457262472"/>
+      <w:bookmarkStart w:id="85" w:name="_Toc465558723"/>
+      <w:r>
+        <w:t>Communications Interfaces</w:t>
+      </w:r>
+      <w:bookmarkEnd w:id="83"/>
+      <w:bookmarkEnd w:id="84"/>
+      <w:bookmarkEnd w:id="85"/>
+    </w:p>
+    <w:p>
+      <w:pPr>
+        <w:ind w:left="720"/>
+      </w:pPr>
+      <w:r>
+        <w:rPr>
+          <w:sz w:val="22"/>
+        </w:rPr>
+        <w:t>There must be a communication interface to handle the exchange of information between the client machine and the server that is hosting the application (Unknown at this time). As discussed above, an HTTP server will be used along with Transport Layer Security (TLS) primarily on port 80. This will be directly connected to the internet server and will ensure the safe transmission of data.</w:t>
+      </w:r>
+    </w:p>
+    <w:p>
+      <w:pPr>
+        <w:pStyle w:val="Heading2"/>
+      </w:pPr>
+      <w:r>
+        <w:t>Licensing Requirements</w:t>
       </w:r>
       <w:bookmarkEnd w:id="71"/>
       <w:bookmarkEnd w:id="72"/>
@@ -9779,94 +10399,6 @@
         <w:pStyle w:val="InfoBlue"/>
       </w:pPr>
       <w:r>
-        <w:t>[Describe the user interfaces that are to be implemented by the software.]</w:t>
-      </w:r>
-    </w:p>
-    <w:p>
-      <w:pPr>
-        <w:pStyle w:val="Heading3"/>
-      </w:pPr>
-      <w:bookmarkStart w:id="74" w:name="_Toc456660598"/>
-      <w:bookmarkStart w:id="75" w:name="_Toc457262470"/>
-      <w:bookmarkStart w:id="76" w:name="_Toc465558721"/>
-      <w:r>
-        <w:t>Hardware Interfaces</w:t>
-      </w:r>
-      <w:bookmarkEnd w:id="74"/>
-      <w:bookmarkEnd w:id="75"/>
-      <w:bookmarkEnd w:id="76"/>
-    </w:p>
-    <w:p>
-      <w:pPr>
-        <w:pStyle w:val="InfoBlue"/>
-      </w:pPr>
-      <w:r>
-        <w:t>[This section defines any hardware interfaces that are to be supported by the software, including logical structure, physical addresses, expected behavior, etc.]</w:t>
-      </w:r>
-    </w:p>
-    <w:p>
-      <w:pPr>
-        <w:pStyle w:val="Heading3"/>
-      </w:pPr>
-      <w:bookmarkStart w:id="77" w:name="_Toc456660599"/>
-      <w:bookmarkStart w:id="78" w:name="_Toc457262471"/>
-      <w:bookmarkStart w:id="79" w:name="_Toc465558722"/>
-      <w:r>
-        <w:t>Software Interfaces</w:t>
-      </w:r>
-      <w:bookmarkEnd w:id="77"/>
-      <w:bookmarkEnd w:id="78"/>
-      <w:bookmarkEnd w:id="79"/>
-    </w:p>
-    <w:p>
-      <w:pPr>
-        <w:pStyle w:val="InfoBlue"/>
-      </w:pPr>
-      <w:r>
-        <w:t>[This section describes software interfaces to other components of the software system. These may be purchased components, components reused from another application, or components being developed for subsystems outside of the scope of this SRS, but with which this software application must interact.]</w:t>
-      </w:r>
-    </w:p>
-    <w:p>
-      <w:pPr>
-        <w:pStyle w:val="Heading3"/>
-      </w:pPr>
-      <w:bookmarkStart w:id="80" w:name="_Toc456660600"/>
-      <w:bookmarkStart w:id="81" w:name="_Toc457262472"/>
-      <w:bookmarkStart w:id="82" w:name="_Toc465558723"/>
-      <w:r>
-        <w:t>Communications Interfaces</w:t>
-      </w:r>
-      <w:bookmarkEnd w:id="80"/>
-      <w:bookmarkEnd w:id="81"/>
-      <w:bookmarkEnd w:id="82"/>
-    </w:p>
-    <w:p>
-      <w:pPr>
-        <w:pStyle w:val="InfoBlue"/>
-      </w:pPr>
-      <w:r>
-        <w:t>[Describe any communications interfaces to other systems or devices such as local area networks, remote serial devices, etc.]</w:t>
-      </w:r>
-    </w:p>
-    <w:p>
-      <w:pPr>
-        <w:pStyle w:val="Heading2"/>
-      </w:pPr>
-      <w:bookmarkStart w:id="83" w:name="_Toc456660601"/>
-      <w:bookmarkStart w:id="84" w:name="_Toc457262473"/>
-      <w:bookmarkStart w:id="85" w:name="_Toc465558724"/>
-      <w:r>
-        <w:t>Licensing Requirements</w:t>
-      </w:r>
-      <w:bookmarkEnd w:id="83"/>
-      <w:bookmarkEnd w:id="84"/>
-      <w:bookmarkEnd w:id="85"/>
-    </w:p>
-    <w:p>
-      <w:pPr>
-        <w:pStyle w:val="InfoBlue"/>
-      </w:pPr>
-      <w:r>
         <w:t>[Defines any licensing enforcement requirements or other usage restriction requirements that are to be exhibited by the software.]</w:t>
       </w:r>
     </w:p>
@@ -9908,11 +10440,151 @@
     </w:p>
     <w:p>
       <w:pPr>
+        <w:ind w:left="720"/>
+        <w:rPr>
+          <w:sz w:val="22"/>
+        </w:rPr>
+      </w:pPr>
+      <w:r>
+        <w:t>T</w:t>
+      </w:r>
+      <w:r>
+        <w:rPr>
+          <w:sz w:val="22"/>
+        </w:rPr>
+        <w:t>o accompany this project, a set of applicable standards must be complied to.</w:t>
+      </w:r>
+      <w:r>
+        <w:rPr>
+          <w:sz w:val="22"/>
+        </w:rPr>
+        <w:t xml:space="preserve"> These standards </w:t>
+      </w:r>
+      <w:r>
+        <w:rPr>
+          <w:sz w:val="22"/>
+        </w:rPr>
+        <w:lastRenderedPageBreak/>
+        <w:t>consist of; legal standards, quality and regulatory standards and finally industry standards for usability, interoperability, and operating system compliance.</w:t>
+      </w:r>
+    </w:p>
+    <w:p>
+      <w:pPr>
+        <w:ind w:left="720"/>
+        <w:rPr>
+          <w:sz w:val="22"/>
+        </w:rPr>
+      </w:pPr>
+    </w:p>
+    <w:p>
+      <w:pPr>
+        <w:widowControl/>
+        <w:spacing w:line="240" w:lineRule="auto"/>
+        <w:ind w:left="720"/>
+        <w:rPr>
+          <w:sz w:val="24"/>
+          <w:szCs w:val="24"/>
+        </w:rPr>
+      </w:pPr>
+      <w:r>
+        <w:rPr>
+          <w:sz w:val="22"/>
+        </w:rPr>
+        <w:t>The first set of applicable standards require that the application takes extra care in dealing with patient records and information. The document states “</w:t>
+      </w:r>
+      <w:r>
+        <w:rPr>
+          <w:sz w:val="22"/>
+          <w:szCs w:val="24"/>
+        </w:rPr>
+        <w:t>Provide secure authentication system to protect the privacy of the patients and to guarantee th</w:t>
+      </w:r>
+      <w:r>
+        <w:rPr>
+          <w:sz w:val="22"/>
+          <w:szCs w:val="24"/>
+        </w:rPr>
+        <w:t>e confidentiality of their data”. This</w:t>
+      </w:r>
+      <w:r>
+        <w:rPr>
+          <w:sz w:val="22"/>
+        </w:rPr>
+        <w:t xml:space="preserve"> creates the need to provide data protection for all users of the application. Measures will also be implemented to protect the database, ensuring that data is handled securely and without corruption.</w:t>
+      </w:r>
+    </w:p>
+    <w:p>
+      <w:pPr>
+        <w:ind w:left="720"/>
+        <w:rPr>
+          <w:sz w:val="22"/>
+        </w:rPr>
+      </w:pPr>
+    </w:p>
+    <w:p>
+      <w:pPr>
+        <w:ind w:left="720"/>
+        <w:rPr>
+          <w:sz w:val="22"/>
+        </w:rPr>
+      </w:pPr>
+      <w:r>
+        <w:rPr>
+          <w:sz w:val="22"/>
+        </w:rPr>
+        <w:t xml:space="preserve">There must also be a set of usability standards to ensure accessibility to those with visual impairment. These standards will conform with any current policies in effect at Marcotte Physiotherapy. </w:t>
+      </w:r>
+    </w:p>
+    <w:p>
+      <w:pPr>
+        <w:ind w:left="720"/>
+        <w:rPr>
+          <w:sz w:val="22"/>
+        </w:rPr>
+      </w:pPr>
+    </w:p>
+    <w:p>
+      <w:pPr>
+        <w:widowControl/>
+        <w:spacing w:line="240" w:lineRule="auto"/>
+        <w:ind w:left="720"/>
+        <w:rPr>
+          <w:sz w:val="22"/>
+          <w:szCs w:val="24"/>
+        </w:rPr>
+      </w:pPr>
+      <w:r>
+        <w:rPr>
+          <w:sz w:val="22"/>
+        </w:rPr>
+        <w:t xml:space="preserve">The last of standards is based on the following objective </w:t>
+      </w:r>
+      <w:r>
+        <w:rPr>
+          <w:sz w:val="22"/>
+          <w:szCs w:val="22"/>
+        </w:rPr>
+        <w:t>“</w:t>
+      </w:r>
+      <w:r>
+        <w:rPr>
+          <w:sz w:val="22"/>
+          <w:szCs w:val="24"/>
+        </w:rPr>
+        <w:t>Develop a Web-based application to be 24/7 available to the patients of Marcotte Physiotherapy Clinic and their physicians and</w:t>
+      </w:r>
+      <w:r>
+        <w:rPr>
+          <w:sz w:val="22"/>
+          <w:szCs w:val="24"/>
+        </w:rPr>
+        <w:t xml:space="preserve"> administration stuff”. It will be assured that this application will run constantly with no issues. As well, it is necessary to deliver a product with multi-device compatibility across multiple browsers to ensure usability.</w:t>
+      </w:r>
+    </w:p>
+    <w:p>
+      <w:pPr>
         <w:pStyle w:val="InfoBlue"/>
       </w:pPr>
-      <w:r>
-        <w:t>[This section describes by reference any applicable standards, (and the specific sections of any such standards that apply to the system being described). For example, this could include legal, quality and regulatory standards, industry standards for usability, interoperability, internationalization, operating system compliance, etc.]</w:t>
-      </w:r>
     </w:p>
     <w:sectPr>
       <w:headerReference w:type="default" r:id="rId10"/>
@@ -10063,7 +10735,7 @@
               <w:rStyle w:val="PageNumber"/>
               <w:noProof/>
             </w:rPr>
-            <w:t>6</w:t>
+            <w:t>2</w:t>
           </w:r>
           <w:r>
             <w:rPr>
@@ -10254,21 +10926,11 @@
           <w:tcW w:w="6379" w:type="dxa"/>
         </w:tcPr>
         <w:p>
-          <w:r>
-            <w:fldChar w:fldCharType="begin"/>
-          </w:r>
-          <w:r>
-            <w:instrText xml:space="preserve"> TITLE  \* MERGEFORMAT </w:instrText>
-          </w:r>
-          <w:r>
-            <w:fldChar w:fldCharType="separate"/>
-          </w:r>
-          <w:r>
-            <w:t>Modern Software Requirements Specification</w:t>
-          </w:r>
-          <w:r>
-            <w:fldChar w:fldCharType="end"/>
-          </w:r>
+          <w:fldSimple w:instr=" TITLE  \* MERGEFORMAT ">
+            <w:r>
+              <w:t>Modern Software Requirements Specification</w:t>
+            </w:r>
+          </w:fldSimple>
         </w:p>
       </w:tc>
       <w:tc>
@@ -10394,6 +11056,95 @@
     </w:lvl>
   </w:abstractNum>
   <w:abstractNum w:abstractNumId="2" w15:restartNumberingAfterBreak="0">
+    <w:nsid w:val="073934B1"/>
+    <w:multiLevelType w:val="hybridMultilevel"/>
+    <w:tmpl w:val="9C584B10"/>
+    <w:lvl w:ilvl="0" w:tplc="2F8A05EC">
+      <w:start w:val="1"/>
+      <w:numFmt w:val="decimal"/>
+      <w:lvlText w:val="%1."/>
+      <w:lvlJc w:val="left"/>
+      <w:pPr>
+        <w:ind w:left="1080" w:hanging="360"/>
+      </w:pPr>
+      <w:rPr>
+        <w:rFonts w:hint="default"/>
+      </w:rPr>
+    </w:lvl>
+    <w:lvl w:ilvl="1" w:tplc="04090019" w:tentative="1">
+      <w:start w:val="1"/>
+      <w:numFmt w:val="lowerLetter"/>
+      <w:lvlText w:val="%2."/>
+      <w:lvlJc w:val="left"/>
+      <w:pPr>
+        <w:ind w:left="1800" w:hanging="360"/>
+      </w:pPr>
+    </w:lvl>
+    <w:lvl w:ilvl="2" w:tplc="0409001B" w:tentative="1">
+      <w:start w:val="1"/>
+      <w:numFmt w:val="lowerRoman"/>
+      <w:lvlText w:val="%3."/>
+      <w:lvlJc w:val="right"/>
+      <w:pPr>
+        <w:ind w:left="2520" w:hanging="180"/>
+      </w:pPr>
+    </w:lvl>
+    <w:lvl w:ilvl="3" w:tplc="0409000F" w:tentative="1">
+      <w:start w:val="1"/>
+      <w:numFmt w:val="decimal"/>
+      <w:lvlText w:val="%4."/>
+      <w:lvlJc w:val="left"/>
+      <w:pPr>
+        <w:ind w:left="3240" w:hanging="360"/>
+      </w:pPr>
+    </w:lvl>
+    <w:lvl w:ilvl="4" w:tplc="04090019" w:tentative="1">
+      <w:start w:val="1"/>
+      <w:numFmt w:val="lowerLetter"/>
+      <w:lvlText w:val="%5."/>
+      <w:lvlJc w:val="left"/>
+      <w:pPr>
+        <w:ind w:left="3960" w:hanging="360"/>
+      </w:pPr>
+    </w:lvl>
+    <w:lvl w:ilvl="5" w:tplc="0409001B" w:tentative="1">
+      <w:start w:val="1"/>
+      <w:numFmt w:val="lowerRoman"/>
+      <w:lvlText w:val="%6."/>
+      <w:lvlJc w:val="right"/>
+      <w:pPr>
+        <w:ind w:left="4680" w:hanging="180"/>
+      </w:pPr>
+    </w:lvl>
+    <w:lvl w:ilvl="6" w:tplc="0409000F" w:tentative="1">
+      <w:start w:val="1"/>
+      <w:numFmt w:val="decimal"/>
+      <w:lvlText w:val="%7."/>
+      <w:lvlJc w:val="left"/>
+      <w:pPr>
+        <w:ind w:left="5400" w:hanging="360"/>
+      </w:pPr>
+    </w:lvl>
+    <w:lvl w:ilvl="7" w:tplc="04090019" w:tentative="1">
+      <w:start w:val="1"/>
+      <w:numFmt w:val="lowerLetter"/>
+      <w:lvlText w:val="%8."/>
+      <w:lvlJc w:val="left"/>
+      <w:pPr>
+        <w:ind w:left="6120" w:hanging="360"/>
+      </w:pPr>
+    </w:lvl>
+    <w:lvl w:ilvl="8" w:tplc="0409001B" w:tentative="1">
+      <w:start w:val="1"/>
+      <w:numFmt w:val="lowerRoman"/>
+      <w:lvlText w:val="%9."/>
+      <w:lvlJc w:val="right"/>
+      <w:pPr>
+        <w:ind w:left="6840" w:hanging="180"/>
+      </w:pPr>
+    </w:lvl>
+  </w:abstractNum>
+  <w:abstractNum w:abstractNumId="3" w15:restartNumberingAfterBreak="0">
     <w:nsid w:val="21723B0A"/>
     <w:multiLevelType w:val="hybridMultilevel"/>
     <w:tmpl w:val="471C88D2"/>
@@ -10533,7 +11284,7 @@
       </w:rPr>
     </w:lvl>
   </w:abstractNum>
-  <w:abstractNum w:abstractNumId="3" w15:restartNumberingAfterBreak="0">
+  <w:abstractNum w:abstractNumId="4" w15:restartNumberingAfterBreak="0">
     <w:nsid w:val="28F91FD9"/>
     <w:multiLevelType w:val="hybridMultilevel"/>
     <w:tmpl w:val="E2EE5EFA"/>
@@ -10704,10 +11455,43 @@
     </w:lvlOverride>
   </w:num>
   <w:num w:numId="3">
+    <w:abstractNumId w:val="4"/>
+  </w:num>
+  <w:num w:numId="4">
     <w:abstractNumId w:val="3"/>
   </w:num>
-  <w:num w:numId="4">
+  <w:num w:numId="5">
     <w:abstractNumId w:val="2"/>
+  </w:num>
+  <w:num w:numId="6">
+    <w:abstractNumId w:val="0"/>
+    <w:lvlOverride w:ilvl="0">
+      <w:startOverride w:val="1"/>
+    </w:lvlOverride>
+    <w:lvlOverride w:ilvl="1">
+      <w:startOverride w:val="1"/>
+    </w:lvlOverride>
+    <w:lvlOverride w:ilvl="2">
+      <w:startOverride w:val="1"/>
+    </w:lvlOverride>
+    <w:lvlOverride w:ilvl="3">
+      <w:startOverride w:val="1"/>
+    </w:lvlOverride>
+    <w:lvlOverride w:ilvl="4">
+      <w:startOverride w:val="1"/>
+    </w:lvlOverride>
+    <w:lvlOverride w:ilvl="5">
+      <w:startOverride w:val="1"/>
+    </w:lvlOverride>
+    <w:lvlOverride w:ilvl="6">
+      <w:startOverride w:val="1"/>
+    </w:lvlOverride>
+    <w:lvlOverride w:ilvl="7">
+      <w:startOverride w:val="1"/>
+    </w:lvlOverride>
+    <w:lvlOverride w:ilvl="8">
+      <w:startOverride w:val="1"/>
+    </w:lvlOverride>
   </w:num>
 </w:numbering>
 </file>
@@ -10725,15 +11509,15 @@
   </w:docDefaults>
   <w:latentStyles w:defLockedState="0" w:defUIPriority="99" w:defSemiHidden="0" w:defUnhideWhenUsed="0" w:defQFormat="0" w:count="375">
     <w:lsdException w:name="Normal" w:uiPriority="0" w:qFormat="1"/>
-    <w:lsdException w:name="heading 1" w:uiPriority="9" w:qFormat="1"/>
-    <w:lsdException w:name="heading 2" w:uiPriority="9" w:qFormat="1"/>
-    <w:lsdException w:name="heading 3" w:uiPriority="9" w:qFormat="1"/>
-    <w:lsdException w:name="heading 4" w:uiPriority="9" w:qFormat="1"/>
-    <w:lsdException w:name="heading 5" w:uiPriority="9" w:qFormat="1"/>
-    <w:lsdException w:name="heading 6" w:uiPriority="9" w:qFormat="1"/>
-    <w:lsdException w:name="heading 7" w:uiPriority="9" w:qFormat="1"/>
-    <w:lsdException w:name="heading 8" w:uiPriority="9" w:qFormat="1"/>
-    <w:lsdException w:name="heading 9" w:uiPriority="9" w:qFormat="1"/>
+    <w:lsdException w:name="heading 1" w:uiPriority="0" w:qFormat="1"/>
+    <w:lsdException w:name="heading 2" w:uiPriority="0" w:qFormat="1"/>
+    <w:lsdException w:name="heading 3" w:uiPriority="0" w:qFormat="1"/>
+    <w:lsdException w:name="heading 4" w:uiPriority="0" w:qFormat="1"/>
+    <w:lsdException w:name="heading 5" w:uiPriority="0" w:qFormat="1"/>
+    <w:lsdException w:name="heading 6" w:uiPriority="0" w:qFormat="1"/>
+    <w:lsdException w:name="heading 7" w:uiPriority="0" w:qFormat="1"/>
+    <w:lsdException w:name="heading 8" w:uiPriority="0" w:qFormat="1"/>
+    <w:lsdException w:name="heading 9" w:uiPriority="0" w:qFormat="1"/>
     <w:lsdException w:name="index 1" w:semiHidden="1" w:unhideWhenUsed="1"/>
     <w:lsdException w:name="index 2" w:semiHidden="1" w:unhideWhenUsed="1"/>
     <w:lsdException w:name="index 3" w:semiHidden="1" w:unhideWhenUsed="1"/>
@@ -10790,7 +11574,7 @@
     <w:lsdException w:name="Closing" w:semiHidden="1" w:unhideWhenUsed="1"/>
     <w:lsdException w:name="Signature" w:semiHidden="1" w:unhideWhenUsed="1"/>
     <w:lsdException w:name="Default Paragraph Font" w:semiHidden="1" w:uiPriority="1" w:unhideWhenUsed="1"/>
-    <w:lsdException w:name="Body Text" w:semiHidden="1" w:unhideWhenUsed="1"/>
+    <w:lsdException w:name="Body Text" w:semiHidden="1" w:uiPriority="0" w:unhideWhenUsed="1"/>
     <w:lsdException w:name="Body Text Indent" w:semiHidden="1" w:unhideWhenUsed="1"/>
     <w:lsdException w:name="List Continue" w:semiHidden="1" w:unhideWhenUsed="1"/>
     <w:lsdException w:name="List Continue 2" w:semiHidden="1" w:unhideWhenUsed="1"/>
@@ -11147,6 +11931,7 @@
     <w:name w:val="heading 3"/>
     <w:basedOn w:val="Heading1"/>
     <w:next w:val="Normal"/>
+    <w:link w:val="Heading3Char"/>
     <w:qFormat/>
     <w:pPr>
       <w:numPr>
@@ -11437,6 +12222,7 @@
   <w:style w:type="paragraph" w:styleId="BodyText">
     <w:name w:val="Body Text"/>
     <w:basedOn w:val="Normal"/>
+    <w:link w:val="BodyTextChar"/>
     <w:semiHidden/>
     <w:pPr>
       <w:keepLines/>
@@ -11677,6 +12463,34 @@
         <w:insideV w:val="single" w:sz="4" w:space="0" w:color="auto"/>
       </w:tblBorders>
     </w:tblPr>
+  </w:style>
+  <w:style w:type="paragraph" w:styleId="ListParagraph">
+    <w:name w:val="List Paragraph"/>
+    <w:basedOn w:val="Normal"/>
+    <w:uiPriority w:val="34"/>
+    <w:qFormat/>
+    <w:rsid w:val="00F41214"/>
+    <w:pPr>
+      <w:ind w:left="720"/>
+      <w:contextualSpacing/>
+    </w:pPr>
+  </w:style>
+  <w:style w:type="character" w:customStyle="1" w:styleId="Heading3Char">
+    <w:name w:val="Heading 3 Char"/>
+    <w:basedOn w:val="DefaultParagraphFont"/>
+    <w:link w:val="Heading3"/>
+    <w:rsid w:val="008E249B"/>
+    <w:rPr>
+      <w:rFonts w:ascii="Arial" w:hAnsi="Arial"/>
+      <w:i/>
+    </w:rPr>
+  </w:style>
+  <w:style w:type="character" w:customStyle="1" w:styleId="BodyTextChar">
+    <w:name w:val="Body Text Char"/>
+    <w:basedOn w:val="DefaultParagraphFont"/>
+    <w:link w:val="BodyText"/>
+    <w:semiHidden/>
+    <w:rsid w:val="008E249B"/>
   </w:style>
 </w:styles>
 </file>

</xml_diff>

<commit_message>
Draft to be editted
</commit_message>
<xml_diff>
--- a/LoopSolutionsInc_SRS_SelfStart.docx
+++ b/LoopSolutionsInc_SRS_SelfStart.docx
@@ -108,7 +108,7 @@
       <w:r>
         <w:t xml:space="preserve"> using use-case modeling, which captures all requirements in a single document, with applicable sections inserted from the Supplementary Specifications (which would no longer be needed), see</w:t>
       </w:r>
-      <w:hyperlink r:id="rId7" w:history="1">
+      <w:hyperlink r:id="rId8" w:history="1">
         <w:r>
           <w:rPr>
             <w:rStyle w:val="Hyperlink"/>
@@ -125,7 +125,7 @@
       <w:pPr>
         <w:pStyle w:val="InfoBlue"/>
         <w:sectPr>
-          <w:headerReference w:type="default" r:id="rId8"/>
+          <w:headerReference w:type="default" r:id="rId9"/>
           <w:pgSz w:w="12240" w:h="15840" w:code="1"/>
           <w:pgMar w:top="1440" w:right="1440" w:bottom="1440" w:left="1440" w:header="720" w:footer="720" w:gutter="0"/>
           <w:cols w:space="720"/>
@@ -145,6 +145,7 @@
         <w:t>Revision History</w:t>
       </w:r>
     </w:p>
+    <w:p/>
     <w:tbl>
       <w:tblPr>
         <w:tblW w:w="0" w:type="auto"/>
@@ -160,15 +161,15 @@
         <w:tblLook w:val="0000" w:firstRow="0" w:lastRow="0" w:firstColumn="0" w:lastColumn="0" w:noHBand="0" w:noVBand="0"/>
       </w:tblPr>
       <w:tblGrid>
-        <w:gridCol w:w="2304"/>
-        <w:gridCol w:w="1152"/>
-        <w:gridCol w:w="3744"/>
+        <w:gridCol w:w="1951"/>
+        <w:gridCol w:w="1276"/>
+        <w:gridCol w:w="3973"/>
         <w:gridCol w:w="2304"/>
       </w:tblGrid>
       <w:tr>
         <w:tc>
           <w:tcPr>
-            <w:tcW w:w="2304" w:type="dxa"/>
+            <w:tcW w:w="1951" w:type="dxa"/>
           </w:tcPr>
           <w:p>
             <w:pPr>
@@ -188,7 +189,7 @@
         </w:tc>
         <w:tc>
           <w:tcPr>
-            <w:tcW w:w="1152" w:type="dxa"/>
+            <w:tcW w:w="1276" w:type="dxa"/>
           </w:tcPr>
           <w:p>
             <w:pPr>
@@ -208,7 +209,7 @@
         </w:tc>
         <w:tc>
           <w:tcPr>
-            <w:tcW w:w="3744" w:type="dxa"/>
+            <w:tcW w:w="3973" w:type="dxa"/>
           </w:tcPr>
           <w:p>
             <w:pPr>
@@ -250,6 +251,57 @@
       <w:tr>
         <w:tc>
           <w:tcPr>
+            <w:tcW w:w="1951" w:type="dxa"/>
+          </w:tcPr>
+          <w:p>
+            <w:pPr>
+              <w:pStyle w:val="Tabletext"/>
+            </w:pPr>
+            <w:r>
+              <w:t>&lt;</w:t>
+            </w:r>
+            <w:r>
+              <w:t>09/11</w:t>
+            </w:r>
+            <w:r>
+              <w:t>/2017</w:t>
+            </w:r>
+            <w:r>
+              <w:t>&gt;</w:t>
+            </w:r>
+          </w:p>
+        </w:tc>
+        <w:tc>
+          <w:tcPr>
+            <w:tcW w:w="1276" w:type="dxa"/>
+          </w:tcPr>
+          <w:p>
+            <w:pPr>
+              <w:pStyle w:val="Tabletext"/>
+            </w:pPr>
+            <w:r>
+              <w:t>&lt;1.0</w:t>
+            </w:r>
+            <w:r>
+              <w:t>&gt;</w:t>
+            </w:r>
+          </w:p>
+        </w:tc>
+        <w:tc>
+          <w:tcPr>
+            <w:tcW w:w="3973" w:type="dxa"/>
+          </w:tcPr>
+          <w:p>
+            <w:pPr>
+              <w:pStyle w:val="Tabletext"/>
+            </w:pPr>
+            <w:r>
+              <w:t>Created UML Use Case Diagram with group</w:t>
+            </w:r>
+          </w:p>
+        </w:tc>
+        <w:tc>
+          <w:tcPr>
             <w:tcW w:w="2304" w:type="dxa"/>
           </w:tcPr>
           <w:p>
@@ -257,45 +309,51 @@
               <w:pStyle w:val="Tabletext"/>
             </w:pPr>
             <w:r>
-              <w:t>&lt;</w:t>
-            </w:r>
-            <w:r>
-              <w:t>09/11</w:t>
-            </w:r>
-            <w:r>
-              <w:t>/2017</w:t>
-            </w:r>
-            <w:r>
-              <w:t>&gt;</w:t>
-            </w:r>
-          </w:p>
-        </w:tc>
-        <w:tc>
-          <w:tcPr>
-            <w:tcW w:w="1152" w:type="dxa"/>
+              <w:t>Everyone</w:t>
+            </w:r>
+          </w:p>
+        </w:tc>
+      </w:tr>
+      <w:tr>
+        <w:tc>
+          <w:tcPr>
+            <w:tcW w:w="1951" w:type="dxa"/>
           </w:tcPr>
           <w:p>
             <w:pPr>
               <w:pStyle w:val="Tabletext"/>
             </w:pPr>
             <w:r>
-              <w:t>&lt;1.0</w:t>
-            </w:r>
-            <w:r>
-              <w:t>&gt;</w:t>
-            </w:r>
-          </w:p>
-        </w:tc>
-        <w:tc>
-          <w:tcPr>
-            <w:tcW w:w="3744" w:type="dxa"/>
+              <w:t>&lt;14/11</w:t>
+            </w:r>
+            <w:r>
+              <w:t>/2017&gt;</w:t>
+            </w:r>
+          </w:p>
+        </w:tc>
+        <w:tc>
+          <w:tcPr>
+            <w:tcW w:w="1276" w:type="dxa"/>
           </w:tcPr>
           <w:p>
             <w:pPr>
               <w:pStyle w:val="Tabletext"/>
             </w:pPr>
             <w:r>
-              <w:t>Created UML Use Case Diagram with group</w:t>
+              <w:t>&lt;1.1&gt;</w:t>
+            </w:r>
+          </w:p>
+        </w:tc>
+        <w:tc>
+          <w:tcPr>
+            <w:tcW w:w="3973" w:type="dxa"/>
+          </w:tcPr>
+          <w:p>
+            <w:pPr>
+              <w:pStyle w:val="Tabletext"/>
+            </w:pPr>
+            <w:r>
+              <w:t>Updated Use Cases and Use Case Diagram</w:t>
             </w:r>
           </w:p>
         </w:tc>
@@ -316,6 +374,45 @@
       <w:tr>
         <w:tc>
           <w:tcPr>
+            <w:tcW w:w="1951" w:type="dxa"/>
+          </w:tcPr>
+          <w:p>
+            <w:pPr>
+              <w:pStyle w:val="Tabletext"/>
+            </w:pPr>
+            <w:r>
+              <w:t>&lt;15/11/2017&gt;</w:t>
+            </w:r>
+          </w:p>
+        </w:tc>
+        <w:tc>
+          <w:tcPr>
+            <w:tcW w:w="1276" w:type="dxa"/>
+          </w:tcPr>
+          <w:p>
+            <w:pPr>
+              <w:pStyle w:val="Tabletext"/>
+            </w:pPr>
+            <w:r>
+              <w:t>&lt;1.2&gt;</w:t>
+            </w:r>
+          </w:p>
+        </w:tc>
+        <w:tc>
+          <w:tcPr>
+            <w:tcW w:w="3973" w:type="dxa"/>
+          </w:tcPr>
+          <w:p>
+            <w:pPr>
+              <w:pStyle w:val="Tabletext"/>
+            </w:pPr>
+            <w:r>
+              <w:t>Finished the Actor, Use Case descriptions</w:t>
+            </w:r>
+          </w:p>
+        </w:tc>
+        <w:tc>
+          <w:tcPr>
             <w:tcW w:w="2304" w:type="dxa"/>
           </w:tcPr>
           <w:p>
@@ -323,36 +420,54 @@
               <w:pStyle w:val="Tabletext"/>
             </w:pPr>
             <w:r>
-              <w:t>&lt;14/11</w:t>
-            </w:r>
-            <w:r>
-              <w:t>/2017&gt;</w:t>
-            </w:r>
-          </w:p>
-        </w:tc>
-        <w:tc>
-          <w:tcPr>
-            <w:tcW w:w="1152" w:type="dxa"/>
+              <w:t>Sam</w:t>
+            </w:r>
+            <w:r>
+              <w:t>uel</w:t>
+            </w:r>
+            <w:r>
+              <w:t xml:space="preserve"> Mallabone, Andrew Black</w:t>
+            </w:r>
+          </w:p>
+        </w:tc>
+      </w:tr>
+      <w:tr>
+        <w:tc>
+          <w:tcPr>
+            <w:tcW w:w="1951" w:type="dxa"/>
           </w:tcPr>
           <w:p>
             <w:pPr>
               <w:pStyle w:val="Tabletext"/>
             </w:pPr>
             <w:r>
-              <w:t>&lt;1.1&gt;</w:t>
-            </w:r>
-          </w:p>
-        </w:tc>
-        <w:tc>
-          <w:tcPr>
-            <w:tcW w:w="3744" w:type="dxa"/>
+              <w:t>&lt;15/11/2017&gt;</w:t>
+            </w:r>
+          </w:p>
+        </w:tc>
+        <w:tc>
+          <w:tcPr>
+            <w:tcW w:w="1276" w:type="dxa"/>
           </w:tcPr>
           <w:p>
             <w:pPr>
               <w:pStyle w:val="Tabletext"/>
             </w:pPr>
             <w:r>
-              <w:t>Updated Use Cases and Use Case Diagram</w:t>
+              <w:t>&lt;1.3&gt;</w:t>
+            </w:r>
+          </w:p>
+        </w:tc>
+        <w:tc>
+          <w:tcPr>
+            <w:tcW w:w="3973" w:type="dxa"/>
+          </w:tcPr>
+          <w:p>
+            <w:pPr>
+              <w:pStyle w:val="Tabletext"/>
+            </w:pPr>
+            <w:r>
+              <w:t>Completed the Introduction and Survey Description for Task Two</w:t>
             </w:r>
           </w:p>
         </w:tc>
@@ -365,12 +480,60 @@
               <w:pStyle w:val="Tabletext"/>
             </w:pPr>
             <w:r>
-              <w:t>Everyone</w:t>
-            </w:r>
-          </w:p>
-        </w:tc>
-      </w:tr>
-      <w:tr>
+              <w:t>Sam</w:t>
+            </w:r>
+            <w:r>
+              <w:t>uel</w:t>
+            </w:r>
+            <w:r>
+              <w:t xml:space="preserve"> Mallabone, Andrew Black</w:t>
+            </w:r>
+          </w:p>
+        </w:tc>
+      </w:tr>
+      <w:tr>
+        <w:tc>
+          <w:tcPr>
+            <w:tcW w:w="1951" w:type="dxa"/>
+          </w:tcPr>
+          <w:p>
+            <w:pPr>
+              <w:pStyle w:val="Tabletext"/>
+            </w:pPr>
+            <w:r>
+              <w:t>&lt;15/11/2017&gt;</w:t>
+            </w:r>
+          </w:p>
+        </w:tc>
+        <w:tc>
+          <w:tcPr>
+            <w:tcW w:w="1276" w:type="dxa"/>
+          </w:tcPr>
+          <w:p>
+            <w:pPr>
+              <w:pStyle w:val="Tabletext"/>
+            </w:pPr>
+            <w:r>
+              <w:t>&lt;1.4&gt;</w:t>
+            </w:r>
+          </w:p>
+        </w:tc>
+        <w:tc>
+          <w:tcPr>
+            <w:tcW w:w="3973" w:type="dxa"/>
+          </w:tcPr>
+          <w:p>
+            <w:pPr>
+              <w:pStyle w:val="Tabletext"/>
+            </w:pPr>
+            <w:r>
+              <w:t>Completed</w:t>
+            </w:r>
+            <w:r>
+              <w:t xml:space="preserve"> Interface and Applicable Standards</w:t>
+            </w:r>
+          </w:p>
+        </w:tc>
         <w:tc>
           <w:tcPr>
             <w:tcW w:w="2304" w:type="dxa"/>
@@ -380,33 +543,48 @@
               <w:pStyle w:val="Tabletext"/>
             </w:pPr>
             <w:r>
+              <w:t>Robert Northmore</w:t>
+            </w:r>
+          </w:p>
+        </w:tc>
+      </w:tr>
+      <w:tr>
+        <w:tc>
+          <w:tcPr>
+            <w:tcW w:w="1951" w:type="dxa"/>
+          </w:tcPr>
+          <w:p>
+            <w:pPr>
+              <w:pStyle w:val="Tabletext"/>
+            </w:pPr>
+            <w:r>
               <w:t>&lt;15/11/2017&gt;</w:t>
             </w:r>
           </w:p>
         </w:tc>
         <w:tc>
           <w:tcPr>
-            <w:tcW w:w="1152" w:type="dxa"/>
+            <w:tcW w:w="1276" w:type="dxa"/>
           </w:tcPr>
           <w:p>
             <w:pPr>
               <w:pStyle w:val="Tabletext"/>
             </w:pPr>
             <w:r>
-              <w:t>&lt;1.2&gt;</w:t>
-            </w:r>
-          </w:p>
-        </w:tc>
-        <w:tc>
-          <w:tcPr>
-            <w:tcW w:w="3744" w:type="dxa"/>
+              <w:t>&lt;1.5&gt;</w:t>
+            </w:r>
+          </w:p>
+        </w:tc>
+        <w:tc>
+          <w:tcPr>
+            <w:tcW w:w="3973" w:type="dxa"/>
           </w:tcPr>
           <w:p>
             <w:pPr>
               <w:pStyle w:val="Tabletext"/>
             </w:pPr>
             <w:r>
-              <w:t>Finished the Actor, Use Case descriptions</w:t>
+              <w:t>Completed Supportability, Design Constraints, User Online Documentation and Help System Requirements</w:t>
             </w:r>
           </w:p>
         </w:tc>
@@ -419,18 +597,51 @@
               <w:pStyle w:val="Tabletext"/>
             </w:pPr>
             <w:r>
-              <w:t>Sam</w:t>
-            </w:r>
-            <w:r>
-              <w:t>uel</w:t>
-            </w:r>
-            <w:r>
-              <w:t xml:space="preserve"> Mallabone, Andrew Black</w:t>
-            </w:r>
-          </w:p>
-        </w:tc>
-      </w:tr>
-      <w:tr>
+              <w:t>Craig Cook</w:t>
+            </w:r>
+          </w:p>
+        </w:tc>
+      </w:tr>
+      <w:tr>
+        <w:tc>
+          <w:tcPr>
+            <w:tcW w:w="1951" w:type="dxa"/>
+          </w:tcPr>
+          <w:p>
+            <w:pPr>
+              <w:pStyle w:val="Tabletext"/>
+            </w:pPr>
+            <w:r>
+              <w:t>&lt;15/11/2017&gt;</w:t>
+            </w:r>
+          </w:p>
+        </w:tc>
+        <w:tc>
+          <w:tcPr>
+            <w:tcW w:w="1276" w:type="dxa"/>
+          </w:tcPr>
+          <w:p>
+            <w:pPr>
+              <w:pStyle w:val="Tabletext"/>
+            </w:pPr>
+            <w:r>
+              <w:t>&lt;1.6&gt;</w:t>
+            </w:r>
+          </w:p>
+        </w:tc>
+        <w:tc>
+          <w:tcPr>
+            <w:tcW w:w="3973" w:type="dxa"/>
+          </w:tcPr>
+          <w:p>
+            <w:pPr>
+              <w:pStyle w:val="Tabletext"/>
+            </w:pPr>
+            <w:r>
+              <w:t>Completed Use-Case Model Hierarchy</w:t>
+            </w:r>
+          </w:p>
+        </w:tc>
         <w:tc>
           <w:tcPr>
             <w:tcW w:w="2304" w:type="dxa"/>
@@ -440,33 +651,48 @@
               <w:pStyle w:val="Tabletext"/>
             </w:pPr>
             <w:r>
+              <w:t>Samuel Mallabone, Andrew Black</w:t>
+            </w:r>
+          </w:p>
+        </w:tc>
+      </w:tr>
+      <w:tr>
+        <w:tc>
+          <w:tcPr>
+            <w:tcW w:w="1951" w:type="dxa"/>
+          </w:tcPr>
+          <w:p>
+            <w:pPr>
+              <w:pStyle w:val="Tabletext"/>
+            </w:pPr>
+            <w:r>
               <w:t>&lt;15/11/2017&gt;</w:t>
             </w:r>
           </w:p>
         </w:tc>
         <w:tc>
           <w:tcPr>
-            <w:tcW w:w="1152" w:type="dxa"/>
+            <w:tcW w:w="1276" w:type="dxa"/>
           </w:tcPr>
           <w:p>
             <w:pPr>
               <w:pStyle w:val="Tabletext"/>
             </w:pPr>
             <w:r>
-              <w:t>&lt;1.3&gt;</w:t>
-            </w:r>
-          </w:p>
-        </w:tc>
-        <w:tc>
-          <w:tcPr>
-            <w:tcW w:w="3744" w:type="dxa"/>
+              <w:t>&lt;1.7&gt;</w:t>
+            </w:r>
+          </w:p>
+        </w:tc>
+        <w:tc>
+          <w:tcPr>
+            <w:tcW w:w="3973" w:type="dxa"/>
           </w:tcPr>
           <w:p>
             <w:pPr>
               <w:pStyle w:val="Tabletext"/>
             </w:pPr>
             <w:r>
-              <w:t>Completed the Introduction and Survey Description for Task Two</w:t>
+              <w:t xml:space="preserve">Completed Licensing Requirements, Legal, Copyright and Others Notices </w:t>
             </w:r>
           </w:p>
         </w:tc>
@@ -479,18 +705,51 @@
               <w:pStyle w:val="Tabletext"/>
             </w:pPr>
             <w:r>
-              <w:t>Sam</w:t>
-            </w:r>
-            <w:r>
-              <w:t>uel</w:t>
-            </w:r>
-            <w:r>
-              <w:t xml:space="preserve"> Mallabone, Andrew Black</w:t>
-            </w:r>
-          </w:p>
-        </w:tc>
-      </w:tr>
-      <w:tr>
+              <w:t>Andrew Black, Samuel Mallabone</w:t>
+            </w:r>
+          </w:p>
+        </w:tc>
+      </w:tr>
+      <w:tr>
+        <w:tc>
+          <w:tcPr>
+            <w:tcW w:w="1951" w:type="dxa"/>
+          </w:tcPr>
+          <w:p>
+            <w:pPr>
+              <w:pStyle w:val="Tabletext"/>
+            </w:pPr>
+            <w:r>
+              <w:t>&lt;16/11/2017&gt;</w:t>
+            </w:r>
+          </w:p>
+        </w:tc>
+        <w:tc>
+          <w:tcPr>
+            <w:tcW w:w="1276" w:type="dxa"/>
+          </w:tcPr>
+          <w:p>
+            <w:pPr>
+              <w:pStyle w:val="Tabletext"/>
+            </w:pPr>
+            <w:r>
+              <w:t>&lt;1.8&gt;</w:t>
+            </w:r>
+          </w:p>
+        </w:tc>
+        <w:tc>
+          <w:tcPr>
+            <w:tcW w:w="3973" w:type="dxa"/>
+          </w:tcPr>
+          <w:p>
+            <w:pPr>
+              <w:pStyle w:val="Tabletext"/>
+            </w:pPr>
+            <w:r>
+              <w:t>Completed Purpose, Scope, and Functional Requirements</w:t>
+            </w:r>
+          </w:p>
+        </w:tc>
         <w:tc>
           <w:tcPr>
             <w:tcW w:w="2304" w:type="dxa"/>
@@ -500,36 +759,48 @@
               <w:pStyle w:val="Tabletext"/>
             </w:pPr>
             <w:r>
-              <w:t>&lt;15/11/2017&gt;</w:t>
-            </w:r>
-          </w:p>
-        </w:tc>
-        <w:tc>
-          <w:tcPr>
-            <w:tcW w:w="1152" w:type="dxa"/>
+              <w:t>Jak Terpak</w:t>
+            </w:r>
+          </w:p>
+        </w:tc>
+      </w:tr>
+      <w:tr>
+        <w:tc>
+          <w:tcPr>
+            <w:tcW w:w="1951" w:type="dxa"/>
           </w:tcPr>
           <w:p>
             <w:pPr>
               <w:pStyle w:val="Tabletext"/>
             </w:pPr>
             <w:r>
-              <w:t>&lt;1.4&gt;</w:t>
-            </w:r>
-          </w:p>
-        </w:tc>
-        <w:tc>
-          <w:tcPr>
-            <w:tcW w:w="3744" w:type="dxa"/>
+              <w:t>&lt;16/11/2017&gt;</w:t>
+            </w:r>
+          </w:p>
+        </w:tc>
+        <w:tc>
+          <w:tcPr>
+            <w:tcW w:w="1276" w:type="dxa"/>
           </w:tcPr>
           <w:p>
             <w:pPr>
               <w:pStyle w:val="Tabletext"/>
             </w:pPr>
             <w:r>
-              <w:t>Completed</w:t>
-            </w:r>
-            <w:r>
-              <w:t xml:space="preserve"> Interface and Applicable Standards</w:t>
+              <w:t>&lt;1.9&gt;</w:t>
+            </w:r>
+          </w:p>
+        </w:tc>
+        <w:tc>
+          <w:tcPr>
+            <w:tcW w:w="3973" w:type="dxa"/>
+          </w:tcPr>
+          <w:p>
+            <w:pPr>
+              <w:pStyle w:val="Tabletext"/>
+            </w:pPr>
+            <w:r>
+              <w:t>Completed Usability, Reliability, and Performance</w:t>
             </w:r>
           </w:p>
         </w:tc>
@@ -542,115 +813,7 @@
               <w:pStyle w:val="Tabletext"/>
             </w:pPr>
             <w:r>
-              <w:t>Robert Northmore</w:t>
-            </w:r>
-          </w:p>
-        </w:tc>
-      </w:tr>
-      <w:tr>
-        <w:tc>
-          <w:tcPr>
-            <w:tcW w:w="2304" w:type="dxa"/>
-          </w:tcPr>
-          <w:p>
-            <w:pPr>
-              <w:pStyle w:val="Tabletext"/>
-            </w:pPr>
-            <w:r>
-              <w:t>&lt;15/11/2017&gt;</w:t>
-            </w:r>
-          </w:p>
-        </w:tc>
-        <w:tc>
-          <w:tcPr>
-            <w:tcW w:w="1152" w:type="dxa"/>
-          </w:tcPr>
-          <w:p>
-            <w:pPr>
-              <w:pStyle w:val="Tabletext"/>
-            </w:pPr>
-            <w:r>
-              <w:t>&lt;1.5&gt;</w:t>
-            </w:r>
-          </w:p>
-        </w:tc>
-        <w:tc>
-          <w:tcPr>
-            <w:tcW w:w="3744" w:type="dxa"/>
-          </w:tcPr>
-          <w:p>
-            <w:pPr>
-              <w:pStyle w:val="Tabletext"/>
-            </w:pPr>
-            <w:r>
-              <w:t>Completed Supportability, Design Constraints, User Online Documentation and Help System Requirements</w:t>
-            </w:r>
-          </w:p>
-        </w:tc>
-        <w:tc>
-          <w:tcPr>
-            <w:tcW w:w="2304" w:type="dxa"/>
-          </w:tcPr>
-          <w:p>
-            <w:pPr>
-              <w:pStyle w:val="Tabletext"/>
-            </w:pPr>
-            <w:r>
-              <w:t>Craig Cook</w:t>
-            </w:r>
-          </w:p>
-        </w:tc>
-      </w:tr>
-      <w:tr>
-        <w:tc>
-          <w:tcPr>
-            <w:tcW w:w="2304" w:type="dxa"/>
-          </w:tcPr>
-          <w:p>
-            <w:pPr>
-              <w:pStyle w:val="Tabletext"/>
-            </w:pPr>
-            <w:r>
-              <w:t>&lt;15/11/2017&gt;</w:t>
-            </w:r>
-          </w:p>
-        </w:tc>
-        <w:tc>
-          <w:tcPr>
-            <w:tcW w:w="1152" w:type="dxa"/>
-          </w:tcPr>
-          <w:p>
-            <w:pPr>
-              <w:pStyle w:val="Tabletext"/>
-            </w:pPr>
-            <w:r>
-              <w:t>&lt;1.6&gt;</w:t>
-            </w:r>
-          </w:p>
-        </w:tc>
-        <w:tc>
-          <w:tcPr>
-            <w:tcW w:w="3744" w:type="dxa"/>
-          </w:tcPr>
-          <w:p>
-            <w:pPr>
-              <w:pStyle w:val="Tabletext"/>
-            </w:pPr>
-            <w:r>
-              <w:t>Completed Use-Case Model Hierarchy</w:t>
-            </w:r>
-          </w:p>
-        </w:tc>
-        <w:tc>
-          <w:tcPr>
-            <w:tcW w:w="2304" w:type="dxa"/>
-          </w:tcPr>
-          <w:p>
-            <w:pPr>
-              <w:pStyle w:val="Tabletext"/>
-            </w:pPr>
-            <w:r>
-              <w:t>Samuel Mallabone, Andrew Black</w:t>
+              <w:t>Stephanie Pereira</w:t>
             </w:r>
             <w:bookmarkStart w:id="0" w:name="_GoBack"/>
             <w:bookmarkEnd w:id="0"/>
@@ -3491,6 +3654,11 @@
     </w:p>
     <w:p>
       <w:pPr>
+        <w:pStyle w:val="BodyText"/>
+      </w:pPr>
+    </w:p>
+    <w:p>
+      <w:pPr>
         <w:pStyle w:val="Heading2"/>
       </w:pPr>
       <w:bookmarkStart w:id="3" w:name="_Toc455818117"/>
@@ -3511,6 +3679,19 @@
     </w:p>
     <w:p>
       <w:pPr>
+        <w:pStyle w:val="BodyText"/>
+      </w:pPr>
+      <w:r>
+        <w:t>The purpose behind the development of The Marcotte Physiotherapy On-line Clinic is to provide patients an easy interactive application to browse their profiles, make appointments, and review the exercises that were recommended to them from the physiotherapist.  The application should be easy for the everyday user to interact with, and run without any technical glitches. This project will also utilize a database that will hold all the patient records, exercises, and other necessary elements.</w:t>
+      </w:r>
+    </w:p>
+    <w:p>
+      <w:pPr>
+        <w:pStyle w:val="BodyText"/>
+      </w:pPr>
+    </w:p>
+    <w:p>
+      <w:pPr>
         <w:pStyle w:val="Heading2"/>
       </w:pPr>
       <w:bookmarkStart w:id="5" w:name="_Toc455818118"/>
@@ -3528,6 +3709,27 @@
       <w:r>
         <w:t>[A brief description of the software application that the Modern SRS applies to; the feature or other subsystem grouping; what Use Case model(s) it is associated with, and anything else that is affected or influenced by this document.]</w:t>
       </w:r>
+    </w:p>
+    <w:p>
+      <w:pPr>
+        <w:pStyle w:val="BodyText"/>
+      </w:pPr>
+      <w:r>
+        <w:t>This online physiotherapy clinic application will be a set of scripts that interact directly with the database containing users, forms, different exercises and sets of exercises. The administrator of the physiotherapy application will be able to manage the various items within the database, by being able to add, edit, and delete entries within the database. This application will provide an easy way for various patients to manage their profiles and have streamline access to booking appointments and communicating with the physiotherapists. This software will guarantee user friendly interaction that will result in user satisfaction.</w:t>
+      </w:r>
+    </w:p>
+    <w:p>
+      <w:pPr>
+        <w:pStyle w:val="BodyText"/>
+      </w:pPr>
+      <w:r>
+        <w:t xml:space="preserve">The overall design goal of this system is to create an application for Marcotte Physiotherapy that will allow patients to sign in, view their workout plan, and schedule future appointments. Some of the main functionalities on the back end will be, keeping the user’s information secure, and proper interactions between the application and the database. </w:t>
+      </w:r>
+    </w:p>
+    <w:p>
+      <w:pPr>
+        <w:pStyle w:val="BodyText"/>
+      </w:pPr>
     </w:p>
     <w:p>
       <w:pPr>
@@ -3732,6 +3934,7 @@
         <w:pStyle w:val="InfoBlue"/>
       </w:pPr>
       <w:r>
+        <w:lastRenderedPageBreak/>
         <w:t>[This subsection should provide the definitions of all terms, acronyms, and abbreviations required to interpret properly the Modern SRS.  This information may be provided by reference to the project Glossary.]</w:t>
       </w:r>
     </w:p>
@@ -3754,6 +3957,64 @@
       <w:r>
         <w:t>[This subsection should provide a complete list of all documents referenced elsewhere in the Modern SRS.  Each document should be identified by title, report number (if applicable), date, and publishing organization.  Specify the sources from which the references can be obtained. This information may be provided by reference to an appendix or to another document.]</w:t>
       </w:r>
+      <w:r>
+        <w:t xml:space="preserve"> </w:t>
+      </w:r>
+    </w:p>
+    <w:p>
+      <w:pPr>
+        <w:pStyle w:val="BodyText"/>
+      </w:pPr>
+      <w:r>
+        <w:t xml:space="preserve">Marcotte, S (2017). Home. [online] Marcotte Physiotherapy Clinic. Available at: </w:t>
+      </w:r>
+      <w:hyperlink r:id="rId10" w:history="1">
+        <w:r>
+          <w:rPr>
+            <w:rStyle w:val="Hyperlink"/>
+          </w:rPr>
+          <w:t>http://marcottephysi</w:t>
+        </w:r>
+        <w:r>
+          <w:rPr>
+            <w:rStyle w:val="Hyperlink"/>
+          </w:rPr>
+          <w:t>o</w:t>
+        </w:r>
+        <w:r>
+          <w:rPr>
+            <w:rStyle w:val="Hyperlink"/>
+          </w:rPr>
+          <w:t>.com/</w:t>
+        </w:r>
+      </w:hyperlink>
+      <w:r>
+        <w:t xml:space="preserve"> [Accessed 13 Nov. 2017]</w:t>
+      </w:r>
+    </w:p>
+    <w:p>
+      <w:pPr>
+        <w:pStyle w:val="BodyText"/>
+      </w:pPr>
+      <w:r>
+        <w:t xml:space="preserve">Smash Studios (2017) “SE3352a: Software Requirements and Analysis”. SE 3352 Software Requirements and Analysis. Western University. Available at: </w:t>
+      </w:r>
+      <w:hyperlink r:id="rId11" w:history="1">
+        <w:r>
+          <w:rPr>
+            <w:rStyle w:val="Hyperlink"/>
+          </w:rPr>
+          <w:t>https://owl.uwo.ca/access/content/attachment/672f3446-c1d2-46a8-9426-90707ad34952/Assignments/ebd4ffa0-856c-4c9a-9553-4406f8a34b1f/SmashStudios_SRS.pdf</w:t>
+        </w:r>
+      </w:hyperlink>
+      <w:r>
+        <w:t xml:space="preserve"> [Accessed 13 Nov. 2017]</w:t>
+      </w:r>
+    </w:p>
+    <w:p>
+      <w:pPr>
+        <w:pStyle w:val="BodyText"/>
+      </w:pPr>
     </w:p>
     <w:p>
       <w:pPr>
@@ -3777,6 +4038,29 @@
     </w:p>
     <w:p>
       <w:pPr>
+        <w:pStyle w:val="BodyText"/>
+        <w:ind w:firstLine="720"/>
+      </w:pPr>
+      <w:r>
+        <w:t>In the following section within the SRS document, entitled Overall Description, an overarching description of the systems final deliverable requirements will be outlined and explained. The purpose of this being to shed light on the context of the third and final section in a less technically sense. Through this high-level approach, section two is able to delve into the functionality of the system without straining the reader with technical terms and descriptions.</w:t>
+      </w:r>
+    </w:p>
+    <w:p>
+      <w:pPr>
+        <w:pStyle w:val="BodyText"/>
+      </w:pPr>
+      <w:r>
+        <w:tab/>
+        <w:t>The final section of this document is tailored to a more technical audience and will delve into the specific functionalities of each use case. Laying the groundwork for the implementation of the Self Start system.</w:t>
+      </w:r>
+    </w:p>
+    <w:p>
+      <w:pPr>
+        <w:pStyle w:val="BodyText"/>
+      </w:pPr>
+    </w:p>
+    <w:p>
+      <w:pPr>
         <w:pStyle w:val="Heading1"/>
       </w:pPr>
       <w:bookmarkStart w:id="13" w:name="_Toc455818122"/>
@@ -3802,7 +4086,6 @@
       <w:bookmarkStart w:id="15" w:name="_Toc455818123"/>
       <w:bookmarkStart w:id="16" w:name="_Toc465558698"/>
       <w:r>
-        <w:lastRenderedPageBreak/>
         <w:t>Use-Case Model Survey</w:t>
       </w:r>
       <w:bookmarkEnd w:id="15"/>
@@ -3839,6 +4122,21 @@
     </w:p>
     <w:p>
       <w:pPr>
+        <w:pStyle w:val="BodyText"/>
+        <w:ind w:firstLine="720"/>
+      </w:pPr>
+      <w:r>
+        <w:lastRenderedPageBreak/>
+        <w:t xml:space="preserve">This document refers to a use case very often. A use case is a development tool used to describe specific functionality aspects of an overall system. Use cases can provide a visual representation of the system interactions between actors (which are external to the system), and the basic functionality and event flow of the system. The use cases described later in this document collectively make up the functionality of the Self Start system, working to help bring the excellent treatment provided by Marcotte Physiotherapists into the end users home. The Self Start System will ultimately be used by Physiotherapists and their patients to treat the patient’s injuries and ailments. </w:t>
+      </w:r>
+    </w:p>
+    <w:p>
+      <w:pPr>
+        <w:pStyle w:val="BodyText"/>
+      </w:pPr>
+    </w:p>
+    <w:p>
+      <w:pPr>
         <w:pStyle w:val="Heading3"/>
       </w:pPr>
       <w:bookmarkStart w:id="18" w:name="_Toc465558700"/>
@@ -3854,6 +4152,20 @@
       <w:r>
         <w:t>[Survey description of the use-case model.]</w:t>
       </w:r>
+    </w:p>
+    <w:p>
+      <w:pPr>
+        <w:pStyle w:val="BodyText"/>
+        <w:ind w:firstLine="720"/>
+      </w:pPr>
+      <w:r>
+        <w:t>The Self Start system is a web based patient treatment system that will allow for Physiotherapists to rehabilitate patients through online interactions as opposed to on-site visits. The purpose of the system is to create an easier way for Patients to receive the treatment they need without having to consult a physiotherapist in-house at a treatment clinic. The systems main functionality is to provide treatment to Patients via online rehabilitation and treatment plans, overseen by their Physiotherapist. As well, some functionality of the system is maintained by the Administrator who can change and update specific users and forms within the system. The system should exchange user and treatment data between itself, and the existing Marcotte Physiotherapy patient database. Lastly, based on the role of the user after login the site should display the appropriate user-interface pertaining to that user.</w:t>
+      </w:r>
+    </w:p>
+    <w:p>
+      <w:pPr>
+        <w:pStyle w:val="BodyText"/>
+      </w:pPr>
     </w:p>
     <w:p>
       <w:pPr>
@@ -4270,7 +4582,11 @@
               <w:t>Patient</w:t>
             </w:r>
             <w:r>
-              <w:t xml:space="preserve">’s assessment tests, the Self Start system allows the </w:t>
+              <w:t xml:space="preserve">’s assessment tests, the Self Start system </w:t>
+            </w:r>
+            <w:r>
+              <w:lastRenderedPageBreak/>
+              <w:t xml:space="preserve">allows the </w:t>
             </w:r>
             <w:r>
               <w:t>Patient</w:t>
@@ -4288,6 +4604,7 @@
           </w:tcPr>
           <w:p>
             <w:r>
+              <w:lastRenderedPageBreak/>
               <w:t>ManageRubrics</w:t>
             </w:r>
           </w:p>
@@ -4416,7 +4733,6 @@
           </w:tcPr>
           <w:p>
             <w:r>
-              <w:lastRenderedPageBreak/>
               <w:t>CompleteAssessmentTest</w:t>
             </w:r>
           </w:p>
@@ -4673,7 +4989,7 @@
                     <pic:cNvPicPr/>
                   </pic:nvPicPr>
                   <pic:blipFill>
-                    <a:blip r:embed="rId9"/>
+                    <a:blip r:embed="rId12"/>
                     <a:stretch>
                       <a:fillRect/>
                     </a:stretch>
@@ -9375,38 +9691,545 @@
     <w:p>
       <w:pPr>
         <w:pStyle w:val="Heading3"/>
-      </w:pPr>
-      <w:bookmarkStart w:id="30" w:name="_Toc456660583"/>
-      <w:bookmarkStart w:id="31" w:name="_Toc457262455"/>
-      <w:bookmarkStart w:id="32" w:name="_Toc465558707"/>
+        <w:numPr>
+          <w:ilvl w:val="2"/>
+          <w:numId w:val="6"/>
+        </w:numPr>
+      </w:pPr>
+      <w:bookmarkStart w:id="30" w:name="_Toc456660584"/>
+      <w:bookmarkStart w:id="31" w:name="_Toc457262456"/>
+      <w:bookmarkStart w:id="32" w:name="_Toc465558708"/>
+      <w:bookmarkStart w:id="33" w:name="_Toc465558707"/>
+      <w:bookmarkStart w:id="34" w:name="_Toc457262455"/>
+      <w:bookmarkStart w:id="35" w:name="_Toc456660583"/>
       <w:r>
         <w:t>&lt;Functional Requirement One&gt;</w:t>
+      </w:r>
+      <w:bookmarkEnd w:id="33"/>
+      <w:bookmarkEnd w:id="34"/>
+      <w:bookmarkEnd w:id="35"/>
+    </w:p>
+    <w:p>
+      <w:pPr>
+        <w:ind w:left="720"/>
+      </w:pPr>
+      <w:r>
+        <w:t>The system should be able to run with the same functionality on all browsers. The application should show a main page, a welcome and attractive message in addition to a full description of the services provided by the system.</w:t>
+      </w:r>
+    </w:p>
+    <w:p/>
+    <w:p>
+      <w:pPr>
+        <w:pStyle w:val="Heading3"/>
+        <w:numPr>
+          <w:ilvl w:val="2"/>
+          <w:numId w:val="6"/>
+        </w:numPr>
+      </w:pPr>
+      <w:r>
+        <w:t>&lt;Functional Requirement Two&gt;</w:t>
+      </w:r>
+    </w:p>
+    <w:p>
+      <w:pPr>
+        <w:ind w:left="720"/>
+      </w:pPr>
+      <w:r>
+        <w:t>The System must provide patients who wish to contact the clinic for the first time an option to request an appointment or fill out and submit an online form explaining the injury.</w:t>
+      </w:r>
+    </w:p>
+    <w:p>
+      <w:pPr>
+        <w:pStyle w:val="Heading3"/>
+        <w:numPr>
+          <w:ilvl w:val="2"/>
+          <w:numId w:val="6"/>
+        </w:numPr>
+      </w:pPr>
+      <w:r>
+        <w:t>&lt;Functional Requirement Three&gt;</w:t>
+      </w:r>
+    </w:p>
+    <w:p>
+      <w:pPr>
+        <w:ind w:left="720"/>
+      </w:pPr>
+      <w:r>
+        <w:t>The patient should be able to book appointments online and receive a verification message.</w:t>
+      </w:r>
+    </w:p>
+    <w:p>
+      <w:pPr>
+        <w:pStyle w:val="Heading3"/>
+        <w:numPr>
+          <w:ilvl w:val="2"/>
+          <w:numId w:val="6"/>
+        </w:numPr>
+      </w:pPr>
+      <w:r>
+        <w:lastRenderedPageBreak/>
+        <w:t>&lt;Functional Requirement Four&gt;</w:t>
+      </w:r>
+    </w:p>
+    <w:p>
+      <w:pPr>
+        <w:ind w:left="720"/>
+      </w:pPr>
+      <w:r>
+        <w:t>The system must provide an online form to help the patients explain their injury and submit the form to the system. The form will have a set of predetermined questions set by the physiotherapist.</w:t>
+      </w:r>
+    </w:p>
+    <w:p>
+      <w:pPr>
+        <w:pStyle w:val="Heading3"/>
+        <w:numPr>
+          <w:ilvl w:val="2"/>
+          <w:numId w:val="6"/>
+        </w:numPr>
+      </w:pPr>
+      <w:r>
+        <w:t>&lt;Functional Requirement Five&gt;</w:t>
+      </w:r>
+    </w:p>
+    <w:p>
+      <w:pPr>
+        <w:ind w:left="720"/>
+      </w:pPr>
+      <w:r>
+        <w:t>The system administrator must be allowed to add, change or delete the questions from the introduction form at their discretion.</w:t>
+      </w:r>
+    </w:p>
+    <w:p>
+      <w:pPr>
+        <w:pStyle w:val="Heading3"/>
+        <w:numPr>
+          <w:ilvl w:val="2"/>
+          <w:numId w:val="6"/>
+        </w:numPr>
+      </w:pPr>
+      <w:r>
+        <w:t>&lt;Functional Requirement Six&gt;</w:t>
+      </w:r>
+    </w:p>
+    <w:p>
+      <w:pPr>
+        <w:ind w:left="720"/>
+      </w:pPr>
+      <w:r>
+        <w:t>The patient must complete an online profile within the application in order to receive treatment (ie no guest user).</w:t>
+      </w:r>
+    </w:p>
+    <w:p>
+      <w:pPr>
+        <w:pStyle w:val="Heading3"/>
+        <w:numPr>
+          <w:ilvl w:val="2"/>
+          <w:numId w:val="6"/>
+        </w:numPr>
+      </w:pPr>
+      <w:r>
+        <w:t>&lt;Functional Requirement Seven&gt;</w:t>
+      </w:r>
+    </w:p>
+    <w:p>
+      <w:pPr>
+        <w:ind w:left="720"/>
+      </w:pPr>
+      <w:r>
+        <w:t xml:space="preserve">The patient can update their password. The system administrator can also reset passwords for the user if they have forgotten. </w:t>
+      </w:r>
+    </w:p>
+    <w:p>
+      <w:pPr>
+        <w:pStyle w:val="Heading3"/>
+        <w:numPr>
+          <w:ilvl w:val="2"/>
+          <w:numId w:val="6"/>
+        </w:numPr>
+      </w:pPr>
+      <w:r>
+        <w:t>&lt;Functional Requirement Eight&gt;</w:t>
+      </w:r>
+    </w:p>
+    <w:p>
+      <w:pPr>
+        <w:ind w:left="720"/>
+      </w:pPr>
+      <w:r>
+        <w:t>The system must maintain and save the personal information of users. Such as Name, Gender, Date of Birth, Phone Number, Heath Card Number, Address, Occupation etc.</w:t>
+      </w:r>
+    </w:p>
+    <w:p>
+      <w:pPr>
+        <w:pStyle w:val="Heading3"/>
+        <w:numPr>
+          <w:ilvl w:val="2"/>
+          <w:numId w:val="6"/>
+        </w:numPr>
+      </w:pPr>
+      <w:r>
+        <w:t>&lt;Functional Requirement Nine&gt;</w:t>
+      </w:r>
+    </w:p>
+    <w:p>
+      <w:pPr>
+        <w:ind w:left="720"/>
+      </w:pPr>
+      <w:r>
+        <w:t>The physiotherapist must be allowed to create the clinic-defined standard rehabilitation plans that include exercises and self-assessment activities. These will be used for common injuries.</w:t>
+      </w:r>
+    </w:p>
+    <w:p>
+      <w:pPr>
+        <w:pStyle w:val="Heading3"/>
+        <w:numPr>
+          <w:ilvl w:val="2"/>
+          <w:numId w:val="6"/>
+        </w:numPr>
+      </w:pPr>
+      <w:r>
+        <w:t>&lt;Functional Requirement Ten&gt;</w:t>
+      </w:r>
+    </w:p>
+    <w:p>
+      <w:pPr>
+        <w:ind w:left="720"/>
+      </w:pPr>
+      <w:r>
+        <w:t>The physiotherapist should be able to create new exercises and add those exercises to plans.</w:t>
+      </w:r>
+    </w:p>
+    <w:p>
+      <w:pPr>
+        <w:pStyle w:val="Heading3"/>
+        <w:numPr>
+          <w:ilvl w:val="2"/>
+          <w:numId w:val="6"/>
+        </w:numPr>
+      </w:pPr>
+      <w:r>
+        <w:t>&lt;Functional Requirement Eleven&gt;</w:t>
+      </w:r>
+    </w:p>
+    <w:p>
+      <w:pPr>
+        <w:ind w:left="720"/>
+      </w:pPr>
+      <w:r>
+        <w:t>The physiotherapist should be able to combine certain exercises in order to create custom rehab plans for different patients.</w:t>
+      </w:r>
+    </w:p>
+    <w:p>
+      <w:pPr>
+        <w:pStyle w:val="Heading3"/>
+        <w:numPr>
+          <w:ilvl w:val="2"/>
+          <w:numId w:val="6"/>
+        </w:numPr>
+      </w:pPr>
+      <w:r>
+        <w:t>&lt;Functional Requirement Twelve&gt;</w:t>
+      </w:r>
+    </w:p>
+    <w:p>
+      <w:pPr>
+        <w:ind w:left="720"/>
+      </w:pPr>
+      <w:r>
+        <w:t>The system will maintain the following information for each rehab plan, Unique ID code, Name, Description, Author Name, Overall Rehabilitation Goal, List and order of exercises, Timeframe of plan, Assessment tests.</w:t>
+      </w:r>
+    </w:p>
+    <w:p>
+      <w:pPr>
+        <w:pStyle w:val="Heading3"/>
+        <w:numPr>
+          <w:ilvl w:val="2"/>
+          <w:numId w:val="6"/>
+        </w:numPr>
+      </w:pPr>
+      <w:r>
+        <w:t>&lt;Functional Requirement Thirteen&gt;</w:t>
+      </w:r>
+    </w:p>
+    <w:p>
+      <w:pPr>
+        <w:ind w:left="720"/>
+      </w:pPr>
+      <w:r>
+        <w:t>The physiotherapist must be able to assign a set of assessment tests to the custom rehab plan.</w:t>
+      </w:r>
+    </w:p>
+    <w:p>
+      <w:pPr>
+        <w:pStyle w:val="Heading3"/>
+        <w:numPr>
+          <w:ilvl w:val="2"/>
+          <w:numId w:val="6"/>
+        </w:numPr>
+      </w:pPr>
+      <w:r>
+        <w:t>&lt;Functional Requirement Fourteen&gt;</w:t>
+      </w:r>
+    </w:p>
+    <w:p>
+      <w:pPr>
+        <w:ind w:left="720"/>
+      </w:pPr>
+      <w:r>
+        <w:t>The system should maintain the following information for each exercise, Unique ID, Name, Description, Author Name, Objectives, Action Steps, Location, Frequency and Duration, Target Date, Multimedia URL.</w:t>
+      </w:r>
+    </w:p>
+    <w:p>
+      <w:pPr>
+        <w:pStyle w:val="Heading3"/>
+        <w:numPr>
+          <w:ilvl w:val="2"/>
+          <w:numId w:val="6"/>
+        </w:numPr>
+      </w:pPr>
+      <w:r>
+        <w:t>&lt;Functional Requirement Fifteen&gt;</w:t>
+      </w:r>
+    </w:p>
+    <w:p>
+      <w:pPr>
+        <w:ind w:left="720"/>
+      </w:pPr>
+      <w:r>
+        <w:t>The system should maintain the following information on each assessment test, Unique ID, Name, Description, Author Name, Assessment tools, Assessment rubric.</w:t>
+      </w:r>
+    </w:p>
+    <w:p>
+      <w:pPr>
+        <w:pStyle w:val="Heading3"/>
+        <w:numPr>
+          <w:ilvl w:val="2"/>
+          <w:numId w:val="6"/>
+        </w:numPr>
+      </w:pPr>
+      <w:r>
+        <w:t>&lt;Functional Requirement Sixteen&gt;</w:t>
+      </w:r>
+    </w:p>
+    <w:p>
+      <w:pPr>
+        <w:ind w:left="720"/>
+      </w:pPr>
+      <w:r>
+        <w:t>The physiotherapist may apply one or more rehab plans to one or more patients.</w:t>
+      </w:r>
+    </w:p>
+    <w:p>
+      <w:pPr>
+        <w:pStyle w:val="Heading3"/>
+        <w:numPr>
+          <w:ilvl w:val="2"/>
+          <w:numId w:val="6"/>
+        </w:numPr>
+      </w:pPr>
+      <w:r>
+        <w:t>&lt;Functional Requirement Seventeen&gt;</w:t>
+      </w:r>
+    </w:p>
+    <w:p>
+      <w:pPr>
+        <w:ind w:left="720"/>
+      </w:pPr>
+      <w:r>
+        <w:t>The therapist should have the ability to print the examination findings or send a summary directly to the patient.</w:t>
+      </w:r>
+    </w:p>
+    <w:p>
+      <w:pPr>
+        <w:pStyle w:val="Heading3"/>
+        <w:numPr>
+          <w:ilvl w:val="2"/>
+          <w:numId w:val="6"/>
+        </w:numPr>
+      </w:pPr>
+      <w:r>
+        <w:lastRenderedPageBreak/>
+        <w:t>&lt;Functional Requirement Eighteen&gt;</w:t>
+      </w:r>
+    </w:p>
+    <w:p>
+      <w:pPr>
+        <w:ind w:left="720"/>
+      </w:pPr>
+      <w:r>
+        <w:t>The patients must be able to navigate the app and view their exercises through menu options, and text based guidance.</w:t>
+      </w:r>
+    </w:p>
+    <w:p>
+      <w:pPr>
+        <w:pStyle w:val="Heading3"/>
+        <w:numPr>
+          <w:ilvl w:val="2"/>
+          <w:numId w:val="6"/>
+        </w:numPr>
+      </w:pPr>
+      <w:r>
+        <w:t>&lt;Functional Requirement Nineteen&gt;</w:t>
+      </w:r>
+    </w:p>
+    <w:p>
+      <w:pPr>
+        <w:ind w:left="720"/>
+      </w:pPr>
+      <w:r>
+        <w:t>The patients enter their responses to the assessments test questions via an online form. Based on the assessment test the system should record the test results and assess their future treatment.</w:t>
+      </w:r>
+    </w:p>
+    <w:p>
+      <w:pPr>
+        <w:pStyle w:val="Heading3"/>
+        <w:numPr>
+          <w:ilvl w:val="2"/>
+          <w:numId w:val="6"/>
+        </w:numPr>
+      </w:pPr>
+      <w:r>
+        <w:t>&lt;Functional Requirement Twenty&gt;</w:t>
+      </w:r>
+    </w:p>
+    <w:p>
+      <w:pPr>
+        <w:ind w:left="720"/>
+      </w:pPr>
+      <w:r>
+        <w:t>Physiotherapists should be able to generate data analysis based on the assessment tests that reflect the impact of the rehab plans. The physiotherapist should be allowed to assign a follow-up session with the patient or close the case.</w:t>
+      </w:r>
+    </w:p>
+    <w:p>
+      <w:pPr>
+        <w:pStyle w:val="Heading3"/>
+        <w:numPr>
+          <w:ilvl w:val="2"/>
+          <w:numId w:val="6"/>
+        </w:numPr>
+      </w:pPr>
+      <w:r>
+        <w:t>&lt;Functional Requirement Twenty-one &gt;</w:t>
+      </w:r>
+    </w:p>
+    <w:p>
+      <w:pPr>
+        <w:ind w:left="720"/>
+      </w:pPr>
+      <w:r>
+        <w:t>The physiotherapist should be able to display or print a summary report for each patient. The report should include: Patient personal information, the diagnosed case, the treatments, calendar for appointments, invoices payment and the final outcomes.</w:t>
+      </w:r>
+    </w:p>
+    <w:p>
+      <w:pPr>
+        <w:pStyle w:val="Heading3"/>
+        <w:numPr>
+          <w:ilvl w:val="2"/>
+          <w:numId w:val="6"/>
+        </w:numPr>
+      </w:pPr>
+      <w:r>
+        <w:t>&lt;Functional Requirement Twenty-Two&gt;</w:t>
+      </w:r>
+    </w:p>
+    <w:p>
+      <w:pPr>
+        <w:ind w:left="720"/>
+      </w:pPr>
+      <w:r>
+        <w:t>The System needs to be installed and hosted by the Marcotted Physiotherapy Clinic server that is capable to run Node.js framework.</w:t>
+      </w:r>
+    </w:p>
+    <w:p>
+      <w:pPr>
+        <w:pStyle w:val="Heading3"/>
+        <w:numPr>
+          <w:ilvl w:val="2"/>
+          <w:numId w:val="6"/>
+        </w:numPr>
+      </w:pPr>
+      <w:r>
+        <w:t>&lt;Functional Requirement Twenty-Three&gt;</w:t>
+      </w:r>
+    </w:p>
+    <w:p>
+      <w:pPr>
+        <w:ind w:left="720"/>
+      </w:pPr>
+      <w:r>
+        <w:t>The system must use HTTPS as its internet communication protocol to generate secure encryption keys between the web server and the clients’ browsers.</w:t>
+      </w:r>
+    </w:p>
+    <w:p>
+      <w:pPr>
+        <w:pStyle w:val="Heading3"/>
+        <w:numPr>
+          <w:ilvl w:val="2"/>
+          <w:numId w:val="6"/>
+        </w:numPr>
+      </w:pPr>
+      <w:r>
+        <w:t>&lt;Functional Requirement Twenty-Four&gt;</w:t>
+      </w:r>
+    </w:p>
+    <w:p>
+      <w:pPr>
+        <w:ind w:left="720"/>
+      </w:pPr>
+      <w:r>
+        <w:t>The system must have an administrator account, and two user roles: patient and physiotherapist.</w:t>
+      </w:r>
+    </w:p>
+    <w:p>
+      <w:pPr>
+        <w:pStyle w:val="Heading3"/>
+        <w:numPr>
+          <w:ilvl w:val="2"/>
+          <w:numId w:val="6"/>
+        </w:numPr>
+      </w:pPr>
+      <w:r>
+        <w:t>&lt;Functional Requirement Twenty-Five&gt;</w:t>
+      </w:r>
+    </w:p>
+    <w:p>
+      <w:pPr>
+        <w:ind w:left="720"/>
+      </w:pPr>
+      <w:r>
+        <w:t>The system administrator should be allowed to create user accounts for patients and/or physiotherapist users. And be able to disable or enable existing accounts.</w:t>
+      </w:r>
+    </w:p>
+    <w:p>
+      <w:pPr>
+        <w:pStyle w:val="Heading3"/>
+        <w:numPr>
+          <w:ilvl w:val="2"/>
+          <w:numId w:val="6"/>
+        </w:numPr>
+      </w:pPr>
+      <w:r>
+        <w:t>&lt;Functional Requirement Twenty-Six&gt;</w:t>
+      </w:r>
+    </w:p>
+    <w:p>
+      <w:pPr>
+        <w:ind w:left="720"/>
+      </w:pPr>
+      <w:r>
+        <w:t>The system should accept online payment.</w:t>
+      </w:r>
+    </w:p>
+    <w:p>
+      <w:pPr>
+        <w:pStyle w:val="Heading2"/>
+      </w:pPr>
+      <w:r>
+        <w:t>Usability</w:t>
       </w:r>
       <w:bookmarkEnd w:id="30"/>
       <w:bookmarkEnd w:id="31"/>
       <w:bookmarkEnd w:id="32"/>
-    </w:p>
-    <w:p>
-      <w:pPr>
-        <w:pStyle w:val="InfoBlue"/>
-      </w:pPr>
-      <w:r>
-        <w:t>[The requirement description.]</w:t>
-      </w:r>
-    </w:p>
-    <w:p>
-      <w:pPr>
-        <w:pStyle w:val="Heading2"/>
-      </w:pPr>
-      <w:bookmarkStart w:id="33" w:name="_Toc456660584"/>
-      <w:bookmarkStart w:id="34" w:name="_Toc457262456"/>
-      <w:bookmarkStart w:id="35" w:name="_Toc465558708"/>
-      <w:r>
-        <w:t>Usability</w:t>
-      </w:r>
-      <w:bookmarkEnd w:id="33"/>
-      <w:bookmarkEnd w:id="34"/>
-      <w:bookmarkEnd w:id="35"/>
       <w:r>
         <w:t xml:space="preserve"> </w:t>
       </w:r>
@@ -9476,11 +10299,7 @@
         </w:tabs>
       </w:pPr>
       <w:r>
-        <w:t xml:space="preserve">Specify requirements to conform to common usability standards – e.g., IBM’s CUA standards, or the </w:t>
-      </w:r>
-      <w:r>
-        <w:lastRenderedPageBreak/>
-        <w:t>GUI standards published by Microsoft for Windows 95.]</w:t>
+        <w:t>Specify requirements to conform to common usability standards – e.g., IBM’s CUA standards, or the GUI standards published by Microsoft for Windows 95.]</w:t>
       </w:r>
     </w:p>
     <w:p>
@@ -9499,11 +10318,109 @@
     </w:p>
     <w:p>
       <w:pPr>
+        <w:pStyle w:val="ListParagraph"/>
+        <w:widowControl/>
+        <w:spacing w:after="160" w:line="256" w:lineRule="auto"/>
+      </w:pPr>
+      <w:r>
+        <w:t>With a very user-friendly software, required training time will be low for both normal and power users. The application will not require any previous knowledge of computer hardware, operating systems, programs, or web sites that the average user would not already possess.</w:t>
+      </w:r>
+    </w:p>
+    <w:p>
+      <w:pPr>
+        <w:pStyle w:val="ListParagraph"/>
+        <w:widowControl/>
+        <w:spacing w:after="160" w:line="256" w:lineRule="auto"/>
+      </w:pPr>
+    </w:p>
+    <w:p>
+      <w:pPr>
+        <w:pStyle w:val="ListParagraph"/>
+        <w:widowControl/>
+        <w:spacing w:after="160" w:line="256" w:lineRule="auto"/>
+      </w:pPr>
+    </w:p>
+    <w:p>
+      <w:pPr>
+        <w:pStyle w:val="ListParagraph"/>
+        <w:widowControl/>
+        <w:spacing w:after="160" w:line="256" w:lineRule="auto"/>
+      </w:pPr>
+    </w:p>
+    <w:p>
+      <w:pPr>
+        <w:pStyle w:val="Heading3"/>
+      </w:pPr>
+      <w:r>
+        <w:lastRenderedPageBreak/>
+        <w:t>&lt;Usability Requirement Two</w:t>
+      </w:r>
+      <w:r>
+        <w:t>&gt;</w:t>
+      </w:r>
+    </w:p>
+    <w:p>
+      <w:pPr>
+        <w:pStyle w:val="ListParagraph"/>
+        <w:widowControl/>
+        <w:spacing w:after="160" w:line="256" w:lineRule="auto"/>
+      </w:pPr>
+      <w:r>
+        <w:t>Basic tasks such as create account, book appointment and make payment will be easy to navigate and take the user approximately 3-5 clicks to complete. The actual time it takes to complete tasks will vary greatly depending on how long it takes the user to fill out required information. However, with the short simple steps provided it should take them no more than 5 minutes to complete.</w:t>
+      </w:r>
+    </w:p>
+    <w:p>
+      <w:pPr>
+        <w:pStyle w:val="Heading3"/>
+      </w:pPr>
+      <w:r>
+        <w:t>&lt;Usability Requirement Three</w:t>
+      </w:r>
+      <w:r>
+        <w:t>&gt;</w:t>
+      </w:r>
+    </w:p>
+    <w:p>
+      <w:pPr>
+        <w:widowControl/>
+        <w:spacing w:after="160" w:line="256" w:lineRule="auto"/>
+        <w:ind w:left="720"/>
+      </w:pPr>
+      <w:r>
+        <w:t xml:space="preserve">A </w:t>
+      </w:r>
+      <w:r>
+        <w:t>favored</w:t>
+      </w:r>
+      <w:r>
+        <w:t xml:space="preserve"> usability requirement that will be implemented is a loading bar that will be displayed if the system takes longer than usual to complete a task. This feature is used to provide comfort to the user so they know their input has been received and is currently being processed.</w:t>
+      </w:r>
+    </w:p>
+    <w:p>
+      <w:pPr>
+        <w:pStyle w:val="Heading3"/>
+      </w:pPr>
+      <w:r>
+        <w:t>&lt;Usability Requirement Four</w:t>
+      </w:r>
+      <w:r>
+        <w:t>&gt;</w:t>
+      </w:r>
+    </w:p>
+    <w:p>
+      <w:pPr>
+        <w:pStyle w:val="ListParagraph"/>
+        <w:widowControl/>
+        <w:spacing w:after="160" w:line="256" w:lineRule="auto"/>
+      </w:pPr>
+      <w:r>
+        <w:t>The application will implement the IBM Common User Access (CUA) Standards and Microsoft User Interface Standards to maximize usability and improve the user’s experience. This includes features such as an action bar, a toolbar (to print or send documents), pop-up windows, drop-down menus, and a help menu that can be accessed if the user has any questions.</w:t>
+      </w:r>
+    </w:p>
+    <w:p>
+      <w:pPr>
         <w:pStyle w:val="InfoBlue"/>
       </w:pPr>
-      <w:r>
-        <w:t>The requirement description.</w:t>
-      </w:r>
     </w:p>
     <w:p>
       <w:pPr>
@@ -9622,14 +10539,11 @@
     </w:p>
     <w:p>
       <w:pPr>
-        <w:pStyle w:val="Heading4"/>
+        <w:pStyle w:val="Heading3"/>
       </w:pPr>
       <w:bookmarkStart w:id="42" w:name="_Toc456660587"/>
       <w:bookmarkStart w:id="43" w:name="_Toc457262459"/>
       <w:r>
-        <w:rPr>
-          <w:i/>
-        </w:rPr>
         <w:t>&lt;Reliability Requirement One</w:t>
       </w:r>
       <w:r>
@@ -9638,6 +10552,305 @@
       <w:bookmarkEnd w:id="42"/>
       <w:bookmarkEnd w:id="43"/>
     </w:p>
+    <w:p>
+      <w:pPr>
+        <w:widowControl/>
+        <w:spacing w:after="160" w:line="256" w:lineRule="auto"/>
+        <w:ind w:left="720"/>
+        <w:contextualSpacing/>
+        <w:rPr>
+          <w:rFonts w:ascii="Calibri" w:eastAsia="Calibri" w:hAnsi="Calibri"/>
+          <w:sz w:val="22"/>
+          <w:szCs w:val="22"/>
+          <w:lang w:val="en-CA"/>
+        </w:rPr>
+      </w:pPr>
+      <w:r>
+        <w:rPr>
+          <w:rFonts w:ascii="Calibri" w:eastAsia="Calibri" w:hAnsi="Calibri"/>
+          <w:sz w:val="22"/>
+          <w:szCs w:val="22"/>
+          <w:lang w:val="en-CA"/>
+        </w:rPr>
+        <w:t>Availability: The system is intended to be available 100.00% of the time. This will allow users to gain access to the system any hour of the day at their convenience. If maintenance is required, a 3 days notice (with the estimated duration) will be displayed on the home page to inform users.</w:t>
+      </w:r>
+    </w:p>
+    <w:p>
+      <w:pPr>
+        <w:pStyle w:val="Heading3"/>
+      </w:pPr>
+      <w:r>
+        <w:t>&lt;Reliability Requirement Two</w:t>
+      </w:r>
+      <w:r>
+        <w:t>&gt;</w:t>
+      </w:r>
+    </w:p>
+    <w:p>
+      <w:pPr>
+        <w:widowControl/>
+        <w:spacing w:after="160" w:line="256" w:lineRule="auto"/>
+        <w:ind w:left="720"/>
+        <w:contextualSpacing/>
+        <w:rPr>
+          <w:rFonts w:ascii="Calibri" w:eastAsia="Calibri" w:hAnsi="Calibri"/>
+          <w:sz w:val="22"/>
+          <w:szCs w:val="22"/>
+          <w:lang w:val="en-CA"/>
+        </w:rPr>
+      </w:pPr>
+      <w:r>
+        <w:rPr>
+          <w:rFonts w:ascii="Calibri" w:eastAsia="Calibri" w:hAnsi="Calibri"/>
+          <w:sz w:val="22"/>
+          <w:szCs w:val="22"/>
+          <w:lang w:val="en-CA"/>
+        </w:rPr>
+        <w:t>Mean Time Between Failures (MTBF): The mean time between failures should not exceed 16 hours. The system should detect failures and notify maintenance team immediately, so they can determine the source of the failure and begin repairs.</w:t>
+      </w:r>
+    </w:p>
+    <w:p/>
+    <w:p>
+      <w:pPr>
+        <w:pStyle w:val="Heading3"/>
+      </w:pPr>
+      <w:r>
+        <w:lastRenderedPageBreak/>
+        <w:t>&lt;Reliability Requirement Three</w:t>
+      </w:r>
+      <w:r>
+        <w:t>&gt;</w:t>
+      </w:r>
+    </w:p>
+    <w:p>
+      <w:pPr>
+        <w:widowControl/>
+        <w:spacing w:after="160" w:line="256" w:lineRule="auto"/>
+        <w:ind w:left="720"/>
+        <w:contextualSpacing/>
+        <w:rPr>
+          <w:rFonts w:ascii="Calibri" w:eastAsia="Calibri" w:hAnsi="Calibri"/>
+          <w:sz w:val="22"/>
+          <w:szCs w:val="22"/>
+          <w:lang w:val="en-CA"/>
+        </w:rPr>
+      </w:pPr>
+      <w:r>
+        <w:rPr>
+          <w:rFonts w:ascii="Calibri" w:eastAsia="Calibri" w:hAnsi="Calibri"/>
+          <w:sz w:val="22"/>
+          <w:szCs w:val="22"/>
+          <w:lang w:val="en-CA"/>
+        </w:rPr>
+        <w:t>Mean Time to Repair (MTTR): The mean time to repair failures should take a maximum of 8 hours. It should also take a maximum of 8 hours for the maintenance team to determine the source of the failure, resulting in a total MTBF of 16 hours.</w:t>
+      </w:r>
+    </w:p>
+    <w:p/>
+    <w:p>
+      <w:pPr>
+        <w:pStyle w:val="Heading3"/>
+      </w:pPr>
+      <w:r>
+        <w:t>&lt;Reliability Requirement Four</w:t>
+      </w:r>
+      <w:r>
+        <w:t>&gt;</w:t>
+      </w:r>
+    </w:p>
+    <w:p>
+      <w:pPr>
+        <w:widowControl/>
+        <w:spacing w:after="160" w:line="256" w:lineRule="auto"/>
+        <w:ind w:left="720"/>
+        <w:contextualSpacing/>
+        <w:rPr>
+          <w:rFonts w:ascii="Calibri" w:eastAsia="Calibri" w:hAnsi="Calibri"/>
+          <w:sz w:val="22"/>
+          <w:szCs w:val="22"/>
+          <w:lang w:val="en-CA"/>
+        </w:rPr>
+      </w:pPr>
+      <w:r>
+        <w:rPr>
+          <w:rFonts w:ascii="Calibri" w:eastAsia="Calibri" w:hAnsi="Calibri"/>
+          <w:sz w:val="22"/>
+          <w:szCs w:val="22"/>
+          <w:lang w:val="en-CA"/>
+        </w:rPr>
+        <w:t>Accuracy: Accuracy is extremely important when it comes to payment. Two decimal places will be used when calculating the amount owed from the user before being redirected to an outside source.</w:t>
+      </w:r>
+    </w:p>
+    <w:p>
+      <w:pPr>
+        <w:pStyle w:val="Heading3"/>
+      </w:pPr>
+      <w:r>
+        <w:t>&lt;Reliability Requirement Five</w:t>
+      </w:r>
+      <w:r>
+        <w:t>&gt;</w:t>
+      </w:r>
+    </w:p>
+    <w:p>
+      <w:pPr>
+        <w:widowControl/>
+        <w:spacing w:after="160" w:line="256" w:lineRule="auto"/>
+        <w:ind w:left="720"/>
+        <w:contextualSpacing/>
+        <w:rPr>
+          <w:rFonts w:ascii="Calibri" w:eastAsia="Calibri" w:hAnsi="Calibri"/>
+          <w:sz w:val="22"/>
+          <w:szCs w:val="22"/>
+          <w:lang w:val="en-CA"/>
+        </w:rPr>
+      </w:pPr>
+      <w:r>
+        <w:rPr>
+          <w:rFonts w:ascii="Calibri" w:eastAsia="Calibri" w:hAnsi="Calibri"/>
+          <w:sz w:val="22"/>
+          <w:szCs w:val="22"/>
+          <w:lang w:val="en-CA"/>
+        </w:rPr>
+        <w:t>Maximum bugs or defect rate: The system should have a maximum of 3 bugs/KLOC that can be easily fixed and are not noticeable by the user. If the system exceeds 3 bugs/KLOC then they must be fixed immediately so they do not create an error.</w:t>
+      </w:r>
+    </w:p>
+    <w:p/>
+    <w:p>
+      <w:pPr>
+        <w:pStyle w:val="Heading3"/>
+      </w:pPr>
+      <w:r>
+        <w:t>&lt;Reliability Requirement Six</w:t>
+      </w:r>
+      <w:r>
+        <w:t>&gt;</w:t>
+      </w:r>
+    </w:p>
+    <w:p>
+      <w:pPr>
+        <w:widowControl/>
+        <w:spacing w:after="160" w:line="256" w:lineRule="auto"/>
+        <w:ind w:left="720"/>
+        <w:contextualSpacing/>
+        <w:rPr>
+          <w:rFonts w:ascii="Calibri" w:eastAsia="Calibri" w:hAnsi="Calibri"/>
+          <w:sz w:val="22"/>
+          <w:szCs w:val="22"/>
+          <w:lang w:val="en-CA"/>
+        </w:rPr>
+      </w:pPr>
+      <w:r>
+        <w:rPr>
+          <w:rFonts w:ascii="Calibri" w:eastAsia="Calibri" w:hAnsi="Calibri"/>
+          <w:sz w:val="22"/>
+          <w:szCs w:val="22"/>
+          <w:lang w:val="en-CA"/>
+        </w:rPr>
+        <w:t>Bugs or defect rate:</w:t>
+      </w:r>
+    </w:p>
+    <w:p>
+      <w:pPr>
+        <w:widowControl/>
+        <w:numPr>
+          <w:ilvl w:val="0"/>
+          <w:numId w:val="9"/>
+        </w:numPr>
+        <w:spacing w:after="160" w:line="256" w:lineRule="auto"/>
+        <w:contextualSpacing/>
+        <w:rPr>
+          <w:rFonts w:ascii="Calibri" w:eastAsia="Calibri" w:hAnsi="Calibri"/>
+          <w:sz w:val="22"/>
+          <w:szCs w:val="22"/>
+          <w:lang w:val="en-CA"/>
+        </w:rPr>
+      </w:pPr>
+      <w:r>
+        <w:rPr>
+          <w:rFonts w:ascii="Calibri" w:eastAsia="Calibri" w:hAnsi="Calibri"/>
+          <w:sz w:val="22"/>
+          <w:szCs w:val="22"/>
+          <w:lang w:val="en-CA"/>
+        </w:rPr>
+        <w:t>Minor bugs: unnoticeable by the user and can be easily fixed.</w:t>
+      </w:r>
+    </w:p>
+    <w:p>
+      <w:pPr>
+        <w:widowControl/>
+        <w:numPr>
+          <w:ilvl w:val="0"/>
+          <w:numId w:val="9"/>
+        </w:numPr>
+        <w:spacing w:after="160" w:line="256" w:lineRule="auto"/>
+        <w:contextualSpacing/>
+        <w:rPr>
+          <w:rFonts w:ascii="Calibri" w:eastAsia="Calibri" w:hAnsi="Calibri"/>
+          <w:sz w:val="22"/>
+          <w:szCs w:val="22"/>
+          <w:lang w:val="en-CA"/>
+        </w:rPr>
+      </w:pPr>
+      <w:r>
+        <w:rPr>
+          <w:rFonts w:ascii="Calibri" w:eastAsia="Calibri" w:hAnsi="Calibri"/>
+          <w:sz w:val="22"/>
+          <w:szCs w:val="22"/>
+          <w:lang w:val="en-CA"/>
+        </w:rPr>
+        <w:t>Significant bugs: noticeable by user, results in alteration of data</w:t>
+      </w:r>
+    </w:p>
+    <w:p>
+      <w:pPr>
+        <w:widowControl/>
+        <w:numPr>
+          <w:ilvl w:val="0"/>
+          <w:numId w:val="9"/>
+        </w:numPr>
+        <w:spacing w:after="160" w:line="256" w:lineRule="auto"/>
+        <w:contextualSpacing/>
+        <w:rPr>
+          <w:rFonts w:ascii="Calibri" w:eastAsia="Calibri" w:hAnsi="Calibri"/>
+          <w:sz w:val="22"/>
+          <w:szCs w:val="22"/>
+          <w:lang w:val="en-CA"/>
+        </w:rPr>
+      </w:pPr>
+      <w:r>
+        <w:rPr>
+          <w:rFonts w:ascii="Calibri" w:eastAsia="Calibri" w:hAnsi="Calibri"/>
+          <w:sz w:val="22"/>
+          <w:szCs w:val="22"/>
+          <w:lang w:val="en-CA"/>
+        </w:rPr>
+        <w:t>Critical bugs: results in complete loss of data and/or inability to use certain parts of the system.</w:t>
+      </w:r>
+    </w:p>
+    <w:p>
+      <w:pPr>
+        <w:widowControl/>
+        <w:spacing w:after="160" w:line="256" w:lineRule="auto"/>
+        <w:ind w:left="1080"/>
+        <w:rPr>
+          <w:rFonts w:ascii="Calibri" w:eastAsia="Calibri" w:hAnsi="Calibri"/>
+          <w:sz w:val="22"/>
+          <w:szCs w:val="22"/>
+          <w:lang w:val="en-CA"/>
+        </w:rPr>
+      </w:pPr>
+      <w:r>
+        <w:rPr>
+          <w:rFonts w:ascii="Calibri" w:eastAsia="Calibri" w:hAnsi="Calibri"/>
+          <w:sz w:val="22"/>
+          <w:szCs w:val="22"/>
+          <w:lang w:val="en-CA"/>
+        </w:rPr>
+        <w:t>If detected, any significant or critical bugs must be fixed immediately to prevent incorrect system output or functionality.</w:t>
+      </w:r>
+    </w:p>
+    <w:p/>
+    <w:p/>
     <w:p>
       <w:pPr>
         <w:pStyle w:val="InfoBlue"/>
@@ -9769,10 +10982,162 @@
     </w:p>
     <w:p>
       <w:pPr>
-        <w:pStyle w:val="InfoBlue"/>
-      </w:pPr>
-      <w:r>
-        <w:t>[The requirement description.]</w:t>
+        <w:widowControl/>
+        <w:spacing w:after="160" w:line="256" w:lineRule="auto"/>
+        <w:ind w:left="720"/>
+        <w:contextualSpacing/>
+        <w:rPr>
+          <w:rFonts w:ascii="Calibri" w:eastAsia="Calibri" w:hAnsi="Calibri"/>
+          <w:sz w:val="22"/>
+          <w:szCs w:val="22"/>
+          <w:lang w:val="en-CA"/>
+        </w:rPr>
+      </w:pPr>
+      <w:r>
+        <w:rPr>
+          <w:rFonts w:ascii="Calibri" w:eastAsia="Calibri" w:hAnsi="Calibri"/>
+          <w:sz w:val="22"/>
+          <w:szCs w:val="22"/>
+          <w:lang w:val="en-CA"/>
+        </w:rPr>
+        <w:t>Response time: The response time for transactions should appear instantaneous in almost all cases. This includes basic transactions such as modify user accounts or view treatment plans. Other transactions such as book appointment or process payment may take up to 5 seconds to perform.</w:t>
+      </w:r>
+    </w:p>
+    <w:p>
+      <w:pPr>
+        <w:pStyle w:val="Heading3"/>
+      </w:pPr>
+      <w:r>
+        <w:t>&lt;Performance Requirement Two</w:t>
+      </w:r>
+      <w:r>
+        <w:t>&gt;</w:t>
+      </w:r>
+    </w:p>
+    <w:p>
+      <w:pPr>
+        <w:widowControl/>
+        <w:spacing w:after="160" w:line="256" w:lineRule="auto"/>
+        <w:ind w:left="720"/>
+        <w:contextualSpacing/>
+        <w:rPr>
+          <w:rFonts w:ascii="Calibri" w:eastAsia="Calibri" w:hAnsi="Calibri"/>
+          <w:sz w:val="22"/>
+          <w:szCs w:val="22"/>
+          <w:lang w:val="en-CA"/>
+        </w:rPr>
+      </w:pPr>
+      <w:r>
+        <w:rPr>
+          <w:rFonts w:ascii="Calibri" w:eastAsia="Calibri" w:hAnsi="Calibri"/>
+          <w:sz w:val="22"/>
+          <w:szCs w:val="22"/>
+          <w:lang w:val="en-CA"/>
+        </w:rPr>
+        <w:t>Capacity: The system can accommodate 250 users at a time.</w:t>
+      </w:r>
+    </w:p>
+    <w:p>
+      <w:pPr>
+        <w:pStyle w:val="Heading3"/>
+      </w:pPr>
+      <w:r>
+        <w:lastRenderedPageBreak/>
+        <w:t>&lt;Performance Requirement Three</w:t>
+      </w:r>
+      <w:r>
+        <w:t>&gt;</w:t>
+      </w:r>
+    </w:p>
+    <w:p>
+      <w:pPr>
+        <w:widowControl/>
+        <w:spacing w:after="160" w:line="256" w:lineRule="auto"/>
+        <w:ind w:left="720"/>
+        <w:contextualSpacing/>
+        <w:rPr>
+          <w:rFonts w:ascii="Calibri" w:eastAsia="Calibri" w:hAnsi="Calibri"/>
+          <w:sz w:val="22"/>
+          <w:szCs w:val="22"/>
+          <w:lang w:val="en-CA"/>
+        </w:rPr>
+      </w:pPr>
+      <w:r>
+        <w:rPr>
+          <w:rFonts w:ascii="Calibri" w:eastAsia="Calibri" w:hAnsi="Calibri"/>
+          <w:sz w:val="22"/>
+          <w:szCs w:val="22"/>
+          <w:lang w:val="en-CA"/>
+        </w:rPr>
+        <w:t>Throughput: The system can perform 50 transactions per second, assuming a capacity of 250 users and a response time of 5 seconds.</w:t>
+      </w:r>
+    </w:p>
+    <w:p>
+      <w:pPr>
+        <w:pStyle w:val="Heading3"/>
+      </w:pPr>
+      <w:r>
+        <w:t>&lt;Performance Requirement Four</w:t>
+      </w:r>
+      <w:r>
+        <w:t>&gt;</w:t>
+      </w:r>
+    </w:p>
+    <w:p>
+      <w:pPr>
+        <w:widowControl/>
+        <w:spacing w:after="160" w:line="256" w:lineRule="auto"/>
+        <w:ind w:left="720"/>
+        <w:contextualSpacing/>
+        <w:rPr>
+          <w:rFonts w:ascii="Calibri" w:eastAsia="Calibri" w:hAnsi="Calibri"/>
+          <w:sz w:val="22"/>
+          <w:szCs w:val="22"/>
+          <w:lang w:val="en-CA"/>
+        </w:rPr>
+      </w:pPr>
+      <w:r>
+        <w:rPr>
+          <w:rFonts w:ascii="Calibri" w:eastAsia="Calibri" w:hAnsi="Calibri"/>
+          <w:sz w:val="22"/>
+          <w:szCs w:val="22"/>
+          <w:lang w:val="en-CA"/>
+        </w:rPr>
+        <w:t>Degradation modes: If a malicious event occurs, the system will enter a degradation or reduced mode. The system will display a message to the user informing them that an error is present and then limit the provided services to only those that are necessary.</w:t>
+      </w:r>
+    </w:p>
+    <w:p>
+      <w:pPr>
+        <w:pStyle w:val="Heading3"/>
+      </w:pPr>
+      <w:r>
+        <w:t>&lt;Performance Requirement Five</w:t>
+      </w:r>
+      <w:r>
+        <w:t>&gt;</w:t>
+      </w:r>
+    </w:p>
+    <w:p>
+      <w:pPr>
+        <w:widowControl/>
+        <w:spacing w:after="160" w:line="256" w:lineRule="auto"/>
+        <w:ind w:left="720"/>
+        <w:contextualSpacing/>
+        <w:rPr>
+          <w:rFonts w:ascii="Calibri" w:eastAsia="Calibri" w:hAnsi="Calibri"/>
+          <w:sz w:val="22"/>
+          <w:szCs w:val="22"/>
+          <w:lang w:val="en-CA"/>
+        </w:rPr>
+      </w:pPr>
+      <w:r>
+        <w:rPr>
+          <w:rFonts w:ascii="Calibri" w:eastAsia="Calibri" w:hAnsi="Calibri"/>
+          <w:sz w:val="22"/>
+          <w:szCs w:val="22"/>
+          <w:lang w:val="en-CA"/>
+        </w:rPr>
+        <w:t>Resource utilization: The system will require memory and disk for its resources.</w:t>
       </w:r>
     </w:p>
     <w:p>
@@ -9805,18 +11170,18 @@
           <w:numId w:val="6"/>
         </w:numPr>
       </w:pPr>
-      <w:bookmarkStart w:id="53" w:name="_Toc456660592"/>
-      <w:bookmarkStart w:id="54" w:name="_Toc457262464"/>
-      <w:bookmarkStart w:id="55" w:name="_Toc465558715"/>
-      <w:bookmarkStart w:id="56" w:name="_Toc465558714"/>
-      <w:bookmarkStart w:id="57" w:name="_Toc457262463"/>
-      <w:bookmarkStart w:id="58" w:name="_Toc456660591"/>
+      <w:bookmarkStart w:id="53" w:name="_Toc465558714"/>
+      <w:bookmarkStart w:id="54" w:name="_Toc457262463"/>
+      <w:bookmarkStart w:id="55" w:name="_Toc456660591"/>
+      <w:bookmarkStart w:id="56" w:name="_Toc456660592"/>
+      <w:bookmarkStart w:id="57" w:name="_Toc457262464"/>
+      <w:bookmarkStart w:id="58" w:name="_Toc465558715"/>
       <w:r>
         <w:t>&lt;Supportability Requirement One&gt;</w:t>
       </w:r>
-      <w:bookmarkEnd w:id="56"/>
-      <w:bookmarkEnd w:id="57"/>
-      <w:bookmarkEnd w:id="58"/>
+      <w:bookmarkEnd w:id="53"/>
+      <w:bookmarkEnd w:id="54"/>
+      <w:bookmarkEnd w:id="55"/>
     </w:p>
     <w:p>
       <w:pPr>
@@ -9978,9 +11343,9 @@
       <w:r>
         <w:t>Design Constraints</w:t>
       </w:r>
-      <w:bookmarkEnd w:id="53"/>
-      <w:bookmarkEnd w:id="54"/>
-      <w:bookmarkEnd w:id="55"/>
+      <w:bookmarkEnd w:id="56"/>
+      <w:bookmarkEnd w:id="57"/>
+      <w:bookmarkEnd w:id="58"/>
     </w:p>
     <w:p>
       <w:pPr>
@@ -9998,18 +11363,18 @@
           <w:numId w:val="6"/>
         </w:numPr>
       </w:pPr>
-      <w:bookmarkStart w:id="59" w:name="_Toc456660594"/>
-      <w:bookmarkStart w:id="60" w:name="_Toc457262466"/>
-      <w:bookmarkStart w:id="61" w:name="_Toc465558717"/>
-      <w:bookmarkStart w:id="62" w:name="_Toc465558716"/>
-      <w:bookmarkStart w:id="63" w:name="_Toc457262465"/>
-      <w:bookmarkStart w:id="64" w:name="_Toc456660593"/>
+      <w:bookmarkStart w:id="59" w:name="_Toc465558716"/>
+      <w:bookmarkStart w:id="60" w:name="_Toc457262465"/>
+      <w:bookmarkStart w:id="61" w:name="_Toc456660593"/>
+      <w:bookmarkStart w:id="62" w:name="_Toc456660594"/>
+      <w:bookmarkStart w:id="63" w:name="_Toc457262466"/>
+      <w:bookmarkStart w:id="64" w:name="_Toc465558717"/>
       <w:r>
         <w:t>&lt;Design Constraint One&gt;</w:t>
       </w:r>
-      <w:bookmarkEnd w:id="62"/>
-      <w:bookmarkEnd w:id="63"/>
-      <w:bookmarkEnd w:id="64"/>
+      <w:bookmarkEnd w:id="59"/>
+      <w:bookmarkEnd w:id="60"/>
+      <w:bookmarkEnd w:id="61"/>
     </w:p>
     <w:p>
       <w:pPr>
@@ -10057,7 +11422,6 @@
         <w:pStyle w:val="BodyText"/>
       </w:pPr>
       <w:r>
-        <w:lastRenderedPageBreak/>
         <w:t>The exercise tutorial videos uploaded on the web application must be accurate, and free from flaws in technique. The videos must be easy to follow along with, considering it will be serving patients of all levels of capability.</w:t>
       </w:r>
     </w:p>
@@ -10134,9 +11498,9 @@
       <w:r>
         <w:t>Online User Documentation and Help System Requirements</w:t>
       </w:r>
-      <w:bookmarkEnd w:id="59"/>
-      <w:bookmarkEnd w:id="60"/>
-      <w:bookmarkEnd w:id="61"/>
+      <w:bookmarkEnd w:id="62"/>
+      <w:bookmarkEnd w:id="63"/>
+      <w:bookmarkEnd w:id="64"/>
     </w:p>
     <w:p>
       <w:pPr>
@@ -10151,6 +11515,7 @@
         <w:pStyle w:val="BodyText"/>
       </w:pPr>
       <w:r>
+        <w:lastRenderedPageBreak/>
         <w:t>The Developers plan to complete the program under the rules of modular programming and delegated individual tasks. Delegated tasks ensure that each developer is an expert in at least one area of the entire system, and can provide a complete technical documentation on the system with combined knowledge. The documentation and system help will be consistent and thorough, yet still basic enough for the system administrator to follow when they have any questions or concerns with how the program is supposed to operate. The Self Start system will include 1 year worth of personal support from any or all team members, and provide each member’s contact information, since all of the developers are returning for a final undergraduate year at Western University.</w:t>
       </w:r>
     </w:p>
@@ -10215,19 +11580,18 @@
       <w:pPr>
         <w:pStyle w:val="Heading3"/>
       </w:pPr>
-      <w:bookmarkStart w:id="71" w:name="_Toc456660601"/>
-      <w:bookmarkStart w:id="72" w:name="_Toc457262473"/>
-      <w:bookmarkStart w:id="73" w:name="_Toc465558724"/>
-      <w:bookmarkStart w:id="74" w:name="_Toc456660597"/>
-      <w:bookmarkStart w:id="75" w:name="_Toc457262469"/>
-      <w:bookmarkStart w:id="76" w:name="_Toc465558720"/>
-      <w:r>
-        <w:lastRenderedPageBreak/>
+      <w:bookmarkStart w:id="71" w:name="_Toc456660597"/>
+      <w:bookmarkStart w:id="72" w:name="_Toc457262469"/>
+      <w:bookmarkStart w:id="73" w:name="_Toc465558720"/>
+      <w:bookmarkStart w:id="74" w:name="_Toc456660601"/>
+      <w:bookmarkStart w:id="75" w:name="_Toc457262473"/>
+      <w:bookmarkStart w:id="76" w:name="_Toc465558724"/>
+      <w:r>
         <w:t>User Interfaces</w:t>
       </w:r>
-      <w:bookmarkEnd w:id="74"/>
-      <w:bookmarkEnd w:id="75"/>
-      <w:bookmarkEnd w:id="76"/>
+      <w:bookmarkEnd w:id="71"/>
+      <w:bookmarkEnd w:id="72"/>
+      <w:bookmarkEnd w:id="73"/>
     </w:p>
     <w:p>
       <w:pPr>
@@ -10336,6 +11700,7 @@
         <w:rPr>
           <w:sz w:val="22"/>
         </w:rPr>
+        <w:lastRenderedPageBreak/>
         <w:t>continuously run the application, a web server that is always active must be purchased and used to host the final product as well as dealing with user traffic. For testing purposes a development server will be used however, the deployed product will contain this purchased component.</w:t>
       </w:r>
     </w:p>
@@ -10390,9 +11755,9 @@
       <w:r>
         <w:t>Licensing Requirements</w:t>
       </w:r>
-      <w:bookmarkEnd w:id="71"/>
-      <w:bookmarkEnd w:id="72"/>
-      <w:bookmarkEnd w:id="73"/>
+      <w:bookmarkEnd w:id="74"/>
+      <w:bookmarkEnd w:id="75"/>
+      <w:bookmarkEnd w:id="76"/>
     </w:p>
     <w:p>
       <w:pPr>
@@ -10400,6 +11765,14 @@
       </w:pPr>
       <w:r>
         <w:t>[Defines any licensing enforcement requirements or other usage restriction requirements that are to be exhibited by the software.]</w:t>
+      </w:r>
+    </w:p>
+    <w:p>
+      <w:pPr>
+        <w:pStyle w:val="BodyText"/>
+      </w:pPr>
+      <w:r>
+        <w:t xml:space="preserve">The final iteration of the Self Start System will be the sole property of Loop Solutions Inc. The Self Start will then be sold to Marcotte Physiotherapy for a one-time licensing fee agreed upon by both parties. The system is limited to the usage of licensed Physiotherapists of Marcotte Physiotherapy, but can be accessed by any potential patient as well as existing patients to access treatment through a different user-interface. </w:t>
       </w:r>
     </w:p>
     <w:p>
@@ -10426,6 +11799,19 @@
     </w:p>
     <w:p>
       <w:pPr>
+        <w:pStyle w:val="BodyText"/>
+      </w:pPr>
+      <w:r>
+        <w:t xml:space="preserve">All the information that the patient discloses to the Physiotherapist during treatment regarding the circumstances pertaining to their injury, is protected under the Physician-patient privilege related to the patient’s medical confidentiality. By law, the Physician cannot disclose this information to anyone except the patient, and as such any dynamic forms or information passed over the Self Start system must be encrypted. As well, the auxiliary information of the patient such as health car number, address, and any other information must only be available to that patients Physiotherapists and not any third parties. </w:t>
+      </w:r>
+    </w:p>
+    <w:p>
+      <w:pPr>
+        <w:pStyle w:val="BodyText"/>
+      </w:pPr>
+    </w:p>
+    <w:p>
+      <w:pPr>
         <w:pStyle w:val="Heading2"/>
       </w:pPr>
       <w:bookmarkStart w:id="89" w:name="_Toc456660603"/>
@@ -10458,14 +11844,7 @@
         <w:rPr>
           <w:sz w:val="22"/>
         </w:rPr>
-        <w:t xml:space="preserve"> These standards </w:t>
-      </w:r>
-      <w:r>
-        <w:rPr>
-          <w:sz w:val="22"/>
-        </w:rPr>
-        <w:lastRenderedPageBreak/>
-        <w:t>consist of; legal standards, quality and regulatory standards and finally industry standards for usability, interoperability, and operating system compliance.</w:t>
+        <w:t xml:space="preserve"> These standards consist of; legal standards, quality and regulatory standards and finally industry standards for usability, interoperability, and operating system compliance.</w:t>
       </w:r>
     </w:p>
     <w:p>
@@ -10532,7 +11911,14 @@
         <w:rPr>
           <w:sz w:val="22"/>
         </w:rPr>
-        <w:t xml:space="preserve">There must also be a set of usability standards to ensure accessibility to those with visual impairment. These standards will conform with any current policies in effect at Marcotte Physiotherapy. </w:t>
+        <w:t xml:space="preserve">There must also be a set of usability standards to ensure accessibility to those with visual </w:t>
+      </w:r>
+      <w:r>
+        <w:rPr>
+          <w:sz w:val="22"/>
+        </w:rPr>
+        <w:lastRenderedPageBreak/>
+        <w:t xml:space="preserve">impairment. These standards will conform with any current policies in effect at Marcotte Physiotherapy. </w:t>
       </w:r>
     </w:p>
     <w:p>
@@ -10587,8 +11973,8 @@
       </w:pPr>
     </w:p>
     <w:sectPr>
-      <w:headerReference w:type="default" r:id="rId10"/>
-      <w:footerReference w:type="default" r:id="rId11"/>
+      <w:headerReference w:type="default" r:id="rId13"/>
+      <w:footerReference w:type="default" r:id="rId14"/>
       <w:pgSz w:w="12240" w:h="15840" w:code="1"/>
       <w:pgMar w:top="1440" w:right="1440" w:bottom="1440" w:left="1440" w:header="720" w:footer="720" w:gutter="0"/>
       <w:cols w:space="720"/>
@@ -10735,7 +12121,7 @@
               <w:rStyle w:val="PageNumber"/>
               <w:noProof/>
             </w:rPr>
-            <w:t>2</w:t>
+            <w:t>3</w:t>
           </w:r>
           <w:r>
             <w:rPr>
@@ -10971,7 +12357,7 @@
   <w:abstractNum w:abstractNumId="0" w15:restartNumberingAfterBreak="0">
     <w:nsid w:val="FFFFFFFB"/>
     <w:multiLevelType w:val="multilevel"/>
-    <w:tmpl w:val="FFFFFFFF"/>
+    <w:tmpl w:val="7FDC9DCC"/>
     <w:lvl w:ilvl="0">
       <w:start w:val="1"/>
       <w:numFmt w:val="decimal"/>
@@ -11145,6 +12531,92 @@
     </w:lvl>
   </w:abstractNum>
   <w:abstractNum w:abstractNumId="3" w15:restartNumberingAfterBreak="0">
+    <w:nsid w:val="20BF7D91"/>
+    <w:multiLevelType w:val="hybridMultilevel"/>
+    <w:tmpl w:val="D58E6552"/>
+    <w:lvl w:ilvl="0" w:tplc="1009000F">
+      <w:start w:val="1"/>
+      <w:numFmt w:val="decimal"/>
+      <w:lvlText w:val="%1."/>
+      <w:lvlJc w:val="left"/>
+      <w:pPr>
+        <w:ind w:left="720" w:hanging="360"/>
+      </w:pPr>
+    </w:lvl>
+    <w:lvl w:ilvl="1" w:tplc="10090019">
+      <w:start w:val="1"/>
+      <w:numFmt w:val="lowerLetter"/>
+      <w:lvlText w:val="%2."/>
+      <w:lvlJc w:val="left"/>
+      <w:pPr>
+        <w:ind w:left="1440" w:hanging="360"/>
+      </w:pPr>
+    </w:lvl>
+    <w:lvl w:ilvl="2" w:tplc="1009001B">
+      <w:start w:val="1"/>
+      <w:numFmt w:val="lowerRoman"/>
+      <w:lvlText w:val="%3."/>
+      <w:lvlJc w:val="right"/>
+      <w:pPr>
+        <w:ind w:left="2160" w:hanging="180"/>
+      </w:pPr>
+    </w:lvl>
+    <w:lvl w:ilvl="3" w:tplc="1009000F">
+      <w:start w:val="1"/>
+      <w:numFmt w:val="decimal"/>
+      <w:lvlText w:val="%4."/>
+      <w:lvlJc w:val="left"/>
+      <w:pPr>
+        <w:ind w:left="2880" w:hanging="360"/>
+      </w:pPr>
+    </w:lvl>
+    <w:lvl w:ilvl="4" w:tplc="10090019">
+      <w:start w:val="1"/>
+      <w:numFmt w:val="lowerLetter"/>
+      <w:lvlText w:val="%5."/>
+      <w:lvlJc w:val="left"/>
+      <w:pPr>
+        <w:ind w:left="3600" w:hanging="360"/>
+      </w:pPr>
+    </w:lvl>
+    <w:lvl w:ilvl="5" w:tplc="1009001B">
+      <w:start w:val="1"/>
+      <w:numFmt w:val="lowerRoman"/>
+      <w:lvlText w:val="%6."/>
+      <w:lvlJc w:val="right"/>
+      <w:pPr>
+        <w:ind w:left="4320" w:hanging="180"/>
+      </w:pPr>
+    </w:lvl>
+    <w:lvl w:ilvl="6" w:tplc="1009000F">
+      <w:start w:val="1"/>
+      <w:numFmt w:val="decimal"/>
+      <w:lvlText w:val="%7."/>
+      <w:lvlJc w:val="left"/>
+      <w:pPr>
+        <w:ind w:left="5040" w:hanging="360"/>
+      </w:pPr>
+    </w:lvl>
+    <w:lvl w:ilvl="7" w:tplc="10090019">
+      <w:start w:val="1"/>
+      <w:numFmt w:val="lowerLetter"/>
+      <w:lvlText w:val="%8."/>
+      <w:lvlJc w:val="left"/>
+      <w:pPr>
+        <w:ind w:left="5760" w:hanging="360"/>
+      </w:pPr>
+    </w:lvl>
+    <w:lvl w:ilvl="8" w:tplc="1009001B">
+      <w:start w:val="1"/>
+      <w:numFmt w:val="lowerRoman"/>
+      <w:lvlText w:val="%9."/>
+      <w:lvlJc w:val="right"/>
+      <w:pPr>
+        <w:ind w:left="6480" w:hanging="180"/>
+      </w:pPr>
+    </w:lvl>
+  </w:abstractNum>
+  <w:abstractNum w:abstractNumId="4" w15:restartNumberingAfterBreak="0">
     <w:nsid w:val="21723B0A"/>
     <w:multiLevelType w:val="hybridMultilevel"/>
     <w:tmpl w:val="471C88D2"/>
@@ -11284,7 +12756,7 @@
       </w:rPr>
     </w:lvl>
   </w:abstractNum>
-  <w:abstractNum w:abstractNumId="4" w15:restartNumberingAfterBreak="0">
+  <w:abstractNum w:abstractNumId="5" w15:restartNumberingAfterBreak="0">
     <w:nsid w:val="28F91FD9"/>
     <w:multiLevelType w:val="hybridMultilevel"/>
     <w:tmpl w:val="E2EE5EFA"/>
@@ -11430,6 +12902,291 @@
       <w:rPr>
         <w:rFonts w:ascii="Wingdings" w:hAnsi="Wingdings" w:hint="default"/>
         <w:sz w:val="20"/>
+      </w:rPr>
+    </w:lvl>
+  </w:abstractNum>
+  <w:abstractNum w:abstractNumId="6" w15:restartNumberingAfterBreak="0">
+    <w:nsid w:val="46EC0DDA"/>
+    <w:multiLevelType w:val="hybridMultilevel"/>
+    <w:tmpl w:val="4566B3B8"/>
+    <w:lvl w:ilvl="0" w:tplc="1009000F">
+      <w:start w:val="1"/>
+      <w:numFmt w:val="decimal"/>
+      <w:lvlText w:val="%1."/>
+      <w:lvlJc w:val="left"/>
+      <w:pPr>
+        <w:ind w:left="720" w:hanging="360"/>
+      </w:pPr>
+    </w:lvl>
+    <w:lvl w:ilvl="1" w:tplc="10090019">
+      <w:start w:val="1"/>
+      <w:numFmt w:val="lowerLetter"/>
+      <w:lvlText w:val="%2."/>
+      <w:lvlJc w:val="left"/>
+      <w:pPr>
+        <w:ind w:left="1440" w:hanging="360"/>
+      </w:pPr>
+    </w:lvl>
+    <w:lvl w:ilvl="2" w:tplc="1009001B">
+      <w:start w:val="1"/>
+      <w:numFmt w:val="lowerRoman"/>
+      <w:lvlText w:val="%3."/>
+      <w:lvlJc w:val="right"/>
+      <w:pPr>
+        <w:ind w:left="2160" w:hanging="180"/>
+      </w:pPr>
+    </w:lvl>
+    <w:lvl w:ilvl="3" w:tplc="1009000F">
+      <w:start w:val="1"/>
+      <w:numFmt w:val="decimal"/>
+      <w:lvlText w:val="%4."/>
+      <w:lvlJc w:val="left"/>
+      <w:pPr>
+        <w:ind w:left="2880" w:hanging="360"/>
+      </w:pPr>
+    </w:lvl>
+    <w:lvl w:ilvl="4" w:tplc="10090019">
+      <w:start w:val="1"/>
+      <w:numFmt w:val="lowerLetter"/>
+      <w:lvlText w:val="%5."/>
+      <w:lvlJc w:val="left"/>
+      <w:pPr>
+        <w:ind w:left="3600" w:hanging="360"/>
+      </w:pPr>
+    </w:lvl>
+    <w:lvl w:ilvl="5" w:tplc="1009001B">
+      <w:start w:val="1"/>
+      <w:numFmt w:val="lowerRoman"/>
+      <w:lvlText w:val="%6."/>
+      <w:lvlJc w:val="right"/>
+      <w:pPr>
+        <w:ind w:left="4320" w:hanging="180"/>
+      </w:pPr>
+    </w:lvl>
+    <w:lvl w:ilvl="6" w:tplc="1009000F">
+      <w:start w:val="1"/>
+      <w:numFmt w:val="decimal"/>
+      <w:lvlText w:val="%7."/>
+      <w:lvlJc w:val="left"/>
+      <w:pPr>
+        <w:ind w:left="5040" w:hanging="360"/>
+      </w:pPr>
+    </w:lvl>
+    <w:lvl w:ilvl="7" w:tplc="10090019">
+      <w:start w:val="1"/>
+      <w:numFmt w:val="lowerLetter"/>
+      <w:lvlText w:val="%8."/>
+      <w:lvlJc w:val="left"/>
+      <w:pPr>
+        <w:ind w:left="5760" w:hanging="360"/>
+      </w:pPr>
+    </w:lvl>
+    <w:lvl w:ilvl="8" w:tplc="1009001B">
+      <w:start w:val="1"/>
+      <w:numFmt w:val="lowerRoman"/>
+      <w:lvlText w:val="%9."/>
+      <w:lvlJc w:val="right"/>
+      <w:pPr>
+        <w:ind w:left="6480" w:hanging="180"/>
+      </w:pPr>
+    </w:lvl>
+  </w:abstractNum>
+  <w:abstractNum w:abstractNumId="7" w15:restartNumberingAfterBreak="0">
+    <w:nsid w:val="513A7690"/>
+    <w:multiLevelType w:val="hybridMultilevel"/>
+    <w:tmpl w:val="A95E30AE"/>
+    <w:lvl w:ilvl="0" w:tplc="1009000F">
+      <w:start w:val="1"/>
+      <w:numFmt w:val="decimal"/>
+      <w:lvlText w:val="%1."/>
+      <w:lvlJc w:val="left"/>
+      <w:pPr>
+        <w:ind w:left="720" w:hanging="360"/>
+      </w:pPr>
+    </w:lvl>
+    <w:lvl w:ilvl="1" w:tplc="10090019">
+      <w:start w:val="1"/>
+      <w:numFmt w:val="lowerLetter"/>
+      <w:lvlText w:val="%2."/>
+      <w:lvlJc w:val="left"/>
+      <w:pPr>
+        <w:ind w:left="1440" w:hanging="360"/>
+      </w:pPr>
+    </w:lvl>
+    <w:lvl w:ilvl="2" w:tplc="1009001B">
+      <w:start w:val="1"/>
+      <w:numFmt w:val="lowerRoman"/>
+      <w:lvlText w:val="%3."/>
+      <w:lvlJc w:val="right"/>
+      <w:pPr>
+        <w:ind w:left="2160" w:hanging="180"/>
+      </w:pPr>
+    </w:lvl>
+    <w:lvl w:ilvl="3" w:tplc="1009000F">
+      <w:start w:val="1"/>
+      <w:numFmt w:val="decimal"/>
+      <w:lvlText w:val="%4."/>
+      <w:lvlJc w:val="left"/>
+      <w:pPr>
+        <w:ind w:left="2880" w:hanging="360"/>
+      </w:pPr>
+    </w:lvl>
+    <w:lvl w:ilvl="4" w:tplc="10090019">
+      <w:start w:val="1"/>
+      <w:numFmt w:val="lowerLetter"/>
+      <w:lvlText w:val="%5."/>
+      <w:lvlJc w:val="left"/>
+      <w:pPr>
+        <w:ind w:left="3600" w:hanging="360"/>
+      </w:pPr>
+    </w:lvl>
+    <w:lvl w:ilvl="5" w:tplc="1009001B">
+      <w:start w:val="1"/>
+      <w:numFmt w:val="lowerRoman"/>
+      <w:lvlText w:val="%6."/>
+      <w:lvlJc w:val="right"/>
+      <w:pPr>
+        <w:ind w:left="4320" w:hanging="180"/>
+      </w:pPr>
+    </w:lvl>
+    <w:lvl w:ilvl="6" w:tplc="1009000F">
+      <w:start w:val="1"/>
+      <w:numFmt w:val="decimal"/>
+      <w:lvlText w:val="%7."/>
+      <w:lvlJc w:val="left"/>
+      <w:pPr>
+        <w:ind w:left="5040" w:hanging="360"/>
+      </w:pPr>
+    </w:lvl>
+    <w:lvl w:ilvl="7" w:tplc="10090019">
+      <w:start w:val="1"/>
+      <w:numFmt w:val="lowerLetter"/>
+      <w:lvlText w:val="%8."/>
+      <w:lvlJc w:val="left"/>
+      <w:pPr>
+        <w:ind w:left="5760" w:hanging="360"/>
+      </w:pPr>
+    </w:lvl>
+    <w:lvl w:ilvl="8" w:tplc="1009001B">
+      <w:start w:val="1"/>
+      <w:numFmt w:val="lowerRoman"/>
+      <w:lvlText w:val="%9."/>
+      <w:lvlJc w:val="right"/>
+      <w:pPr>
+        <w:ind w:left="6480" w:hanging="180"/>
+      </w:pPr>
+    </w:lvl>
+  </w:abstractNum>
+  <w:abstractNum w:abstractNumId="8" w15:restartNumberingAfterBreak="0">
+    <w:nsid w:val="65D446AE"/>
+    <w:multiLevelType w:val="hybridMultilevel"/>
+    <w:tmpl w:val="75AA79DE"/>
+    <w:lvl w:ilvl="0" w:tplc="10090001">
+      <w:start w:val="1"/>
+      <w:numFmt w:val="bullet"/>
+      <w:lvlText w:val=""/>
+      <w:lvlJc w:val="left"/>
+      <w:pPr>
+        <w:ind w:left="1440" w:hanging="360"/>
+      </w:pPr>
+      <w:rPr>
+        <w:rFonts w:ascii="Symbol" w:hAnsi="Symbol" w:hint="default"/>
+      </w:rPr>
+    </w:lvl>
+    <w:lvl w:ilvl="1" w:tplc="10090003">
+      <w:start w:val="1"/>
+      <w:numFmt w:val="bullet"/>
+      <w:lvlText w:val="o"/>
+      <w:lvlJc w:val="left"/>
+      <w:pPr>
+        <w:ind w:left="2160" w:hanging="360"/>
+      </w:pPr>
+      <w:rPr>
+        <w:rFonts w:ascii="Courier New" w:hAnsi="Courier New" w:cs="Courier New" w:hint="default"/>
+      </w:rPr>
+    </w:lvl>
+    <w:lvl w:ilvl="2" w:tplc="10090005">
+      <w:start w:val="1"/>
+      <w:numFmt w:val="bullet"/>
+      <w:lvlText w:val=""/>
+      <w:lvlJc w:val="left"/>
+      <w:pPr>
+        <w:ind w:left="2880" w:hanging="360"/>
+      </w:pPr>
+      <w:rPr>
+        <w:rFonts w:ascii="Wingdings" w:hAnsi="Wingdings" w:hint="default"/>
+      </w:rPr>
+    </w:lvl>
+    <w:lvl w:ilvl="3" w:tplc="10090001">
+      <w:start w:val="1"/>
+      <w:numFmt w:val="bullet"/>
+      <w:lvlText w:val=""/>
+      <w:lvlJc w:val="left"/>
+      <w:pPr>
+        <w:ind w:left="3600" w:hanging="360"/>
+      </w:pPr>
+      <w:rPr>
+        <w:rFonts w:ascii="Symbol" w:hAnsi="Symbol" w:hint="default"/>
+      </w:rPr>
+    </w:lvl>
+    <w:lvl w:ilvl="4" w:tplc="10090003">
+      <w:start w:val="1"/>
+      <w:numFmt w:val="bullet"/>
+      <w:lvlText w:val="o"/>
+      <w:lvlJc w:val="left"/>
+      <w:pPr>
+        <w:ind w:left="4320" w:hanging="360"/>
+      </w:pPr>
+      <w:rPr>
+        <w:rFonts w:ascii="Courier New" w:hAnsi="Courier New" w:cs="Courier New" w:hint="default"/>
+      </w:rPr>
+    </w:lvl>
+    <w:lvl w:ilvl="5" w:tplc="10090005">
+      <w:start w:val="1"/>
+      <w:numFmt w:val="bullet"/>
+      <w:lvlText w:val=""/>
+      <w:lvlJc w:val="left"/>
+      <w:pPr>
+        <w:ind w:left="5040" w:hanging="360"/>
+      </w:pPr>
+      <w:rPr>
+        <w:rFonts w:ascii="Wingdings" w:hAnsi="Wingdings" w:hint="default"/>
+      </w:rPr>
+    </w:lvl>
+    <w:lvl w:ilvl="6" w:tplc="10090001">
+      <w:start w:val="1"/>
+      <w:numFmt w:val="bullet"/>
+      <w:lvlText w:val=""/>
+      <w:lvlJc w:val="left"/>
+      <w:pPr>
+        <w:ind w:left="5760" w:hanging="360"/>
+      </w:pPr>
+      <w:rPr>
+        <w:rFonts w:ascii="Symbol" w:hAnsi="Symbol" w:hint="default"/>
+      </w:rPr>
+    </w:lvl>
+    <w:lvl w:ilvl="7" w:tplc="10090003">
+      <w:start w:val="1"/>
+      <w:numFmt w:val="bullet"/>
+      <w:lvlText w:val="o"/>
+      <w:lvlJc w:val="left"/>
+      <w:pPr>
+        <w:ind w:left="6480" w:hanging="360"/>
+      </w:pPr>
+      <w:rPr>
+        <w:rFonts w:ascii="Courier New" w:hAnsi="Courier New" w:cs="Courier New" w:hint="default"/>
+      </w:rPr>
+    </w:lvl>
+    <w:lvl w:ilvl="8" w:tplc="10090005">
+      <w:start w:val="1"/>
+      <w:numFmt w:val="bullet"/>
+      <w:lvlText w:val=""/>
+      <w:lvlJc w:val="left"/>
+      <w:pPr>
+        <w:ind w:left="7200" w:hanging="360"/>
+      </w:pPr>
+      <w:rPr>
+        <w:rFonts w:ascii="Wingdings" w:hAnsi="Wingdings" w:hint="default"/>
       </w:rPr>
     </w:lvl>
   </w:abstractNum>
@@ -11455,16 +13212,118 @@
     </w:lvlOverride>
   </w:num>
   <w:num w:numId="3">
-    <w:abstractNumId w:val="4"/>
+    <w:abstractNumId w:val="5"/>
   </w:num>
   <w:num w:numId="4">
-    <w:abstractNumId w:val="3"/>
+    <w:abstractNumId w:val="4"/>
   </w:num>
   <w:num w:numId="5">
     <w:abstractNumId w:val="2"/>
   </w:num>
   <w:num w:numId="6">
     <w:abstractNumId w:val="0"/>
+    <w:lvlOverride w:ilvl="0">
+      <w:startOverride w:val="1"/>
+    </w:lvlOverride>
+    <w:lvlOverride w:ilvl="1">
+      <w:startOverride w:val="1"/>
+    </w:lvlOverride>
+    <w:lvlOverride w:ilvl="2">
+      <w:startOverride w:val="1"/>
+    </w:lvlOverride>
+    <w:lvlOverride w:ilvl="3">
+      <w:startOverride w:val="1"/>
+    </w:lvlOverride>
+    <w:lvlOverride w:ilvl="4">
+      <w:startOverride w:val="1"/>
+    </w:lvlOverride>
+    <w:lvlOverride w:ilvl="5">
+      <w:startOverride w:val="1"/>
+    </w:lvlOverride>
+    <w:lvlOverride w:ilvl="6">
+      <w:startOverride w:val="1"/>
+    </w:lvlOverride>
+    <w:lvlOverride w:ilvl="7">
+      <w:startOverride w:val="1"/>
+    </w:lvlOverride>
+    <w:lvlOverride w:ilvl="8">
+      <w:startOverride w:val="1"/>
+    </w:lvlOverride>
+  </w:num>
+  <w:num w:numId="7">
+    <w:abstractNumId w:val="3"/>
+    <w:lvlOverride w:ilvl="0">
+      <w:startOverride w:val="1"/>
+    </w:lvlOverride>
+    <w:lvlOverride w:ilvl="1">
+      <w:startOverride w:val="1"/>
+    </w:lvlOverride>
+    <w:lvlOverride w:ilvl="2">
+      <w:startOverride w:val="1"/>
+    </w:lvlOverride>
+    <w:lvlOverride w:ilvl="3">
+      <w:startOverride w:val="1"/>
+    </w:lvlOverride>
+    <w:lvlOverride w:ilvl="4">
+      <w:startOverride w:val="1"/>
+    </w:lvlOverride>
+    <w:lvlOverride w:ilvl="5">
+      <w:startOverride w:val="1"/>
+    </w:lvlOverride>
+    <w:lvlOverride w:ilvl="6">
+      <w:startOverride w:val="1"/>
+    </w:lvlOverride>
+    <w:lvlOverride w:ilvl="7">
+      <w:startOverride w:val="1"/>
+    </w:lvlOverride>
+    <w:lvlOverride w:ilvl="8">
+      <w:startOverride w:val="1"/>
+    </w:lvlOverride>
+  </w:num>
+  <w:num w:numId="8">
+    <w:abstractNumId w:val="6"/>
+    <w:lvlOverride w:ilvl="0">
+      <w:startOverride w:val="1"/>
+    </w:lvlOverride>
+    <w:lvlOverride w:ilvl="1">
+      <w:startOverride w:val="1"/>
+    </w:lvlOverride>
+    <w:lvlOverride w:ilvl="2">
+      <w:startOverride w:val="1"/>
+    </w:lvlOverride>
+    <w:lvlOverride w:ilvl="3">
+      <w:startOverride w:val="1"/>
+    </w:lvlOverride>
+    <w:lvlOverride w:ilvl="4">
+      <w:startOverride w:val="1"/>
+    </w:lvlOverride>
+    <w:lvlOverride w:ilvl="5">
+      <w:startOverride w:val="1"/>
+    </w:lvlOverride>
+    <w:lvlOverride w:ilvl="6">
+      <w:startOverride w:val="1"/>
+    </w:lvlOverride>
+    <w:lvlOverride w:ilvl="7">
+      <w:startOverride w:val="1"/>
+    </w:lvlOverride>
+    <w:lvlOverride w:ilvl="8">
+      <w:startOverride w:val="1"/>
+    </w:lvlOverride>
+  </w:num>
+  <w:num w:numId="9">
+    <w:abstractNumId w:val="8"/>
+    <w:lvlOverride w:ilvl="0"/>
+    <w:lvlOverride w:ilvl="1"/>
+    <w:lvlOverride w:ilvl="2"/>
+    <w:lvlOverride w:ilvl="3"/>
+    <w:lvlOverride w:ilvl="4"/>
+    <w:lvlOverride w:ilvl="5"/>
+    <w:lvlOverride w:ilvl="6"/>
+    <w:lvlOverride w:ilvl="7"/>
+    <w:lvlOverride w:ilvl="8"/>
+  </w:num>
+  <w:num w:numId="10">
+    <w:abstractNumId w:val="7"/>
     <w:lvlOverride w:ilvl="0">
       <w:startOverride w:val="1"/>
     </w:lvlOverride>
@@ -12492,6 +14351,30 @@
     <w:semiHidden/>
     <w:rsid w:val="008E249B"/>
   </w:style>
+  <w:style w:type="character" w:styleId="UnresolvedMention">
+    <w:name w:val="Unresolved Mention"/>
+    <w:basedOn w:val="DefaultParagraphFont"/>
+    <w:uiPriority w:val="99"/>
+    <w:semiHidden/>
+    <w:unhideWhenUsed/>
+    <w:rsid w:val="009B10BA"/>
+    <w:rPr>
+      <w:color w:val="808080"/>
+      <w:shd w:val="clear" w:color="auto" w:fill="E6E6E6"/>
+    </w:rPr>
+  </w:style>
+  <w:style w:type="character" w:styleId="FollowedHyperlink">
+    <w:name w:val="FollowedHyperlink"/>
+    <w:basedOn w:val="DefaultParagraphFont"/>
+    <w:uiPriority w:val="99"/>
+    <w:semiHidden/>
+    <w:unhideWhenUsed/>
+    <w:rsid w:val="009B10BA"/>
+    <w:rPr>
+      <w:color w:val="800080" w:themeColor="followedHyperlink"/>
+      <w:u w:val="single"/>
+    </w:rPr>
+  </w:style>
 </w:styles>
 </file>
 
@@ -12778,4 +14661,16 @@
   <a:objectDefaults/>
   <a:extraClrSchemeLst/>
 </a:theme>
+</file>
+
+<file path=customXml/item1.xml><?xml version="1.0" encoding="utf-8"?>
+<b:Sources xmlns:b="http://schemas.openxmlformats.org/officeDocument/2006/bibliography" xmlns="http://schemas.openxmlformats.org/officeDocument/2006/bibliography" SelectedStyle="\APASixthEditionOfficeOnline.xsl" StyleName="APA" Version="6"/>
+</file>
+
+<file path=customXml/itemProps1.xml><?xml version="1.0" encoding="utf-8"?>
+<ds:datastoreItem xmlns:ds="http://schemas.openxmlformats.org/officeDocument/2006/customXml" ds:itemID="{511B4905-64A3-4548-8023-81CC5D5F587B}">
+  <ds:schemaRefs>
+    <ds:schemaRef ds:uri="http://schemas.openxmlformats.org/officeDocument/2006/bibliography"/>
+  </ds:schemaRefs>
+</ds:datastoreItem>
 </file>
</xml_diff>